<commit_message>
Documentation Edits from Griffin
</commit_message>
<xml_diff>
--- a/Documentation/ProfilesRNS_InstallGuide.docx
+++ b/Documentation/ProfilesRNS_InstallGuide.docx
@@ -163,9 +163,7 @@
           <w:szCs w:val="22"/>
         </w:rPr>
       </w:pPr>
-      <w:bookmarkStart w:id="0" w:name="_GoBack"/>
-    </w:p>
-    <w:bookmarkEnd w:id="0"/>
+    </w:p>
     <w:p/>
     <w:p>
       <w:pPr>
@@ -1666,12 +1664,12 @@
       <w:pPr>
         <w:pStyle w:val="Heading1"/>
       </w:pPr>
-      <w:bookmarkStart w:id="1" w:name="_Toc394743372"/>
+      <w:bookmarkStart w:id="0" w:name="_Toc394743372"/>
       <w:r>
         <w:lastRenderedPageBreak/>
         <w:t>Introduction</w:t>
       </w:r>
-      <w:bookmarkEnd w:id="1"/>
+      <w:bookmarkEnd w:id="0"/>
     </w:p>
     <w:p>
       <w:pPr>
@@ -1687,14 +1685,13 @@
       <w:pPr>
         <w:rPr>
           <w:rFonts w:ascii="Arial" w:hAnsi="Arial" w:cs="Arial"/>
-          <w:b/>
-        </w:rPr>
-      </w:pPr>
-      <w:r>
-        <w:rPr>
-          <w:rFonts w:ascii="Arial" w:hAnsi="Arial" w:cs="Arial"/>
-        </w:rPr>
-        <w:t xml:space="preserve">This document describes how to install the Profiles RNS 2.1.0 database, website, and APIs. This version of Profiles RNS is an intermediate release to make the latest version of the OpenSocial/ORNG code available to the public as quickly as possible. It will be followed by version 2.5.0, which includes integration with ORCID, in early August 2014. This, in turn, will be followed by version 2.5.1 in late August, which will have performance enhancements and upgrade paths from previous versions of Profiles RNS. </w:t>
+        </w:rPr>
+      </w:pPr>
+      <w:r>
+        <w:rPr>
+          <w:rFonts w:ascii="Arial" w:hAnsi="Arial" w:cs="Arial"/>
+        </w:rPr>
+        <w:t xml:space="preserve">This document describes how to install the Profiles RNS 2.5.0 database, website, and APIs. This version of Profiles RNS is an intermediate release to make ORCID integration code available to the public as quickly as possible. It will be followed by version 2.5.1 in late August, which will have performance enhancements and upgrade paths from previous versions of Profiles RNS. </w:t>
       </w:r>
       <w:r>
         <w:rPr>
@@ -1702,105 +1699,28 @@
           <w:b/>
           <w:highlight w:val="yellow"/>
         </w:rPr>
-        <w:t>We recommend</w:t>
-      </w:r>
-      <w:r>
-        <w:rPr>
-          <w:rFonts w:ascii="Arial" w:hAnsi="Arial" w:cs="Arial"/>
-          <w:b/>
-          <w:highlight w:val="yellow"/>
-        </w:rPr>
-        <w:t xml:space="preserve"> continu</w:t>
-      </w:r>
-      <w:r>
-        <w:rPr>
-          <w:rFonts w:ascii="Arial" w:hAnsi="Arial" w:cs="Arial"/>
-          <w:b/>
-          <w:highlight w:val="yellow"/>
-        </w:rPr>
-        <w:t>ing</w:t>
-      </w:r>
-      <w:r>
-        <w:rPr>
-          <w:rFonts w:ascii="Arial" w:hAnsi="Arial" w:cs="Arial"/>
-          <w:b/>
-          <w:highlight w:val="yellow"/>
-        </w:rPr>
-        <w:t xml:space="preserve"> </w:t>
-      </w:r>
-      <w:r>
-        <w:rPr>
-          <w:rFonts w:ascii="Arial" w:hAnsi="Arial" w:cs="Arial"/>
-          <w:b/>
-          <w:highlight w:val="yellow"/>
-        </w:rPr>
-        <w:t xml:space="preserve">to </w:t>
-      </w:r>
-      <w:r>
-        <w:rPr>
-          <w:rFonts w:ascii="Arial" w:hAnsi="Arial" w:cs="Arial"/>
-          <w:b/>
-          <w:highlight w:val="yellow"/>
-        </w:rPr>
-        <w:t>us</w:t>
-      </w:r>
-      <w:r>
-        <w:rPr>
-          <w:rFonts w:ascii="Arial" w:hAnsi="Arial" w:cs="Arial"/>
-          <w:b/>
-          <w:highlight w:val="yellow"/>
-        </w:rPr>
-        <w:t>e</w:t>
-      </w:r>
-      <w:r>
-        <w:rPr>
-          <w:rFonts w:ascii="Arial" w:hAnsi="Arial" w:cs="Arial"/>
-          <w:b/>
-          <w:highlight w:val="yellow"/>
-        </w:rPr>
-        <w:t xml:space="preserve"> version 2.0.0 or wait</w:t>
-      </w:r>
-      <w:r>
-        <w:rPr>
-          <w:rFonts w:ascii="Arial" w:hAnsi="Arial" w:cs="Arial"/>
-          <w:b/>
-          <w:highlight w:val="yellow"/>
-        </w:rPr>
-        <w:t>ing</w:t>
-      </w:r>
-      <w:r>
-        <w:rPr>
-          <w:rFonts w:ascii="Arial" w:hAnsi="Arial" w:cs="Arial"/>
-          <w:b/>
-          <w:highlight w:val="yellow"/>
-        </w:rPr>
-        <w:t xml:space="preserve"> for version 2.5.1, rather than installing this version of Profiles RNS.</w:t>
-      </w:r>
-      <w:r>
-        <w:rPr>
-          <w:rFonts w:ascii="Arial" w:hAnsi="Arial" w:cs="Arial"/>
-          <w:b/>
-        </w:rPr>
-        <w:t xml:space="preserve"> </w:t>
-      </w:r>
-    </w:p>
-    <w:p>
-      <w:pPr>
-        <w:rPr>
-          <w:rFonts w:ascii="Arial" w:hAnsi="Arial" w:cs="Arial"/>
-          <w:sz w:val="22"/>
-          <w:szCs w:val="22"/>
-        </w:rPr>
-      </w:pPr>
-    </w:p>
-    <w:p>
-      <w:pPr>
-        <w:rPr>
-          <w:rFonts w:ascii="Arial" w:hAnsi="Arial" w:cs="Arial"/>
-          <w:sz w:val="22"/>
-          <w:szCs w:val="22"/>
-        </w:rPr>
-      </w:pPr>
+        <w:t>We recommend continuing to use version 2.0.0 or waiting for version 2.5.1, rather than installing this version of Profiles RNS.</w:t>
+      </w:r>
+    </w:p>
+    <w:p>
+      <w:pPr>
+        <w:rPr>
+          <w:rFonts w:ascii="Arial" w:hAnsi="Arial" w:cs="Arial"/>
+          <w:sz w:val="22"/>
+          <w:szCs w:val="22"/>
+        </w:rPr>
+      </w:pPr>
+    </w:p>
+    <w:p>
+      <w:pPr>
+        <w:rPr>
+          <w:rFonts w:ascii="Arial" w:hAnsi="Arial" w:cs="Arial"/>
+          <w:sz w:val="22"/>
+          <w:szCs w:val="22"/>
+        </w:rPr>
+      </w:pPr>
+      <w:bookmarkStart w:id="1" w:name="_GoBack"/>
+      <w:bookmarkEnd w:id="1"/>
     </w:p>
     <w:p>
       <w:pPr>
@@ -1978,13 +1898,13 @@
       <w:pPr>
         <w:pStyle w:val="Heading1"/>
       </w:pPr>
-      <w:bookmarkStart w:id="3" w:name="_Toc329021282"/>
-      <w:bookmarkStart w:id="4" w:name="_Toc394743374"/>
+      <w:bookmarkStart w:id="3" w:name="_Toc394743374"/>
+      <w:bookmarkStart w:id="4" w:name="_Toc329021282"/>
       <w:r>
         <w:lastRenderedPageBreak/>
         <w:t>Download Options</w:t>
       </w:r>
-      <w:bookmarkEnd w:id="4"/>
+      <w:bookmarkEnd w:id="3"/>
     </w:p>
     <w:p/>
     <w:p>
@@ -2313,7 +2233,7 @@
         <w:pStyle w:val="Heading1"/>
       </w:pPr>
       <w:bookmarkStart w:id="5" w:name="_Toc394743375"/>
-      <w:bookmarkEnd w:id="3"/>
+      <w:bookmarkEnd w:id="4"/>
       <w:r>
         <w:lastRenderedPageBreak/>
         <w:t>Installing the Database</w:t>
@@ -28513,7 +28433,7 @@
 </file>
 
 <file path=customXml/itemProps1.xml><?xml version="1.0" encoding="utf-8"?>
-<ds:datastoreItem xmlns:ds="http://schemas.openxmlformats.org/officeDocument/2006/customXml" ds:itemID="{8C0213DF-B06D-4769-8309-9672746BBA2F}">
+<ds:datastoreItem xmlns:ds="http://schemas.openxmlformats.org/officeDocument/2006/customXml" ds:itemID="{CCF94EA9-8BF8-46D3-8088-3F1D0FB2BE28}">
   <ds:schemaRefs>
     <ds:schemaRef ds:uri="http://schemas.openxmlformats.org/officeDocument/2006/bibliography"/>
   </ds:schemaRefs>

</xml_diff>

<commit_message>
Edits to documentation from Griffin.
</commit_message>
<xml_diff>
--- a/Documentation/ProfilesRNS_InstallGuide.docx
+++ b/Documentation/ProfilesRNS_InstallGuide.docx
@@ -109,8 +109,6 @@
         </w:rPr>
         <w:t>7</w:t>
       </w:r>
-      <w:bookmarkStart w:id="0" w:name="_GoBack"/>
-      <w:bookmarkEnd w:id="0"/>
       <w:r>
         <w:rPr>
           <w:rFonts w:ascii="Arial" w:hAnsi="Arial" w:cs="Arial"/>
@@ -1835,12 +1833,12 @@
       <w:pPr>
         <w:pStyle w:val="Heading1"/>
       </w:pPr>
-      <w:bookmarkStart w:id="1" w:name="_Toc397008545"/>
+      <w:bookmarkStart w:id="0" w:name="_Toc397008545"/>
       <w:r>
         <w:lastRenderedPageBreak/>
         <w:t>Introduction</w:t>
       </w:r>
-      <w:bookmarkEnd w:id="1"/>
+      <w:bookmarkEnd w:id="0"/>
     </w:p>
     <w:p>
       <w:pPr>
@@ -2052,12 +2050,12 @@
       <w:pPr>
         <w:pStyle w:val="Heading1"/>
       </w:pPr>
-      <w:bookmarkStart w:id="2" w:name="_Toc397008546"/>
+      <w:bookmarkStart w:id="1" w:name="_Toc397008546"/>
       <w:r>
         <w:lastRenderedPageBreak/>
         <w:t>Hardware and Operating System Requirements</w:t>
       </w:r>
-      <w:bookmarkEnd w:id="2"/>
+      <w:bookmarkEnd w:id="1"/>
     </w:p>
     <w:p>
       <w:pPr>
@@ -2204,13 +2202,13 @@
       <w:pPr>
         <w:pStyle w:val="Heading1"/>
       </w:pPr>
-      <w:bookmarkStart w:id="3" w:name="_Toc397008547"/>
-      <w:bookmarkStart w:id="4" w:name="_Toc329021282"/>
+      <w:bookmarkStart w:id="2" w:name="_Toc397008547"/>
+      <w:bookmarkStart w:id="3" w:name="_Toc329021282"/>
       <w:r>
         <w:lastRenderedPageBreak/>
         <w:t>Download Options</w:t>
       </w:r>
-      <w:bookmarkEnd w:id="3"/>
+      <w:bookmarkEnd w:id="2"/>
     </w:p>
     <w:p/>
     <w:p>
@@ -2534,8 +2532,8 @@
       <w:pPr>
         <w:pStyle w:val="Heading1"/>
       </w:pPr>
-      <w:bookmarkStart w:id="5" w:name="_Toc363649026"/>
-      <w:bookmarkStart w:id="6" w:name="_Toc397008548"/>
+      <w:bookmarkStart w:id="4" w:name="_Toc363649026"/>
+      <w:bookmarkStart w:id="5" w:name="_Toc397008548"/>
       <w:r>
         <w:lastRenderedPageBreak/>
         <w:t xml:space="preserve">Upgrading from </w:t>
@@ -2543,8 +2541,8 @@
       <w:r>
         <w:t>a Prior Version</w:t>
       </w:r>
+      <w:bookmarkEnd w:id="4"/>
       <w:bookmarkEnd w:id="5"/>
-      <w:bookmarkEnd w:id="6"/>
     </w:p>
     <w:p/>
     <w:p>
@@ -2883,8 +2881,10 @@
           <w:sz w:val="22"/>
           <w:szCs w:val="22"/>
         </w:rPr>
-        <w:t xml:space="preserve"> so they</w:t>
-      </w:r>
+        <w:t xml:space="preserve"> so that</w:t>
+      </w:r>
+      <w:bookmarkStart w:id="6" w:name="_GoBack"/>
+      <w:bookmarkEnd w:id="6"/>
       <w:r>
         <w:rPr>
           <w:rFonts w:ascii="Arial" w:hAnsi="Arial" w:cs="Arial"/>
@@ -3130,7 +3130,15 @@
           <w:sz w:val="22"/>
           <w:szCs w:val="22"/>
         </w:rPr>
-        <w:t>” section of  ORNG_InstallationGuide.docx.</w:t>
+        <w:t xml:space="preserve">” section of </w:t>
+      </w:r>
+      <w:r>
+        <w:rPr>
+          <w:rFonts w:ascii="Arial" w:hAnsi="Arial" w:cs="Arial"/>
+          <w:sz w:val="22"/>
+          <w:szCs w:val="22"/>
+        </w:rPr>
+        <w:t>ORNG_InstallationGuide.docx.</w:t>
       </w:r>
     </w:p>
     <w:p/>
@@ -3163,7 +3171,7 @@
         <w:pStyle w:val="Heading1"/>
       </w:pPr>
       <w:bookmarkStart w:id="7" w:name="_Toc397008549"/>
-      <w:bookmarkEnd w:id="4"/>
+      <w:bookmarkEnd w:id="3"/>
       <w:r>
         <w:lastRenderedPageBreak/>
         <w:t>Installing the Database</w:t>
@@ -28878,7 +28886,7 @@
             <w:sz w:val="22"/>
             <w:szCs w:val="22"/>
           </w:rPr>
-          <w:t>1</w:t>
+          <w:t>4</w:t>
         </w:r>
         <w:r>
           <w:rPr>
@@ -32591,7 +32599,6 @@
     <w:uiPriority w:val="59"/>
     <w:rsid w:val="0079582F"/>
     <w:tblPr>
-      <w:tblInd w:w="0" w:type="dxa"/>
       <w:tblBorders>
         <w:top w:val="single" w:sz="4" w:space="0" w:color="000000"/>
         <w:left w:val="single" w:sz="4" w:space="0" w:color="000000"/>
@@ -32600,12 +32607,6 @@
         <w:insideH w:val="single" w:sz="4" w:space="0" w:color="000000"/>
         <w:insideV w:val="single" w:sz="4" w:space="0" w:color="000000"/>
       </w:tblBorders>
-      <w:tblCellMar>
-        <w:top w:w="0" w:type="dxa"/>
-        <w:left w:w="108" w:type="dxa"/>
-        <w:bottom w:w="0" w:type="dxa"/>
-        <w:right w:w="108" w:type="dxa"/>
-      </w:tblCellMar>
     </w:tblPr>
   </w:style>
   <w:style w:type="paragraph" w:styleId="PlainText">
@@ -33105,7 +33106,7 @@
 </file>
 
 <file path=customXml/itemProps1.xml><?xml version="1.0" encoding="utf-8"?>
-<ds:datastoreItem xmlns:ds="http://schemas.openxmlformats.org/officeDocument/2006/customXml" ds:itemID="{6EC45B85-19F5-484C-90E7-2FE1E35DBE81}">
+<ds:datastoreItem xmlns:ds="http://schemas.openxmlformats.org/officeDocument/2006/customXml" ds:itemID="{C2329517-D323-4795-8AB6-50ED0660A1D9}">
   <ds:schemaRefs>
     <ds:schemaRef ds:uri="http://schemas.openxmlformats.org/officeDocument/2006/bibliography"/>
   </ds:schemaRefs>

</xml_diff>

<commit_message>
Fixes to initial security groups
</commit_message>
<xml_diff>
--- a/Documentation/ProfilesRNS_InstallGuide.docx
+++ b/Documentation/ProfilesRNS_InstallGuide.docx
@@ -2883,8 +2883,6 @@
         </w:rPr>
         <w:t xml:space="preserve"> so that</w:t>
       </w:r>
-      <w:bookmarkStart w:id="6" w:name="_GoBack"/>
-      <w:bookmarkEnd w:id="6"/>
       <w:r>
         <w:rPr>
           <w:rFonts w:ascii="Arial" w:hAnsi="Arial" w:cs="Arial"/>
@@ -3170,13 +3168,13 @@
       <w:pPr>
         <w:pStyle w:val="Heading1"/>
       </w:pPr>
-      <w:bookmarkStart w:id="7" w:name="_Toc397008549"/>
+      <w:bookmarkStart w:id="6" w:name="_Toc397008549"/>
       <w:bookmarkEnd w:id="3"/>
       <w:r>
         <w:lastRenderedPageBreak/>
         <w:t>Installing the Database</w:t>
       </w:r>
-      <w:bookmarkEnd w:id="7"/>
+      <w:bookmarkEnd w:id="6"/>
     </w:p>
     <w:p>
       <w:pPr>
@@ -4567,268 +4565,268 @@
       <w:pPr>
         <w:pStyle w:val="Heading1"/>
       </w:pPr>
-      <w:bookmarkStart w:id="8" w:name="_Toc397008550"/>
+      <w:bookmarkStart w:id="7" w:name="_Toc397008550"/>
       <w:r>
         <w:lastRenderedPageBreak/>
         <w:t>Loading Person Data</w:t>
       </w:r>
+      <w:bookmarkEnd w:id="7"/>
+      <w:r>
+        <w:t xml:space="preserve"> </w:t>
+      </w:r>
+    </w:p>
+    <w:p>
+      <w:pPr>
+        <w:rPr>
+          <w:rFonts w:ascii="Arial" w:hAnsi="Arial" w:cs="Arial"/>
+          <w:sz w:val="22"/>
+          <w:szCs w:val="22"/>
+        </w:rPr>
+      </w:pPr>
+    </w:p>
+    <w:p>
+      <w:pPr>
+        <w:rPr>
+          <w:rFonts w:ascii="Arial" w:hAnsi="Arial" w:cs="Arial"/>
+          <w:b/>
+          <w:sz w:val="22"/>
+          <w:szCs w:val="22"/>
+        </w:rPr>
+      </w:pPr>
+      <w:r>
+        <w:rPr>
+          <w:rFonts w:ascii="Arial" w:hAnsi="Arial" w:cs="Arial"/>
+          <w:b/>
+          <w:sz w:val="22"/>
+          <w:szCs w:val="22"/>
+        </w:rPr>
+        <w:t xml:space="preserve">Follow the instructions in this section only if you are installing </w:t>
+      </w:r>
+      <w:r>
+        <w:rPr>
+          <w:rFonts w:ascii="Arial" w:hAnsi="Arial" w:cs="Arial"/>
+          <w:b/>
+          <w:sz w:val="22"/>
+          <w:szCs w:val="22"/>
+        </w:rPr>
+        <w:t>a n</w:t>
+      </w:r>
+      <w:r>
+        <w:rPr>
+          <w:rFonts w:ascii="Arial" w:hAnsi="Arial" w:cs="Arial"/>
+          <w:b/>
+          <w:sz w:val="22"/>
+          <w:szCs w:val="22"/>
+        </w:rPr>
+        <w:t>ew instance of Profiles RNS 2.5.1</w:t>
+      </w:r>
+      <w:r>
+        <w:rPr>
+          <w:rFonts w:ascii="Arial" w:hAnsi="Arial" w:cs="Arial"/>
+          <w:b/>
+          <w:sz w:val="22"/>
+          <w:szCs w:val="22"/>
+        </w:rPr>
+        <w:t xml:space="preserve">. Skip this section if you are </w:t>
+      </w:r>
+      <w:r>
+        <w:rPr>
+          <w:rFonts w:ascii="Arial" w:hAnsi="Arial" w:cs="Arial"/>
+          <w:b/>
+          <w:sz w:val="22"/>
+          <w:szCs w:val="22"/>
+        </w:rPr>
+        <w:t xml:space="preserve">upgrading from an existing Profiles RNS </w:t>
+      </w:r>
+      <w:r>
+        <w:rPr>
+          <w:rFonts w:ascii="Arial" w:hAnsi="Arial" w:cs="Arial"/>
+          <w:b/>
+          <w:sz w:val="22"/>
+          <w:szCs w:val="22"/>
+        </w:rPr>
+        <w:t>database</w:t>
+      </w:r>
+      <w:r>
+        <w:rPr>
+          <w:rFonts w:ascii="Arial" w:hAnsi="Arial" w:cs="Arial"/>
+          <w:b/>
+          <w:sz w:val="22"/>
+          <w:szCs w:val="22"/>
+        </w:rPr>
+        <w:t>.</w:t>
+      </w:r>
+    </w:p>
+    <w:p>
+      <w:pPr>
+        <w:rPr>
+          <w:rFonts w:ascii="Arial" w:hAnsi="Arial" w:cs="Arial"/>
+          <w:sz w:val="22"/>
+          <w:szCs w:val="22"/>
+        </w:rPr>
+      </w:pPr>
+    </w:p>
+    <w:p>
+      <w:pPr>
+        <w:rPr>
+          <w:rFonts w:ascii="Arial" w:hAnsi="Arial" w:cs="Arial"/>
+          <w:sz w:val="22"/>
+          <w:szCs w:val="22"/>
+        </w:rPr>
+      </w:pPr>
+      <w:r>
+        <w:rPr>
+          <w:rFonts w:ascii="Arial" w:hAnsi="Arial" w:cs="Arial"/>
+          <w:sz w:val="22"/>
+          <w:szCs w:val="22"/>
+        </w:rPr>
+        <w:t xml:space="preserve">There are </w:t>
+      </w:r>
+      <w:r>
+        <w:rPr>
+          <w:rFonts w:ascii="Arial" w:hAnsi="Arial" w:cs="Arial"/>
+          <w:sz w:val="22"/>
+          <w:szCs w:val="22"/>
+        </w:rPr>
+        <w:t>five</w:t>
+      </w:r>
+      <w:r>
+        <w:rPr>
+          <w:rFonts w:ascii="Arial" w:hAnsi="Arial" w:cs="Arial"/>
+          <w:sz w:val="22"/>
+          <w:szCs w:val="22"/>
+        </w:rPr>
+        <w:t xml:space="preserve"> parts to loading person and related data into Profiles RNS: </w:t>
+      </w:r>
+      <w:r>
+        <w:rPr>
+          <w:rFonts w:ascii="Arial" w:hAnsi="Arial" w:cs="Arial"/>
+          <w:sz w:val="22"/>
+          <w:szCs w:val="22"/>
+        </w:rPr>
+        <w:t xml:space="preserve">(1) importing SSIS packages into the SQL Server msdb database, </w:t>
+      </w:r>
+      <w:r>
+        <w:rPr>
+          <w:rFonts w:ascii="Arial" w:hAnsi="Arial" w:cs="Arial"/>
+          <w:sz w:val="22"/>
+          <w:szCs w:val="22"/>
+        </w:rPr>
+        <w:t>(</w:t>
+      </w:r>
+      <w:r>
+        <w:rPr>
+          <w:rFonts w:ascii="Arial" w:hAnsi="Arial" w:cs="Arial"/>
+          <w:sz w:val="22"/>
+          <w:szCs w:val="22"/>
+        </w:rPr>
+        <w:t>2</w:t>
+      </w:r>
+      <w:r>
+        <w:rPr>
+          <w:rFonts w:ascii="Arial" w:hAnsi="Arial" w:cs="Arial"/>
+          <w:sz w:val="22"/>
+          <w:szCs w:val="22"/>
+        </w:rPr>
+        <w:t>) importing demographic data, (</w:t>
+      </w:r>
+      <w:r>
+        <w:rPr>
+          <w:rFonts w:ascii="Arial" w:hAnsi="Arial" w:cs="Arial"/>
+          <w:sz w:val="22"/>
+          <w:szCs w:val="22"/>
+        </w:rPr>
+        <w:t>3</w:t>
+      </w:r>
+      <w:r>
+        <w:rPr>
+          <w:rFonts w:ascii="Arial" w:hAnsi="Arial" w:cs="Arial"/>
+          <w:sz w:val="22"/>
+          <w:szCs w:val="22"/>
+        </w:rPr>
+        <w:t>) running geocoding, (</w:t>
+      </w:r>
+      <w:r>
+        <w:rPr>
+          <w:rFonts w:ascii="Arial" w:hAnsi="Arial" w:cs="Arial"/>
+          <w:sz w:val="22"/>
+          <w:szCs w:val="22"/>
+        </w:rPr>
+        <w:t>4</w:t>
+      </w:r>
+      <w:r>
+        <w:rPr>
+          <w:rFonts w:ascii="Arial" w:hAnsi="Arial" w:cs="Arial"/>
+          <w:sz w:val="22"/>
+          <w:szCs w:val="22"/>
+        </w:rPr>
+        <w:t>) obtaining publications, and (</w:t>
+      </w:r>
+      <w:r>
+        <w:rPr>
+          <w:rFonts w:ascii="Arial" w:hAnsi="Arial" w:cs="Arial"/>
+          <w:sz w:val="22"/>
+          <w:szCs w:val="22"/>
+        </w:rPr>
+        <w:t>5</w:t>
+      </w:r>
+      <w:r>
+        <w:rPr>
+          <w:rFonts w:ascii="Arial" w:hAnsi="Arial" w:cs="Arial"/>
+          <w:sz w:val="22"/>
+          <w:szCs w:val="22"/>
+        </w:rPr>
+        <w:t xml:space="preserve">) running </w:t>
+      </w:r>
+      <w:r>
+        <w:rPr>
+          <w:rFonts w:ascii="Arial" w:hAnsi="Arial" w:cs="Arial"/>
+          <w:sz w:val="22"/>
+          <w:szCs w:val="22"/>
+        </w:rPr>
+        <w:t xml:space="preserve">scheduled </w:t>
+      </w:r>
+      <w:r>
+        <w:rPr>
+          <w:rFonts w:ascii="Arial" w:hAnsi="Arial" w:cs="Arial"/>
+          <w:sz w:val="22"/>
+          <w:szCs w:val="22"/>
+        </w:rPr>
+        <w:t>database jobs</w:t>
+      </w:r>
+      <w:r>
+        <w:rPr>
+          <w:rFonts w:ascii="Arial" w:hAnsi="Arial" w:cs="Arial"/>
+          <w:sz w:val="22"/>
+          <w:szCs w:val="22"/>
+        </w:rPr>
+        <w:t>. Each part is described below.</w:t>
+      </w:r>
+    </w:p>
+    <w:p>
+      <w:pPr>
+        <w:rPr>
+          <w:rFonts w:ascii="Arial" w:hAnsi="Arial" w:cs="Arial"/>
+          <w:sz w:val="22"/>
+          <w:szCs w:val="22"/>
+        </w:rPr>
+      </w:pPr>
+    </w:p>
+    <w:p>
+      <w:pPr>
+        <w:pStyle w:val="Heading2"/>
+      </w:pPr>
+      <w:bookmarkStart w:id="8" w:name="_Toc397008551"/>
+      <w:r>
+        <w:t xml:space="preserve">Loading Person Data: </w:t>
+      </w:r>
+      <w:r>
+        <w:t xml:space="preserve">Part 1 – Importing </w:t>
+      </w:r>
+      <w:r>
+        <w:t>SSIS Packages into SQL Server msdb Database</w:t>
+      </w:r>
       <w:bookmarkEnd w:id="8"/>
-      <w:r>
-        <w:t xml:space="preserve"> </w:t>
-      </w:r>
-    </w:p>
-    <w:p>
-      <w:pPr>
-        <w:rPr>
-          <w:rFonts w:ascii="Arial" w:hAnsi="Arial" w:cs="Arial"/>
-          <w:sz w:val="22"/>
-          <w:szCs w:val="22"/>
-        </w:rPr>
-      </w:pPr>
-    </w:p>
-    <w:p>
-      <w:pPr>
-        <w:rPr>
-          <w:rFonts w:ascii="Arial" w:hAnsi="Arial" w:cs="Arial"/>
-          <w:b/>
-          <w:sz w:val="22"/>
-          <w:szCs w:val="22"/>
-        </w:rPr>
-      </w:pPr>
-      <w:r>
-        <w:rPr>
-          <w:rFonts w:ascii="Arial" w:hAnsi="Arial" w:cs="Arial"/>
-          <w:b/>
-          <w:sz w:val="22"/>
-          <w:szCs w:val="22"/>
-        </w:rPr>
-        <w:t xml:space="preserve">Follow the instructions in this section only if you are installing </w:t>
-      </w:r>
-      <w:r>
-        <w:rPr>
-          <w:rFonts w:ascii="Arial" w:hAnsi="Arial" w:cs="Arial"/>
-          <w:b/>
-          <w:sz w:val="22"/>
-          <w:szCs w:val="22"/>
-        </w:rPr>
-        <w:t>a n</w:t>
-      </w:r>
-      <w:r>
-        <w:rPr>
-          <w:rFonts w:ascii="Arial" w:hAnsi="Arial" w:cs="Arial"/>
-          <w:b/>
-          <w:sz w:val="22"/>
-          <w:szCs w:val="22"/>
-        </w:rPr>
-        <w:t>ew instance of Profiles RNS 2.5.1</w:t>
-      </w:r>
-      <w:r>
-        <w:rPr>
-          <w:rFonts w:ascii="Arial" w:hAnsi="Arial" w:cs="Arial"/>
-          <w:b/>
-          <w:sz w:val="22"/>
-          <w:szCs w:val="22"/>
-        </w:rPr>
-        <w:t xml:space="preserve">. Skip this section if you are </w:t>
-      </w:r>
-      <w:r>
-        <w:rPr>
-          <w:rFonts w:ascii="Arial" w:hAnsi="Arial" w:cs="Arial"/>
-          <w:b/>
-          <w:sz w:val="22"/>
-          <w:szCs w:val="22"/>
-        </w:rPr>
-        <w:t xml:space="preserve">upgrading from an existing Profiles RNS </w:t>
-      </w:r>
-      <w:r>
-        <w:rPr>
-          <w:rFonts w:ascii="Arial" w:hAnsi="Arial" w:cs="Arial"/>
-          <w:b/>
-          <w:sz w:val="22"/>
-          <w:szCs w:val="22"/>
-        </w:rPr>
-        <w:t>database</w:t>
-      </w:r>
-      <w:r>
-        <w:rPr>
-          <w:rFonts w:ascii="Arial" w:hAnsi="Arial" w:cs="Arial"/>
-          <w:b/>
-          <w:sz w:val="22"/>
-          <w:szCs w:val="22"/>
-        </w:rPr>
-        <w:t>.</w:t>
-      </w:r>
-    </w:p>
-    <w:p>
-      <w:pPr>
-        <w:rPr>
-          <w:rFonts w:ascii="Arial" w:hAnsi="Arial" w:cs="Arial"/>
-          <w:sz w:val="22"/>
-          <w:szCs w:val="22"/>
-        </w:rPr>
-      </w:pPr>
-    </w:p>
-    <w:p>
-      <w:pPr>
-        <w:rPr>
-          <w:rFonts w:ascii="Arial" w:hAnsi="Arial" w:cs="Arial"/>
-          <w:sz w:val="22"/>
-          <w:szCs w:val="22"/>
-        </w:rPr>
-      </w:pPr>
-      <w:r>
-        <w:rPr>
-          <w:rFonts w:ascii="Arial" w:hAnsi="Arial" w:cs="Arial"/>
-          <w:sz w:val="22"/>
-          <w:szCs w:val="22"/>
-        </w:rPr>
-        <w:t xml:space="preserve">There are </w:t>
-      </w:r>
-      <w:r>
-        <w:rPr>
-          <w:rFonts w:ascii="Arial" w:hAnsi="Arial" w:cs="Arial"/>
-          <w:sz w:val="22"/>
-          <w:szCs w:val="22"/>
-        </w:rPr>
-        <w:t>five</w:t>
-      </w:r>
-      <w:r>
-        <w:rPr>
-          <w:rFonts w:ascii="Arial" w:hAnsi="Arial" w:cs="Arial"/>
-          <w:sz w:val="22"/>
-          <w:szCs w:val="22"/>
-        </w:rPr>
-        <w:t xml:space="preserve"> parts to loading person and related data into Profiles RNS: </w:t>
-      </w:r>
-      <w:r>
-        <w:rPr>
-          <w:rFonts w:ascii="Arial" w:hAnsi="Arial" w:cs="Arial"/>
-          <w:sz w:val="22"/>
-          <w:szCs w:val="22"/>
-        </w:rPr>
-        <w:t xml:space="preserve">(1) importing SSIS packages into the SQL Server msdb database, </w:t>
-      </w:r>
-      <w:r>
-        <w:rPr>
-          <w:rFonts w:ascii="Arial" w:hAnsi="Arial" w:cs="Arial"/>
-          <w:sz w:val="22"/>
-          <w:szCs w:val="22"/>
-        </w:rPr>
-        <w:t>(</w:t>
-      </w:r>
-      <w:r>
-        <w:rPr>
-          <w:rFonts w:ascii="Arial" w:hAnsi="Arial" w:cs="Arial"/>
-          <w:sz w:val="22"/>
-          <w:szCs w:val="22"/>
-        </w:rPr>
-        <w:t>2</w:t>
-      </w:r>
-      <w:r>
-        <w:rPr>
-          <w:rFonts w:ascii="Arial" w:hAnsi="Arial" w:cs="Arial"/>
-          <w:sz w:val="22"/>
-          <w:szCs w:val="22"/>
-        </w:rPr>
-        <w:t>) importing demographic data, (</w:t>
-      </w:r>
-      <w:r>
-        <w:rPr>
-          <w:rFonts w:ascii="Arial" w:hAnsi="Arial" w:cs="Arial"/>
-          <w:sz w:val="22"/>
-          <w:szCs w:val="22"/>
-        </w:rPr>
-        <w:t>3</w:t>
-      </w:r>
-      <w:r>
-        <w:rPr>
-          <w:rFonts w:ascii="Arial" w:hAnsi="Arial" w:cs="Arial"/>
-          <w:sz w:val="22"/>
-          <w:szCs w:val="22"/>
-        </w:rPr>
-        <w:t>) running geocoding, (</w:t>
-      </w:r>
-      <w:r>
-        <w:rPr>
-          <w:rFonts w:ascii="Arial" w:hAnsi="Arial" w:cs="Arial"/>
-          <w:sz w:val="22"/>
-          <w:szCs w:val="22"/>
-        </w:rPr>
-        <w:t>4</w:t>
-      </w:r>
-      <w:r>
-        <w:rPr>
-          <w:rFonts w:ascii="Arial" w:hAnsi="Arial" w:cs="Arial"/>
-          <w:sz w:val="22"/>
-          <w:szCs w:val="22"/>
-        </w:rPr>
-        <w:t>) obtaining publications, and (</w:t>
-      </w:r>
-      <w:r>
-        <w:rPr>
-          <w:rFonts w:ascii="Arial" w:hAnsi="Arial" w:cs="Arial"/>
-          <w:sz w:val="22"/>
-          <w:szCs w:val="22"/>
-        </w:rPr>
-        <w:t>5</w:t>
-      </w:r>
-      <w:r>
-        <w:rPr>
-          <w:rFonts w:ascii="Arial" w:hAnsi="Arial" w:cs="Arial"/>
-          <w:sz w:val="22"/>
-          <w:szCs w:val="22"/>
-        </w:rPr>
-        <w:t xml:space="preserve">) running </w:t>
-      </w:r>
-      <w:r>
-        <w:rPr>
-          <w:rFonts w:ascii="Arial" w:hAnsi="Arial" w:cs="Arial"/>
-          <w:sz w:val="22"/>
-          <w:szCs w:val="22"/>
-        </w:rPr>
-        <w:t xml:space="preserve">scheduled </w:t>
-      </w:r>
-      <w:r>
-        <w:rPr>
-          <w:rFonts w:ascii="Arial" w:hAnsi="Arial" w:cs="Arial"/>
-          <w:sz w:val="22"/>
-          <w:szCs w:val="22"/>
-        </w:rPr>
-        <w:t>database jobs</w:t>
-      </w:r>
-      <w:r>
-        <w:rPr>
-          <w:rFonts w:ascii="Arial" w:hAnsi="Arial" w:cs="Arial"/>
-          <w:sz w:val="22"/>
-          <w:szCs w:val="22"/>
-        </w:rPr>
-        <w:t>. Each part is described below.</w:t>
-      </w:r>
-    </w:p>
-    <w:p>
-      <w:pPr>
-        <w:rPr>
-          <w:rFonts w:ascii="Arial" w:hAnsi="Arial" w:cs="Arial"/>
-          <w:sz w:val="22"/>
-          <w:szCs w:val="22"/>
-        </w:rPr>
-      </w:pPr>
-    </w:p>
-    <w:p>
-      <w:pPr>
-        <w:pStyle w:val="Heading2"/>
-      </w:pPr>
-      <w:bookmarkStart w:id="9" w:name="_Toc397008551"/>
-      <w:r>
-        <w:t xml:space="preserve">Loading Person Data: </w:t>
-      </w:r>
-      <w:r>
-        <w:t xml:space="preserve">Part 1 – Importing </w:t>
-      </w:r>
-      <w:r>
-        <w:t>SSIS Packages into SQL Server msdb Database</w:t>
-      </w:r>
-      <w:bookmarkEnd w:id="9"/>
     </w:p>
     <w:p>
       <w:pPr>
@@ -6188,7 +6186,7 @@
       <w:pPr>
         <w:pStyle w:val="Heading2"/>
       </w:pPr>
-      <w:bookmarkStart w:id="10" w:name="_Toc397008552"/>
+      <w:bookmarkStart w:id="9" w:name="_Toc397008552"/>
       <w:r>
         <w:t xml:space="preserve">Loading Person Data: </w:t>
       </w:r>
@@ -6204,7 +6202,7 @@
       <w:r>
         <w:t>Demographic Data</w:t>
       </w:r>
-      <w:bookmarkEnd w:id="10"/>
+      <w:bookmarkEnd w:id="9"/>
     </w:p>
     <w:p>
       <w:pPr>
@@ -15736,7 +15734,7 @@
       <w:pPr>
         <w:pStyle w:val="Heading2"/>
       </w:pPr>
-      <w:bookmarkStart w:id="11" w:name="_Toc397008553"/>
+      <w:bookmarkStart w:id="10" w:name="_Toc397008553"/>
       <w:r>
         <w:t xml:space="preserve">Loading Person Data: </w:t>
       </w:r>
@@ -15752,7 +15750,7 @@
       <w:r>
         <w:t>Geocoding</w:t>
       </w:r>
-      <w:bookmarkEnd w:id="11"/>
+      <w:bookmarkEnd w:id="10"/>
     </w:p>
     <w:p>
       <w:pPr>
@@ -15982,7 +15980,7 @@
       <w:pPr>
         <w:pStyle w:val="Heading2"/>
       </w:pPr>
-      <w:bookmarkStart w:id="12" w:name="_Toc397008554"/>
+      <w:bookmarkStart w:id="11" w:name="_Toc397008554"/>
       <w:r>
         <w:t xml:space="preserve">Loading Person Data: </w:t>
       </w:r>
@@ -15998,7 +15996,7 @@
       <w:r>
         <w:t>Obtaining Publications</w:t>
       </w:r>
-      <w:bookmarkEnd w:id="12"/>
+      <w:bookmarkEnd w:id="11"/>
     </w:p>
     <w:p>
       <w:pPr>
@@ -17205,7 +17203,7 @@
       <w:pPr>
         <w:pStyle w:val="Heading2"/>
       </w:pPr>
-      <w:bookmarkStart w:id="13" w:name="_Toc397008555"/>
+      <w:bookmarkStart w:id="12" w:name="_Toc397008555"/>
       <w:r>
         <w:t xml:space="preserve">Loading Person Data: </w:t>
       </w:r>
@@ -17221,7 +17219,7 @@
       <w:r>
         <w:t>Convert data to RDF</w:t>
       </w:r>
-      <w:bookmarkEnd w:id="13"/>
+      <w:bookmarkEnd w:id="12"/>
     </w:p>
     <w:p>
       <w:pPr>
@@ -17294,7 +17292,7 @@
       <w:pPr>
         <w:pStyle w:val="Heading1"/>
       </w:pPr>
-      <w:bookmarkStart w:id="14" w:name="_Toc397008556"/>
+      <w:bookmarkStart w:id="13" w:name="_Toc397008556"/>
       <w:r>
         <w:lastRenderedPageBreak/>
         <w:t>Scheduling</w:t>
@@ -17302,7 +17300,7 @@
       <w:r>
         <w:t xml:space="preserve"> Database Jobs</w:t>
       </w:r>
-      <w:bookmarkEnd w:id="14"/>
+      <w:bookmarkEnd w:id="13"/>
     </w:p>
     <w:p>
       <w:pPr>
@@ -18298,12 +18296,12 @@
       <w:pPr>
         <w:pStyle w:val="Heading1"/>
       </w:pPr>
-      <w:bookmarkStart w:id="15" w:name="_Toc397008557"/>
+      <w:bookmarkStart w:id="14" w:name="_Toc397008557"/>
       <w:r>
         <w:lastRenderedPageBreak/>
         <w:t>Installing the Code</w:t>
       </w:r>
-      <w:bookmarkEnd w:id="15"/>
+      <w:bookmarkEnd w:id="14"/>
     </w:p>
     <w:p>
       <w:pPr>
@@ -23496,12 +23494,12 @@
       <w:pPr>
         <w:pStyle w:val="Heading1"/>
       </w:pPr>
-      <w:bookmarkStart w:id="16" w:name="_Toc397008558"/>
+      <w:bookmarkStart w:id="15" w:name="_Toc397008558"/>
       <w:r>
         <w:lastRenderedPageBreak/>
         <w:t>Using the Website</w:t>
       </w:r>
-      <w:bookmarkEnd w:id="16"/>
+      <w:bookmarkEnd w:id="15"/>
     </w:p>
     <w:p>
       <w:pPr>
@@ -24130,7 +24128,7 @@
           <w:u w:val="single"/>
         </w:rPr>
       </w:pPr>
-      <w:bookmarkStart w:id="17" w:name="_Toc363567758"/>
+      <w:bookmarkStart w:id="16" w:name="_Toc363567758"/>
       <w:r>
         <w:br w:type="page"/>
       </w:r>
@@ -24139,13 +24137,13 @@
       <w:pPr>
         <w:pStyle w:val="Heading1"/>
       </w:pPr>
-      <w:bookmarkStart w:id="18" w:name="_Toc397008559"/>
+      <w:bookmarkStart w:id="17" w:name="_Toc397008559"/>
       <w:r>
         <w:lastRenderedPageBreak/>
         <w:t>Installing the ORNG OpenSocial Extension (Optional)</w:t>
       </w:r>
+      <w:bookmarkEnd w:id="16"/>
       <w:bookmarkEnd w:id="17"/>
-      <w:bookmarkEnd w:id="18"/>
     </w:p>
     <w:p>
       <w:pPr>
@@ -24406,160 +24404,160 @@
       <w:pPr>
         <w:pStyle w:val="Heading2"/>
       </w:pPr>
-      <w:bookmarkStart w:id="19" w:name="_Toc394742921"/>
-      <w:bookmarkStart w:id="20" w:name="_Toc397008560"/>
+      <w:bookmarkStart w:id="18" w:name="_Toc394742921"/>
+      <w:bookmarkStart w:id="19" w:name="_Toc397008560"/>
       <w:r>
         <w:t>Development and Testing Environments</w:t>
       </w:r>
+      <w:bookmarkEnd w:id="18"/>
       <w:bookmarkEnd w:id="19"/>
+    </w:p>
+    <w:p/>
+    <w:p>
+      <w:pPr>
+        <w:rPr>
+          <w:rFonts w:ascii="Arial" w:hAnsi="Arial" w:cs="Arial"/>
+        </w:rPr>
+      </w:pPr>
+      <w:r>
+        <w:rPr>
+          <w:rFonts w:ascii="Arial" w:hAnsi="Arial" w:cs="Arial"/>
+        </w:rPr>
+        <w:t>To avoid duplicate or incorrect data being created during development and testing of client applications, ORCID provides a sandbox that should be used in non-production environments. The only functional difference between the sandbox and the production site is that emails will only be sent to @mailinator.com addresses.</w:t>
+      </w:r>
+      <w:r>
+        <w:rPr>
+          <w:rFonts w:ascii="Arial" w:hAnsi="Arial" w:cs="Arial"/>
+        </w:rPr>
+        <w:t xml:space="preserve"> Accounts configured with other email addresses will not be sent any account notification emails.</w:t>
+      </w:r>
+    </w:p>
+    <w:p>
+      <w:pPr>
+        <w:rPr>
+          <w:rFonts w:ascii="Arial" w:hAnsi="Arial" w:cs="Arial"/>
+        </w:rPr>
+      </w:pPr>
+      <w:r>
+        <w:rPr>
+          <w:rFonts w:ascii="Arial" w:hAnsi="Arial" w:cs="Arial"/>
+        </w:rPr>
+        <w:t xml:space="preserve"> </w:t>
+      </w:r>
+    </w:p>
+    <w:p>
+      <w:pPr>
+        <w:rPr>
+          <w:rFonts w:ascii="Arial" w:hAnsi="Arial" w:cs="Arial"/>
+        </w:rPr>
+      </w:pPr>
+      <w:r>
+        <w:rPr>
+          <w:rFonts w:ascii="Arial" w:hAnsi="Arial" w:cs="Arial"/>
+        </w:rPr>
+        <w:t>To configure Profiles for use with ORCID in development environments, use the following values in the web.config</w:t>
+      </w:r>
+      <w:r>
+        <w:rPr>
+          <w:rFonts w:ascii="Arial" w:hAnsi="Arial" w:cs="Arial"/>
+        </w:rPr>
+        <w:t xml:space="preserve"> or the Profile website</w:t>
+      </w:r>
+      <w:r>
+        <w:rPr>
+          <w:rFonts w:ascii="Arial" w:hAnsi="Arial" w:cs="Arial"/>
+        </w:rPr>
+        <w:t>:</w:t>
+      </w:r>
+    </w:p>
+    <w:p>
+      <w:pPr>
+        <w:rPr>
+          <w:rFonts w:ascii="Arial" w:hAnsi="Arial" w:cs="Arial"/>
+        </w:rPr>
+      </w:pPr>
+    </w:p>
+    <w:p>
+      <w:pPr>
+        <w:rPr>
+          <w:rFonts w:ascii="Arial" w:hAnsi="Arial" w:cs="Arial"/>
+        </w:rPr>
+      </w:pPr>
+      <w:r>
+        <w:rPr>
+          <w:rFonts w:ascii="Arial" w:hAnsi="Arial" w:cs="Arial"/>
+        </w:rPr>
+        <w:t>ORCID.ORCID_API_URL</w:t>
+      </w:r>
+      <w:r>
+        <w:rPr>
+          <w:rFonts w:ascii="Arial" w:hAnsi="Arial" w:cs="Arial"/>
+        </w:rPr>
+        <w:t xml:space="preserve"> = h</w:t>
+      </w:r>
+      <w:r>
+        <w:rPr>
+          <w:rFonts w:ascii="Arial" w:hAnsi="Arial" w:cs="Arial"/>
+        </w:rPr>
+        <w:t>ttp://api.sandbox.orcid.org</w:t>
+      </w:r>
+    </w:p>
+    <w:p>
+      <w:pPr>
+        <w:rPr>
+          <w:rFonts w:ascii="Arial" w:hAnsi="Arial" w:cs="Arial"/>
+        </w:rPr>
+      </w:pPr>
+      <w:r>
+        <w:rPr>
+          <w:rFonts w:ascii="Arial" w:hAnsi="Arial" w:cs="Arial"/>
+        </w:rPr>
+        <w:t>ORCID.ORCID_URL</w:t>
+      </w:r>
+      <w:r>
+        <w:rPr>
+          <w:rFonts w:ascii="Arial" w:hAnsi="Arial" w:cs="Arial"/>
+        </w:rPr>
+        <w:t xml:space="preserve"> = http://sandbox.orcid.org</w:t>
+      </w:r>
+    </w:p>
+    <w:p>
+      <w:pPr>
+        <w:rPr>
+          <w:rFonts w:ascii="Arial" w:hAnsi="Arial" w:cs="Arial"/>
+        </w:rPr>
+      </w:pPr>
+      <w:r>
+        <w:rPr>
+          <w:rFonts w:ascii="Arial" w:hAnsi="Arial" w:cs="Arial"/>
+        </w:rPr>
+        <w:t>ORCID.UseMailinatorEmailAddressForTestingOn</w:t>
+      </w:r>
+      <w:r>
+        <w:rPr>
+          <w:rFonts w:ascii="Arial" w:hAnsi="Arial" w:cs="Arial"/>
+        </w:rPr>
+        <w:t>StagingEnvironment = 1</w:t>
+      </w:r>
+    </w:p>
+    <w:p>
+      <w:pPr>
+        <w:rPr>
+          <w:rFonts w:ascii="Arial" w:hAnsi="Arial" w:cs="Arial"/>
+        </w:rPr>
+      </w:pPr>
+    </w:p>
+    <w:p>
+      <w:pPr>
+        <w:pStyle w:val="Heading2"/>
+      </w:pPr>
+      <w:bookmarkStart w:id="20" w:name="_Toc394742922"/>
+      <w:bookmarkStart w:id="21" w:name="_Toc397008561"/>
+      <w:r>
+        <w:t>Registering as a Client Application</w:t>
+      </w:r>
       <w:bookmarkEnd w:id="20"/>
-    </w:p>
-    <w:p/>
-    <w:p>
-      <w:pPr>
-        <w:rPr>
-          <w:rFonts w:ascii="Arial" w:hAnsi="Arial" w:cs="Arial"/>
-        </w:rPr>
-      </w:pPr>
-      <w:r>
-        <w:rPr>
-          <w:rFonts w:ascii="Arial" w:hAnsi="Arial" w:cs="Arial"/>
-        </w:rPr>
-        <w:t>To avoid duplicate or incorrect data being created during development and testing of client applications, ORCID provides a sandbox that should be used in non-production environments. The only functional difference between the sandbox and the production site is that emails will only be sent to @mailinator.com addresses.</w:t>
-      </w:r>
-      <w:r>
-        <w:rPr>
-          <w:rFonts w:ascii="Arial" w:hAnsi="Arial" w:cs="Arial"/>
-        </w:rPr>
-        <w:t xml:space="preserve"> Accounts configured with other email addresses will not be sent any account notification emails.</w:t>
-      </w:r>
-    </w:p>
-    <w:p>
-      <w:pPr>
-        <w:rPr>
-          <w:rFonts w:ascii="Arial" w:hAnsi="Arial" w:cs="Arial"/>
-        </w:rPr>
-      </w:pPr>
-      <w:r>
-        <w:rPr>
-          <w:rFonts w:ascii="Arial" w:hAnsi="Arial" w:cs="Arial"/>
-        </w:rPr>
-        <w:t xml:space="preserve"> </w:t>
-      </w:r>
-    </w:p>
-    <w:p>
-      <w:pPr>
-        <w:rPr>
-          <w:rFonts w:ascii="Arial" w:hAnsi="Arial" w:cs="Arial"/>
-        </w:rPr>
-      </w:pPr>
-      <w:r>
-        <w:rPr>
-          <w:rFonts w:ascii="Arial" w:hAnsi="Arial" w:cs="Arial"/>
-        </w:rPr>
-        <w:t>To configure Profiles for use with ORCID in development environments, use the following values in the web.config</w:t>
-      </w:r>
-      <w:r>
-        <w:rPr>
-          <w:rFonts w:ascii="Arial" w:hAnsi="Arial" w:cs="Arial"/>
-        </w:rPr>
-        <w:t xml:space="preserve"> or the Profile website</w:t>
-      </w:r>
-      <w:r>
-        <w:rPr>
-          <w:rFonts w:ascii="Arial" w:hAnsi="Arial" w:cs="Arial"/>
-        </w:rPr>
-        <w:t>:</w:t>
-      </w:r>
-    </w:p>
-    <w:p>
-      <w:pPr>
-        <w:rPr>
-          <w:rFonts w:ascii="Arial" w:hAnsi="Arial" w:cs="Arial"/>
-        </w:rPr>
-      </w:pPr>
-    </w:p>
-    <w:p>
-      <w:pPr>
-        <w:rPr>
-          <w:rFonts w:ascii="Arial" w:hAnsi="Arial" w:cs="Arial"/>
-        </w:rPr>
-      </w:pPr>
-      <w:r>
-        <w:rPr>
-          <w:rFonts w:ascii="Arial" w:hAnsi="Arial" w:cs="Arial"/>
-        </w:rPr>
-        <w:t>ORCID.ORCID_API_URL</w:t>
-      </w:r>
-      <w:r>
-        <w:rPr>
-          <w:rFonts w:ascii="Arial" w:hAnsi="Arial" w:cs="Arial"/>
-        </w:rPr>
-        <w:t xml:space="preserve"> = h</w:t>
-      </w:r>
-      <w:r>
-        <w:rPr>
-          <w:rFonts w:ascii="Arial" w:hAnsi="Arial" w:cs="Arial"/>
-        </w:rPr>
-        <w:t>ttp://api.sandbox.orcid.org</w:t>
-      </w:r>
-    </w:p>
-    <w:p>
-      <w:pPr>
-        <w:rPr>
-          <w:rFonts w:ascii="Arial" w:hAnsi="Arial" w:cs="Arial"/>
-        </w:rPr>
-      </w:pPr>
-      <w:r>
-        <w:rPr>
-          <w:rFonts w:ascii="Arial" w:hAnsi="Arial" w:cs="Arial"/>
-        </w:rPr>
-        <w:t>ORCID.ORCID_URL</w:t>
-      </w:r>
-      <w:r>
-        <w:rPr>
-          <w:rFonts w:ascii="Arial" w:hAnsi="Arial" w:cs="Arial"/>
-        </w:rPr>
-        <w:t xml:space="preserve"> = http://sandbox.orcid.org</w:t>
-      </w:r>
-    </w:p>
-    <w:p>
-      <w:pPr>
-        <w:rPr>
-          <w:rFonts w:ascii="Arial" w:hAnsi="Arial" w:cs="Arial"/>
-        </w:rPr>
-      </w:pPr>
-      <w:r>
-        <w:rPr>
-          <w:rFonts w:ascii="Arial" w:hAnsi="Arial" w:cs="Arial"/>
-        </w:rPr>
-        <w:t>ORCID.UseMailinatorEmailAddressForTestingOn</w:t>
-      </w:r>
-      <w:r>
-        <w:rPr>
-          <w:rFonts w:ascii="Arial" w:hAnsi="Arial" w:cs="Arial"/>
-        </w:rPr>
-        <w:t>StagingEnvironment = 1</w:t>
-      </w:r>
-    </w:p>
-    <w:p>
-      <w:pPr>
-        <w:rPr>
-          <w:rFonts w:ascii="Arial" w:hAnsi="Arial" w:cs="Arial"/>
-        </w:rPr>
-      </w:pPr>
-    </w:p>
-    <w:p>
-      <w:pPr>
-        <w:pStyle w:val="Heading2"/>
-      </w:pPr>
-      <w:bookmarkStart w:id="21" w:name="_Toc394742922"/>
-      <w:bookmarkStart w:id="22" w:name="_Toc397008561"/>
-      <w:r>
-        <w:t>Registering as a Client Application</w:t>
-      </w:r>
       <w:bookmarkEnd w:id="21"/>
-      <w:bookmarkEnd w:id="22"/>
     </w:p>
     <w:p/>
     <w:p>
@@ -24829,14 +24827,14 @@
       <w:pPr>
         <w:pStyle w:val="Heading2"/>
       </w:pPr>
-      <w:bookmarkStart w:id="23" w:name="_Toc394742923"/>
-      <w:bookmarkStart w:id="24" w:name="_Toc397008562"/>
+      <w:bookmarkStart w:id="22" w:name="_Toc394742923"/>
+      <w:bookmarkStart w:id="23" w:name="_Toc397008562"/>
       <w:r>
         <w:lastRenderedPageBreak/>
         <w:t>Enabling ORCID</w:t>
       </w:r>
+      <w:bookmarkEnd w:id="22"/>
       <w:bookmarkEnd w:id="23"/>
-      <w:bookmarkEnd w:id="24"/>
     </w:p>
     <w:p/>
     <w:p>
@@ -25115,6 +25113,7 @@
         <w:adjustRightInd w:val="0"/>
         <w:rPr>
           <w:rFonts w:ascii="Consolas" w:eastAsia="Calibri" w:hAnsi="Consolas" w:cs="Consolas"/>
+          <w:color w:val="808080"/>
           <w:sz w:val="19"/>
           <w:szCs w:val="19"/>
         </w:rPr>
@@ -25168,6 +25167,107 @@
           <w:szCs w:val="19"/>
         </w:rPr>
         <w:t xml:space="preserve"> 1</w:t>
+      </w:r>
+      <w:r>
+        <w:rPr>
+          <w:rFonts w:ascii="Consolas" w:eastAsia="Calibri" w:hAnsi="Consolas" w:cs="Consolas"/>
+          <w:color w:val="808080"/>
+          <w:sz w:val="19"/>
+          <w:szCs w:val="19"/>
+        </w:rPr>
+        <w:t>,</w:t>
+      </w:r>
+    </w:p>
+    <w:p>
+      <w:pPr>
+        <w:autoSpaceDE w:val="0"/>
+        <w:autoSpaceDN w:val="0"/>
+        <w:adjustRightInd w:val="0"/>
+        <w:rPr>
+          <w:rFonts w:ascii="Consolas" w:eastAsia="Calibri" w:hAnsi="Consolas" w:cs="Consolas"/>
+          <w:sz w:val="19"/>
+          <w:szCs w:val="19"/>
+        </w:rPr>
+      </w:pPr>
+      <w:r>
+        <w:rPr>
+          <w:rFonts w:ascii="Consolas" w:eastAsia="Calibri" w:hAnsi="Consolas" w:cs="Consolas"/>
+          <w:color w:val="808080"/>
+          <w:sz w:val="19"/>
+          <w:szCs w:val="19"/>
+        </w:rPr>
+        <w:tab/>
+      </w:r>
+      <w:r>
+        <w:rPr>
+          <w:rFonts w:ascii="Consolas" w:eastAsia="Calibri" w:hAnsi="Consolas" w:cs="Consolas"/>
+          <w:color w:val="808080"/>
+          <w:sz w:val="19"/>
+          <w:szCs w:val="19"/>
+        </w:rPr>
+        <w:tab/>
+      </w:r>
+      <w:r>
+        <w:rPr>
+          <w:rFonts w:ascii="Consolas" w:eastAsia="Calibri" w:hAnsi="Consolas" w:cs="Consolas"/>
+          <w:color w:val="008080"/>
+          <w:sz w:val="19"/>
+          <w:szCs w:val="19"/>
+        </w:rPr>
+        <w:t>View</w:t>
+      </w:r>
+      <w:bookmarkStart w:id="24" w:name="_GoBack"/>
+      <w:bookmarkEnd w:id="24"/>
+      <w:r>
+        <w:rPr>
+          <w:rFonts w:ascii="Consolas" w:eastAsia="Calibri" w:hAnsi="Consolas" w:cs="Consolas"/>
+          <w:color w:val="008080"/>
+          <w:sz w:val="19"/>
+          <w:szCs w:val="19"/>
+        </w:rPr>
+        <w:t>SecurityGroup</w:t>
+      </w:r>
+      <w:r>
+        <w:rPr>
+          <w:rFonts w:ascii="Consolas" w:eastAsia="Calibri" w:hAnsi="Consolas" w:cs="Consolas"/>
+          <w:sz w:val="19"/>
+          <w:szCs w:val="19"/>
+        </w:rPr>
+        <w:t xml:space="preserve"> </w:t>
+      </w:r>
+      <w:r>
+        <w:rPr>
+          <w:rFonts w:ascii="Consolas" w:eastAsia="Calibri" w:hAnsi="Consolas" w:cs="Consolas"/>
+          <w:color w:val="808080"/>
+          <w:sz w:val="19"/>
+          <w:szCs w:val="19"/>
+        </w:rPr>
+        <w:t>=</w:t>
+      </w:r>
+      <w:r>
+        <w:rPr>
+          <w:rFonts w:ascii="Consolas" w:eastAsia="Calibri" w:hAnsi="Consolas" w:cs="Consolas"/>
+          <w:sz w:val="19"/>
+          <w:szCs w:val="19"/>
+        </w:rPr>
+        <w:t xml:space="preserve"> </w:t>
+      </w:r>
+      <w:r>
+        <w:rPr>
+          <w:rFonts w:ascii="Consolas" w:eastAsia="Calibri" w:hAnsi="Consolas" w:cs="Consolas"/>
+          <w:color w:val="808080"/>
+          <w:sz w:val="19"/>
+          <w:szCs w:val="19"/>
+        </w:rPr>
+        <w:t>-</w:t>
+      </w:r>
+      <w:r>
+        <w:rPr>
+          <w:rFonts w:ascii="Consolas" w:eastAsia="Calibri" w:hAnsi="Consolas" w:cs="Consolas"/>
+          <w:sz w:val="19"/>
+          <w:szCs w:val="19"/>
+        </w:rPr>
+        <w:t>1</w:t>
       </w:r>
       <w:r>
         <w:rPr>
@@ -28886,7 +28986,7 @@
             <w:sz w:val="22"/>
             <w:szCs w:val="22"/>
           </w:rPr>
-          <w:t>4</w:t>
+          <w:t>38</w:t>
         </w:r>
         <w:r>
           <w:rPr>
@@ -33106,7 +33206,7 @@
 </file>
 
 <file path=customXml/itemProps1.xml><?xml version="1.0" encoding="utf-8"?>
-<ds:datastoreItem xmlns:ds="http://schemas.openxmlformats.org/officeDocument/2006/customXml" ds:itemID="{C2329517-D323-4795-8AB6-50ED0660A1D9}">
+<ds:datastoreItem xmlns:ds="http://schemas.openxmlformats.org/officeDocument/2006/customXml" ds:itemID="{777362AA-1952-4603-A199-52CB8BEB0958}">
   <ds:schemaRefs>
     <ds:schemaRef ds:uri="http://schemas.openxmlformats.org/officeDocument/2006/bibliography"/>
   </ds:schemaRefs>

</xml_diff>

<commit_message>
Removing incorrect step from installation guide #60
</commit_message>
<xml_diff>
--- a/Documentation/ProfilesRNS_InstallGuide.docx
+++ b/Documentation/ProfilesRNS_InstallGuide.docx
@@ -133,7 +133,6 @@
         </w:rPr>
         <w:t>_</w:t>
       </w:r>
-      <w:bookmarkStart w:id="0" w:name="_GoBack"/>
       <w:r>
         <w:rPr>
           <w:rFonts w:ascii="Arial" w:hAnsi="Arial" w:cs="Arial"/>
@@ -141,7 +140,6 @@
         </w:rPr>
         <w:t>2.6</w:t>
       </w:r>
-      <w:bookmarkEnd w:id="0"/>
       <w:r>
         <w:rPr>
           <w:rFonts w:ascii="Arial" w:hAnsi="Arial" w:cs="Arial"/>
@@ -2116,12 +2114,12 @@
       <w:pPr>
         <w:pStyle w:val="Heading1"/>
       </w:pPr>
-      <w:bookmarkStart w:id="1" w:name="_Toc414461730"/>
+      <w:bookmarkStart w:id="0" w:name="_Toc414461730"/>
       <w:r>
         <w:lastRenderedPageBreak/>
         <w:t>Introduction</w:t>
       </w:r>
-      <w:bookmarkEnd w:id="1"/>
+      <w:bookmarkEnd w:id="0"/>
     </w:p>
     <w:p>
       <w:pPr>
@@ -2365,12 +2363,12 @@
       <w:pPr>
         <w:pStyle w:val="Heading1"/>
       </w:pPr>
-      <w:bookmarkStart w:id="2" w:name="_Toc414461731"/>
+      <w:bookmarkStart w:id="1" w:name="_Toc414461731"/>
       <w:r>
         <w:lastRenderedPageBreak/>
         <w:t>Hardware and Operating System Requirements</w:t>
       </w:r>
-      <w:bookmarkEnd w:id="2"/>
+      <w:bookmarkEnd w:id="1"/>
     </w:p>
     <w:p>
       <w:pPr>
@@ -2517,13 +2515,13 @@
       <w:pPr>
         <w:pStyle w:val="Heading1"/>
       </w:pPr>
-      <w:bookmarkStart w:id="3" w:name="_Toc414461732"/>
-      <w:bookmarkStart w:id="4" w:name="_Toc329021282"/>
+      <w:bookmarkStart w:id="2" w:name="_Toc414461732"/>
+      <w:bookmarkStart w:id="3" w:name="_Toc329021282"/>
       <w:r>
         <w:lastRenderedPageBreak/>
         <w:t>Download Options</w:t>
       </w:r>
-      <w:bookmarkEnd w:id="3"/>
+      <w:bookmarkEnd w:id="2"/>
     </w:p>
     <w:p/>
     <w:p>
@@ -2847,8 +2845,8 @@
       <w:pPr>
         <w:pStyle w:val="Heading1"/>
       </w:pPr>
-      <w:bookmarkStart w:id="5" w:name="_Toc363649026"/>
-      <w:bookmarkStart w:id="6" w:name="_Toc414461733"/>
+      <w:bookmarkStart w:id="4" w:name="_Toc363649026"/>
+      <w:bookmarkStart w:id="5" w:name="_Toc414461733"/>
       <w:r>
         <w:lastRenderedPageBreak/>
         <w:t xml:space="preserve">Upgrading from </w:t>
@@ -2856,8 +2854,8 @@
       <w:r>
         <w:t>a Prior Version</w:t>
       </w:r>
+      <w:bookmarkEnd w:id="4"/>
       <w:bookmarkEnd w:id="5"/>
-      <w:bookmarkEnd w:id="6"/>
     </w:p>
     <w:p/>
     <w:p>
@@ -3492,13 +3490,13 @@
       <w:pPr>
         <w:pStyle w:val="Heading1"/>
       </w:pPr>
-      <w:bookmarkStart w:id="7" w:name="_Toc414461734"/>
-      <w:bookmarkEnd w:id="4"/>
+      <w:bookmarkStart w:id="6" w:name="_Toc414461734"/>
+      <w:bookmarkEnd w:id="3"/>
       <w:r>
         <w:lastRenderedPageBreak/>
         <w:t>Installing the Database</w:t>
       </w:r>
-      <w:bookmarkEnd w:id="7"/>
+      <w:bookmarkEnd w:id="6"/>
     </w:p>
     <w:p>
       <w:pPr>
@@ -4931,286 +4929,286 @@
       <w:pPr>
         <w:pStyle w:val="Heading1"/>
       </w:pPr>
-      <w:bookmarkStart w:id="8" w:name="_Toc414461735"/>
+      <w:bookmarkStart w:id="7" w:name="_Toc414461735"/>
       <w:r>
         <w:lastRenderedPageBreak/>
         <w:t>Loading Person Data</w:t>
       </w:r>
+      <w:bookmarkEnd w:id="7"/>
+      <w:r>
+        <w:t xml:space="preserve"> </w:t>
+      </w:r>
+    </w:p>
+    <w:p>
+      <w:pPr>
+        <w:rPr>
+          <w:rFonts w:ascii="Arial" w:hAnsi="Arial" w:cs="Arial"/>
+          <w:sz w:val="22"/>
+          <w:szCs w:val="22"/>
+        </w:rPr>
+      </w:pPr>
+    </w:p>
+    <w:p>
+      <w:pPr>
+        <w:rPr>
+          <w:rFonts w:ascii="Arial" w:hAnsi="Arial" w:cs="Arial"/>
+          <w:b/>
+          <w:sz w:val="22"/>
+          <w:szCs w:val="22"/>
+        </w:rPr>
+      </w:pPr>
+      <w:r>
+        <w:rPr>
+          <w:rFonts w:ascii="Arial" w:hAnsi="Arial" w:cs="Arial"/>
+          <w:b/>
+          <w:sz w:val="22"/>
+          <w:szCs w:val="22"/>
+        </w:rPr>
+        <w:t xml:space="preserve">Follow the instructions in this section only if you are installing </w:t>
+      </w:r>
+      <w:r>
+        <w:rPr>
+          <w:rFonts w:ascii="Arial" w:hAnsi="Arial" w:cs="Arial"/>
+          <w:b/>
+          <w:sz w:val="22"/>
+          <w:szCs w:val="22"/>
+        </w:rPr>
+        <w:t>a n</w:t>
+      </w:r>
+      <w:r>
+        <w:rPr>
+          <w:rFonts w:ascii="Arial" w:hAnsi="Arial" w:cs="Arial"/>
+          <w:b/>
+          <w:sz w:val="22"/>
+          <w:szCs w:val="22"/>
+        </w:rPr>
+        <w:t>ew instance of Profiles RNS 2.</w:t>
+      </w:r>
+      <w:r>
+        <w:rPr>
+          <w:rFonts w:ascii="Arial" w:hAnsi="Arial" w:cs="Arial"/>
+          <w:b/>
+          <w:sz w:val="22"/>
+          <w:szCs w:val="22"/>
+        </w:rPr>
+        <w:t>6</w:t>
+      </w:r>
+      <w:r>
+        <w:rPr>
+          <w:rFonts w:ascii="Arial" w:hAnsi="Arial" w:cs="Arial"/>
+          <w:b/>
+          <w:sz w:val="22"/>
+          <w:szCs w:val="22"/>
+        </w:rPr>
+        <w:t>.0</w:t>
+      </w:r>
+      <w:r>
+        <w:rPr>
+          <w:rFonts w:ascii="Arial" w:hAnsi="Arial" w:cs="Arial"/>
+          <w:b/>
+          <w:sz w:val="22"/>
+          <w:szCs w:val="22"/>
+        </w:rPr>
+        <w:t xml:space="preserve">. Skip this section if you are </w:t>
+      </w:r>
+      <w:r>
+        <w:rPr>
+          <w:rFonts w:ascii="Arial" w:hAnsi="Arial" w:cs="Arial"/>
+          <w:b/>
+          <w:sz w:val="22"/>
+          <w:szCs w:val="22"/>
+        </w:rPr>
+        <w:t xml:space="preserve">upgrading from an existing Profiles RNS </w:t>
+      </w:r>
+      <w:r>
+        <w:rPr>
+          <w:rFonts w:ascii="Arial" w:hAnsi="Arial" w:cs="Arial"/>
+          <w:b/>
+          <w:sz w:val="22"/>
+          <w:szCs w:val="22"/>
+        </w:rPr>
+        <w:t>database</w:t>
+      </w:r>
+      <w:r>
+        <w:rPr>
+          <w:rFonts w:ascii="Arial" w:hAnsi="Arial" w:cs="Arial"/>
+          <w:b/>
+          <w:sz w:val="22"/>
+          <w:szCs w:val="22"/>
+        </w:rPr>
+        <w:t>.</w:t>
+      </w:r>
+    </w:p>
+    <w:p>
+      <w:pPr>
+        <w:rPr>
+          <w:rFonts w:ascii="Arial" w:hAnsi="Arial" w:cs="Arial"/>
+          <w:sz w:val="22"/>
+          <w:szCs w:val="22"/>
+        </w:rPr>
+      </w:pPr>
+    </w:p>
+    <w:p>
+      <w:pPr>
+        <w:rPr>
+          <w:rFonts w:ascii="Arial" w:hAnsi="Arial" w:cs="Arial"/>
+          <w:sz w:val="22"/>
+          <w:szCs w:val="22"/>
+        </w:rPr>
+      </w:pPr>
+      <w:r>
+        <w:rPr>
+          <w:rFonts w:ascii="Arial" w:hAnsi="Arial" w:cs="Arial"/>
+          <w:sz w:val="22"/>
+          <w:szCs w:val="22"/>
+        </w:rPr>
+        <w:t xml:space="preserve">There are </w:t>
+      </w:r>
+      <w:r>
+        <w:rPr>
+          <w:rFonts w:ascii="Arial" w:hAnsi="Arial" w:cs="Arial"/>
+          <w:sz w:val="22"/>
+          <w:szCs w:val="22"/>
+        </w:rPr>
+        <w:t>five</w:t>
+      </w:r>
+      <w:r>
+        <w:rPr>
+          <w:rFonts w:ascii="Arial" w:hAnsi="Arial" w:cs="Arial"/>
+          <w:sz w:val="22"/>
+          <w:szCs w:val="22"/>
+        </w:rPr>
+        <w:t xml:space="preserve"> parts to loading person and related data into Profiles RNS: </w:t>
+      </w:r>
+      <w:r>
+        <w:rPr>
+          <w:rFonts w:ascii="Arial" w:hAnsi="Arial" w:cs="Arial"/>
+          <w:sz w:val="22"/>
+          <w:szCs w:val="22"/>
+        </w:rPr>
+        <w:t xml:space="preserve">(1) importing SSIS packages into the SQL Server msdb database, </w:t>
+      </w:r>
+      <w:r>
+        <w:rPr>
+          <w:rFonts w:ascii="Arial" w:hAnsi="Arial" w:cs="Arial"/>
+          <w:sz w:val="22"/>
+          <w:szCs w:val="22"/>
+        </w:rPr>
+        <w:t>(</w:t>
+      </w:r>
+      <w:r>
+        <w:rPr>
+          <w:rFonts w:ascii="Arial" w:hAnsi="Arial" w:cs="Arial"/>
+          <w:sz w:val="22"/>
+          <w:szCs w:val="22"/>
+        </w:rPr>
+        <w:t>2</w:t>
+      </w:r>
+      <w:r>
+        <w:rPr>
+          <w:rFonts w:ascii="Arial" w:hAnsi="Arial" w:cs="Arial"/>
+          <w:sz w:val="22"/>
+          <w:szCs w:val="22"/>
+        </w:rPr>
+        <w:t>) importing demographic data, (</w:t>
+      </w:r>
+      <w:r>
+        <w:rPr>
+          <w:rFonts w:ascii="Arial" w:hAnsi="Arial" w:cs="Arial"/>
+          <w:sz w:val="22"/>
+          <w:szCs w:val="22"/>
+        </w:rPr>
+        <w:t>3</w:t>
+      </w:r>
+      <w:r>
+        <w:rPr>
+          <w:rFonts w:ascii="Arial" w:hAnsi="Arial" w:cs="Arial"/>
+          <w:sz w:val="22"/>
+          <w:szCs w:val="22"/>
+        </w:rPr>
+        <w:t>) running geocoding, (</w:t>
+      </w:r>
+      <w:r>
+        <w:rPr>
+          <w:rFonts w:ascii="Arial" w:hAnsi="Arial" w:cs="Arial"/>
+          <w:sz w:val="22"/>
+          <w:szCs w:val="22"/>
+        </w:rPr>
+        <w:t>4</w:t>
+      </w:r>
+      <w:r>
+        <w:rPr>
+          <w:rFonts w:ascii="Arial" w:hAnsi="Arial" w:cs="Arial"/>
+          <w:sz w:val="22"/>
+          <w:szCs w:val="22"/>
+        </w:rPr>
+        <w:t>) obtaining publications, and (</w:t>
+      </w:r>
+      <w:r>
+        <w:rPr>
+          <w:rFonts w:ascii="Arial" w:hAnsi="Arial" w:cs="Arial"/>
+          <w:sz w:val="22"/>
+          <w:szCs w:val="22"/>
+        </w:rPr>
+        <w:t>5</w:t>
+      </w:r>
+      <w:r>
+        <w:rPr>
+          <w:rFonts w:ascii="Arial" w:hAnsi="Arial" w:cs="Arial"/>
+          <w:sz w:val="22"/>
+          <w:szCs w:val="22"/>
+        </w:rPr>
+        <w:t xml:space="preserve">) running </w:t>
+      </w:r>
+      <w:r>
+        <w:rPr>
+          <w:rFonts w:ascii="Arial" w:hAnsi="Arial" w:cs="Arial"/>
+          <w:sz w:val="22"/>
+          <w:szCs w:val="22"/>
+        </w:rPr>
+        <w:t xml:space="preserve">scheduled </w:t>
+      </w:r>
+      <w:r>
+        <w:rPr>
+          <w:rFonts w:ascii="Arial" w:hAnsi="Arial" w:cs="Arial"/>
+          <w:sz w:val="22"/>
+          <w:szCs w:val="22"/>
+        </w:rPr>
+        <w:t>database jobs</w:t>
+      </w:r>
+      <w:r>
+        <w:rPr>
+          <w:rFonts w:ascii="Arial" w:hAnsi="Arial" w:cs="Arial"/>
+          <w:sz w:val="22"/>
+          <w:szCs w:val="22"/>
+        </w:rPr>
+        <w:t>. Each part is described below.</w:t>
+      </w:r>
+    </w:p>
+    <w:p>
+      <w:pPr>
+        <w:rPr>
+          <w:rFonts w:ascii="Arial" w:hAnsi="Arial" w:cs="Arial"/>
+          <w:sz w:val="22"/>
+          <w:szCs w:val="22"/>
+        </w:rPr>
+      </w:pPr>
+    </w:p>
+    <w:p>
+      <w:pPr>
+        <w:pStyle w:val="Heading2"/>
+      </w:pPr>
+      <w:bookmarkStart w:id="8" w:name="_Toc414461736"/>
+      <w:r>
+        <w:t xml:space="preserve">Loading Person Data: </w:t>
+      </w:r>
+      <w:r>
+        <w:t xml:space="preserve">Part 1 – Importing </w:t>
+      </w:r>
+      <w:r>
+        <w:t>SSIS Packages into SQL Server msdb Database</w:t>
+      </w:r>
       <w:bookmarkEnd w:id="8"/>
-      <w:r>
-        <w:t xml:space="preserve"> </w:t>
-      </w:r>
-    </w:p>
-    <w:p>
-      <w:pPr>
-        <w:rPr>
-          <w:rFonts w:ascii="Arial" w:hAnsi="Arial" w:cs="Arial"/>
-          <w:sz w:val="22"/>
-          <w:szCs w:val="22"/>
-        </w:rPr>
-      </w:pPr>
-    </w:p>
-    <w:p>
-      <w:pPr>
-        <w:rPr>
-          <w:rFonts w:ascii="Arial" w:hAnsi="Arial" w:cs="Arial"/>
-          <w:b/>
-          <w:sz w:val="22"/>
-          <w:szCs w:val="22"/>
-        </w:rPr>
-      </w:pPr>
-      <w:r>
-        <w:rPr>
-          <w:rFonts w:ascii="Arial" w:hAnsi="Arial" w:cs="Arial"/>
-          <w:b/>
-          <w:sz w:val="22"/>
-          <w:szCs w:val="22"/>
-        </w:rPr>
-        <w:t xml:space="preserve">Follow the instructions in this section only if you are installing </w:t>
-      </w:r>
-      <w:r>
-        <w:rPr>
-          <w:rFonts w:ascii="Arial" w:hAnsi="Arial" w:cs="Arial"/>
-          <w:b/>
-          <w:sz w:val="22"/>
-          <w:szCs w:val="22"/>
-        </w:rPr>
-        <w:t>a n</w:t>
-      </w:r>
-      <w:r>
-        <w:rPr>
-          <w:rFonts w:ascii="Arial" w:hAnsi="Arial" w:cs="Arial"/>
-          <w:b/>
-          <w:sz w:val="22"/>
-          <w:szCs w:val="22"/>
-        </w:rPr>
-        <w:t>ew instance of Profiles RNS 2.</w:t>
-      </w:r>
-      <w:r>
-        <w:rPr>
-          <w:rFonts w:ascii="Arial" w:hAnsi="Arial" w:cs="Arial"/>
-          <w:b/>
-          <w:sz w:val="22"/>
-          <w:szCs w:val="22"/>
-        </w:rPr>
-        <w:t>6</w:t>
-      </w:r>
-      <w:r>
-        <w:rPr>
-          <w:rFonts w:ascii="Arial" w:hAnsi="Arial" w:cs="Arial"/>
-          <w:b/>
-          <w:sz w:val="22"/>
-          <w:szCs w:val="22"/>
-        </w:rPr>
-        <w:t>.0</w:t>
-      </w:r>
-      <w:r>
-        <w:rPr>
-          <w:rFonts w:ascii="Arial" w:hAnsi="Arial" w:cs="Arial"/>
-          <w:b/>
-          <w:sz w:val="22"/>
-          <w:szCs w:val="22"/>
-        </w:rPr>
-        <w:t xml:space="preserve">. Skip this section if you are </w:t>
-      </w:r>
-      <w:r>
-        <w:rPr>
-          <w:rFonts w:ascii="Arial" w:hAnsi="Arial" w:cs="Arial"/>
-          <w:b/>
-          <w:sz w:val="22"/>
-          <w:szCs w:val="22"/>
-        </w:rPr>
-        <w:t xml:space="preserve">upgrading from an existing Profiles RNS </w:t>
-      </w:r>
-      <w:r>
-        <w:rPr>
-          <w:rFonts w:ascii="Arial" w:hAnsi="Arial" w:cs="Arial"/>
-          <w:b/>
-          <w:sz w:val="22"/>
-          <w:szCs w:val="22"/>
-        </w:rPr>
-        <w:t>database</w:t>
-      </w:r>
-      <w:r>
-        <w:rPr>
-          <w:rFonts w:ascii="Arial" w:hAnsi="Arial" w:cs="Arial"/>
-          <w:b/>
-          <w:sz w:val="22"/>
-          <w:szCs w:val="22"/>
-        </w:rPr>
-        <w:t>.</w:t>
-      </w:r>
-    </w:p>
-    <w:p>
-      <w:pPr>
-        <w:rPr>
-          <w:rFonts w:ascii="Arial" w:hAnsi="Arial" w:cs="Arial"/>
-          <w:sz w:val="22"/>
-          <w:szCs w:val="22"/>
-        </w:rPr>
-      </w:pPr>
-    </w:p>
-    <w:p>
-      <w:pPr>
-        <w:rPr>
-          <w:rFonts w:ascii="Arial" w:hAnsi="Arial" w:cs="Arial"/>
-          <w:sz w:val="22"/>
-          <w:szCs w:val="22"/>
-        </w:rPr>
-      </w:pPr>
-      <w:r>
-        <w:rPr>
-          <w:rFonts w:ascii="Arial" w:hAnsi="Arial" w:cs="Arial"/>
-          <w:sz w:val="22"/>
-          <w:szCs w:val="22"/>
-        </w:rPr>
-        <w:t xml:space="preserve">There are </w:t>
-      </w:r>
-      <w:r>
-        <w:rPr>
-          <w:rFonts w:ascii="Arial" w:hAnsi="Arial" w:cs="Arial"/>
-          <w:sz w:val="22"/>
-          <w:szCs w:val="22"/>
-        </w:rPr>
-        <w:t>five</w:t>
-      </w:r>
-      <w:r>
-        <w:rPr>
-          <w:rFonts w:ascii="Arial" w:hAnsi="Arial" w:cs="Arial"/>
-          <w:sz w:val="22"/>
-          <w:szCs w:val="22"/>
-        </w:rPr>
-        <w:t xml:space="preserve"> parts to loading person and related data into Profiles RNS: </w:t>
-      </w:r>
-      <w:r>
-        <w:rPr>
-          <w:rFonts w:ascii="Arial" w:hAnsi="Arial" w:cs="Arial"/>
-          <w:sz w:val="22"/>
-          <w:szCs w:val="22"/>
-        </w:rPr>
-        <w:t xml:space="preserve">(1) importing SSIS packages into the SQL Server msdb database, </w:t>
-      </w:r>
-      <w:r>
-        <w:rPr>
-          <w:rFonts w:ascii="Arial" w:hAnsi="Arial" w:cs="Arial"/>
-          <w:sz w:val="22"/>
-          <w:szCs w:val="22"/>
-        </w:rPr>
-        <w:t>(</w:t>
-      </w:r>
-      <w:r>
-        <w:rPr>
-          <w:rFonts w:ascii="Arial" w:hAnsi="Arial" w:cs="Arial"/>
-          <w:sz w:val="22"/>
-          <w:szCs w:val="22"/>
-        </w:rPr>
-        <w:t>2</w:t>
-      </w:r>
-      <w:r>
-        <w:rPr>
-          <w:rFonts w:ascii="Arial" w:hAnsi="Arial" w:cs="Arial"/>
-          <w:sz w:val="22"/>
-          <w:szCs w:val="22"/>
-        </w:rPr>
-        <w:t>) importing demographic data, (</w:t>
-      </w:r>
-      <w:r>
-        <w:rPr>
-          <w:rFonts w:ascii="Arial" w:hAnsi="Arial" w:cs="Arial"/>
-          <w:sz w:val="22"/>
-          <w:szCs w:val="22"/>
-        </w:rPr>
-        <w:t>3</w:t>
-      </w:r>
-      <w:r>
-        <w:rPr>
-          <w:rFonts w:ascii="Arial" w:hAnsi="Arial" w:cs="Arial"/>
-          <w:sz w:val="22"/>
-          <w:szCs w:val="22"/>
-        </w:rPr>
-        <w:t>) running geocoding, (</w:t>
-      </w:r>
-      <w:r>
-        <w:rPr>
-          <w:rFonts w:ascii="Arial" w:hAnsi="Arial" w:cs="Arial"/>
-          <w:sz w:val="22"/>
-          <w:szCs w:val="22"/>
-        </w:rPr>
-        <w:t>4</w:t>
-      </w:r>
-      <w:r>
-        <w:rPr>
-          <w:rFonts w:ascii="Arial" w:hAnsi="Arial" w:cs="Arial"/>
-          <w:sz w:val="22"/>
-          <w:szCs w:val="22"/>
-        </w:rPr>
-        <w:t>) obtaining publications, and (</w:t>
-      </w:r>
-      <w:r>
-        <w:rPr>
-          <w:rFonts w:ascii="Arial" w:hAnsi="Arial" w:cs="Arial"/>
-          <w:sz w:val="22"/>
-          <w:szCs w:val="22"/>
-        </w:rPr>
-        <w:t>5</w:t>
-      </w:r>
-      <w:r>
-        <w:rPr>
-          <w:rFonts w:ascii="Arial" w:hAnsi="Arial" w:cs="Arial"/>
-          <w:sz w:val="22"/>
-          <w:szCs w:val="22"/>
-        </w:rPr>
-        <w:t xml:space="preserve">) running </w:t>
-      </w:r>
-      <w:r>
-        <w:rPr>
-          <w:rFonts w:ascii="Arial" w:hAnsi="Arial" w:cs="Arial"/>
-          <w:sz w:val="22"/>
-          <w:szCs w:val="22"/>
-        </w:rPr>
-        <w:t xml:space="preserve">scheduled </w:t>
-      </w:r>
-      <w:r>
-        <w:rPr>
-          <w:rFonts w:ascii="Arial" w:hAnsi="Arial" w:cs="Arial"/>
-          <w:sz w:val="22"/>
-          <w:szCs w:val="22"/>
-        </w:rPr>
-        <w:t>database jobs</w:t>
-      </w:r>
-      <w:r>
-        <w:rPr>
-          <w:rFonts w:ascii="Arial" w:hAnsi="Arial" w:cs="Arial"/>
-          <w:sz w:val="22"/>
-          <w:szCs w:val="22"/>
-        </w:rPr>
-        <w:t>. Each part is described below.</w:t>
-      </w:r>
-    </w:p>
-    <w:p>
-      <w:pPr>
-        <w:rPr>
-          <w:rFonts w:ascii="Arial" w:hAnsi="Arial" w:cs="Arial"/>
-          <w:sz w:val="22"/>
-          <w:szCs w:val="22"/>
-        </w:rPr>
-      </w:pPr>
-    </w:p>
-    <w:p>
-      <w:pPr>
-        <w:pStyle w:val="Heading2"/>
-      </w:pPr>
-      <w:bookmarkStart w:id="9" w:name="_Toc414461736"/>
-      <w:r>
-        <w:t xml:space="preserve">Loading Person Data: </w:t>
-      </w:r>
-      <w:r>
-        <w:t xml:space="preserve">Part 1 – Importing </w:t>
-      </w:r>
-      <w:r>
-        <w:t>SSIS Packages into SQL Server msdb Database</w:t>
-      </w:r>
-      <w:bookmarkEnd w:id="9"/>
     </w:p>
     <w:p>
       <w:pPr>
@@ -6690,7 +6688,7 @@
       <w:pPr>
         <w:pStyle w:val="Heading2"/>
       </w:pPr>
-      <w:bookmarkStart w:id="10" w:name="_Toc414461737"/>
+      <w:bookmarkStart w:id="9" w:name="_Toc414461737"/>
       <w:r>
         <w:t xml:space="preserve">Loading Person Data: </w:t>
       </w:r>
@@ -6706,7 +6704,7 @@
       <w:r>
         <w:t>Demographic Data</w:t>
       </w:r>
-      <w:bookmarkEnd w:id="10"/>
+      <w:bookmarkEnd w:id="9"/>
     </w:p>
     <w:p>
       <w:pPr>
@@ -16238,7 +16236,7 @@
       <w:pPr>
         <w:pStyle w:val="Heading2"/>
       </w:pPr>
-      <w:bookmarkStart w:id="11" w:name="_Toc414461738"/>
+      <w:bookmarkStart w:id="10" w:name="_Toc414461738"/>
       <w:r>
         <w:t xml:space="preserve">Loading Person Data: </w:t>
       </w:r>
@@ -16254,7 +16252,7 @@
       <w:r>
         <w:t>Geocoding</w:t>
       </w:r>
-      <w:bookmarkEnd w:id="11"/>
+      <w:bookmarkEnd w:id="10"/>
     </w:p>
     <w:p>
       <w:pPr>
@@ -16484,7 +16482,7 @@
       <w:pPr>
         <w:pStyle w:val="Heading2"/>
       </w:pPr>
-      <w:bookmarkStart w:id="12" w:name="_Toc414461739"/>
+      <w:bookmarkStart w:id="11" w:name="_Toc414461739"/>
       <w:r>
         <w:t xml:space="preserve">Loading Person Data: </w:t>
       </w:r>
@@ -16500,7 +16498,7 @@
       <w:r>
         <w:t>Obtaining Publications</w:t>
       </w:r>
-      <w:bookmarkEnd w:id="12"/>
+      <w:bookmarkEnd w:id="11"/>
     </w:p>
     <w:p>
       <w:pPr>
@@ -17707,7 +17705,7 @@
       <w:pPr>
         <w:pStyle w:val="Heading2"/>
       </w:pPr>
-      <w:bookmarkStart w:id="13" w:name="_Toc414461740"/>
+      <w:bookmarkStart w:id="12" w:name="_Toc414461740"/>
       <w:r>
         <w:t xml:space="preserve">Loading Person Data: </w:t>
       </w:r>
@@ -17723,7 +17721,7 @@
       <w:r>
         <w:t>Convert data to RDF</w:t>
       </w:r>
-      <w:bookmarkEnd w:id="13"/>
+      <w:bookmarkEnd w:id="12"/>
     </w:p>
     <w:p>
       <w:pPr>
@@ -17796,7 +17794,7 @@
       <w:pPr>
         <w:pStyle w:val="Heading1"/>
       </w:pPr>
-      <w:bookmarkStart w:id="14" w:name="_Toc414461741"/>
+      <w:bookmarkStart w:id="13" w:name="_Toc414461741"/>
       <w:r>
         <w:lastRenderedPageBreak/>
         <w:t>Scheduling</w:t>
@@ -17804,7 +17802,7 @@
       <w:r>
         <w:t xml:space="preserve"> Database Jobs</w:t>
       </w:r>
-      <w:bookmarkEnd w:id="14"/>
+      <w:bookmarkEnd w:id="13"/>
     </w:p>
     <w:p>
       <w:pPr>
@@ -18818,12 +18816,12 @@
       <w:pPr>
         <w:pStyle w:val="Heading1"/>
       </w:pPr>
-      <w:bookmarkStart w:id="15" w:name="_Toc414461742"/>
+      <w:bookmarkStart w:id="14" w:name="_Toc414461742"/>
       <w:r>
         <w:lastRenderedPageBreak/>
         <w:t>Installing the Code</w:t>
       </w:r>
-      <w:bookmarkEnd w:id="15"/>
+      <w:bookmarkEnd w:id="14"/>
     </w:p>
     <w:p>
       <w:pPr>
@@ -20408,27 +20406,8 @@
           <w:sz w:val="22"/>
         </w:rPr>
       </w:pPr>
-      <w:r>
-        <w:rPr>
-          <w:rFonts w:ascii="Arial" w:hAnsi="Arial" w:cs="Arial"/>
-          <w:sz w:val="22"/>
-        </w:rPr>
-        <w:t>For the Request path, enter “*.svc”.</w:t>
-      </w:r>
-    </w:p>
-    <w:p>
-      <w:pPr>
-        <w:numPr>
-          <w:ilvl w:val="2"/>
-          <w:numId w:val="21"/>
-        </w:numPr>
-        <w:spacing w:after="120"/>
-        <w:ind w:left="2160" w:hanging="360"/>
-        <w:rPr>
-          <w:rFonts w:ascii="Arial" w:hAnsi="Arial" w:cs="Arial"/>
-          <w:sz w:val="22"/>
-        </w:rPr>
-      </w:pPr>
+      <w:bookmarkStart w:id="15" w:name="_GoBack"/>
+      <w:bookmarkEnd w:id="15"/>
       <w:r>
         <w:rPr>
           <w:rFonts w:ascii="Arial" w:hAnsi="Arial" w:cs="Arial"/>
@@ -20704,6 +20683,7 @@
           <w:rFonts w:ascii="Arial" w:hAnsi="Arial" w:cs="Arial"/>
           <w:sz w:val="22"/>
         </w:rPr>
+        <w:lastRenderedPageBreak/>
         <w:t>For the APIs, you will need to add a Handler Mapping so that IIS will recognize *.svc files.</w:t>
       </w:r>
     </w:p>
@@ -30595,7 +30575,7 @@
             <w:sz w:val="22"/>
             <w:szCs w:val="22"/>
           </w:rPr>
-          <w:t>1</w:t>
+          <w:t>27</w:t>
         </w:r>
         <w:r>
           <w:rPr>
@@ -30638,7 +30618,7 @@
 
 <file path=word/numbering.xml><?xml version="1.0" encoding="utf-8"?>
 <w:numbering xmlns:wpc="http://schemas.microsoft.com/office/word/2010/wordprocessingCanvas" xmlns:mc="http://schemas.openxmlformats.org/markup-compatibility/2006" xmlns:o="urn:schemas-microsoft-com:office:office" xmlns:r="http://schemas.openxmlformats.org/officeDocument/2006/relationships" xmlns:m="http://schemas.openxmlformats.org/officeDocument/2006/math" xmlns:v="urn:schemas-microsoft-com:vml" xmlns:wp14="http://schemas.microsoft.com/office/word/2010/wordprocessingDrawing" xmlns:wp="http://schemas.openxmlformats.org/drawingml/2006/wordprocessingDrawing" xmlns:w10="urn:schemas-microsoft-com:office:word" xmlns:w="http://schemas.openxmlformats.org/wordprocessingml/2006/main" xmlns:w14="http://schemas.microsoft.com/office/word/2010/wordml" xmlns:w15="http://schemas.microsoft.com/office/word/2012/wordml" xmlns:wpg="http://schemas.microsoft.com/office/word/2010/wordprocessingGroup" xmlns:wpi="http://schemas.microsoft.com/office/word/2010/wordprocessingInk" xmlns:wne="http://schemas.microsoft.com/office/word/2006/wordml" xmlns:wps="http://schemas.microsoft.com/office/word/2010/wordprocessingShape" mc:Ignorable="w14 w15 wp14">
-  <w:abstractNum w:abstractNumId="0">
+  <w:abstractNum w:abstractNumId="0" w15:restartNumberingAfterBreak="0">
     <w:nsid w:val="033E0423"/>
     <w:multiLevelType w:val="hybridMultilevel"/>
     <w:tmpl w:val="AE1AB4BE"/>
@@ -30724,7 +30704,7 @@
       </w:pPr>
     </w:lvl>
   </w:abstractNum>
-  <w:abstractNum w:abstractNumId="1">
+  <w:abstractNum w:abstractNumId="1" w15:restartNumberingAfterBreak="0">
     <w:nsid w:val="09B215CE"/>
     <w:multiLevelType w:val="hybridMultilevel"/>
     <w:tmpl w:val="034260FE"/>
@@ -30810,7 +30790,7 @@
       </w:pPr>
     </w:lvl>
   </w:abstractNum>
-  <w:abstractNum w:abstractNumId="2">
+  <w:abstractNum w:abstractNumId="2" w15:restartNumberingAfterBreak="0">
     <w:nsid w:val="0A9D6A74"/>
     <w:multiLevelType w:val="hybridMultilevel"/>
     <w:tmpl w:val="477A78CC"/>
@@ -30923,7 +30903,7 @@
       </w:rPr>
     </w:lvl>
   </w:abstractNum>
-  <w:abstractNum w:abstractNumId="3">
+  <w:abstractNum w:abstractNumId="3" w15:restartNumberingAfterBreak="0">
     <w:nsid w:val="0E05186B"/>
     <w:multiLevelType w:val="hybridMultilevel"/>
     <w:tmpl w:val="EBD87916"/>
@@ -31039,7 +31019,7 @@
       </w:pPr>
     </w:lvl>
   </w:abstractNum>
-  <w:abstractNum w:abstractNumId="4">
+  <w:abstractNum w:abstractNumId="4" w15:restartNumberingAfterBreak="0">
     <w:nsid w:val="0F1F5444"/>
     <w:multiLevelType w:val="hybridMultilevel"/>
     <w:tmpl w:val="E7F2D712"/>
@@ -31134,7 +31114,7 @@
       </w:pPr>
     </w:lvl>
   </w:abstractNum>
-  <w:abstractNum w:abstractNumId="5">
+  <w:abstractNum w:abstractNumId="5" w15:restartNumberingAfterBreak="0">
     <w:nsid w:val="100838BA"/>
     <w:multiLevelType w:val="hybridMultilevel"/>
     <w:tmpl w:val="D1705518"/>
@@ -31247,7 +31227,7 @@
       </w:rPr>
     </w:lvl>
   </w:abstractNum>
-  <w:abstractNum w:abstractNumId="6">
+  <w:abstractNum w:abstractNumId="6" w15:restartNumberingAfterBreak="0">
     <w:nsid w:val="132A6CEA"/>
     <w:multiLevelType w:val="hybridMultilevel"/>
     <w:tmpl w:val="91725994"/>
@@ -31336,7 +31316,7 @@
       </w:pPr>
     </w:lvl>
   </w:abstractNum>
-  <w:abstractNum w:abstractNumId="7">
+  <w:abstractNum w:abstractNumId="7" w15:restartNumberingAfterBreak="0">
     <w:nsid w:val="15273727"/>
     <w:multiLevelType w:val="hybridMultilevel"/>
     <w:tmpl w:val="7804AFEC"/>
@@ -31446,7 +31426,7 @@
       </w:pPr>
     </w:lvl>
   </w:abstractNum>
-  <w:abstractNum w:abstractNumId="8">
+  <w:abstractNum w:abstractNumId="8" w15:restartNumberingAfterBreak="0">
     <w:nsid w:val="1C5052FA"/>
     <w:multiLevelType w:val="hybridMultilevel"/>
     <w:tmpl w:val="4E82489A"/>
@@ -31561,7 +31541,7 @@
       </w:rPr>
     </w:lvl>
   </w:abstractNum>
-  <w:abstractNum w:abstractNumId="9">
+  <w:abstractNum w:abstractNumId="9" w15:restartNumberingAfterBreak="0">
     <w:nsid w:val="1E671F63"/>
     <w:multiLevelType w:val="hybridMultilevel"/>
     <w:tmpl w:val="B7CA3AAC"/>
@@ -31674,7 +31654,7 @@
       </w:rPr>
     </w:lvl>
   </w:abstractNum>
-  <w:abstractNum w:abstractNumId="10">
+  <w:abstractNum w:abstractNumId="10" w15:restartNumberingAfterBreak="0">
     <w:nsid w:val="2F785178"/>
     <w:multiLevelType w:val="hybridMultilevel"/>
     <w:tmpl w:val="651687E8"/>
@@ -31787,7 +31767,7 @@
       </w:rPr>
     </w:lvl>
   </w:abstractNum>
-  <w:abstractNum w:abstractNumId="11">
+  <w:abstractNum w:abstractNumId="11" w15:restartNumberingAfterBreak="0">
     <w:nsid w:val="3202328C"/>
     <w:multiLevelType w:val="hybridMultilevel"/>
     <w:tmpl w:val="E9587BC2"/>
@@ -31905,7 +31885,7 @@
       </w:pPr>
     </w:lvl>
   </w:abstractNum>
-  <w:abstractNum w:abstractNumId="12">
+  <w:abstractNum w:abstractNumId="12" w15:restartNumberingAfterBreak="0">
     <w:nsid w:val="3C4E4DC3"/>
     <w:multiLevelType w:val="hybridMultilevel"/>
     <w:tmpl w:val="3A0C4832"/>
@@ -32002,7 +31982,7 @@
       </w:pPr>
     </w:lvl>
   </w:abstractNum>
-  <w:abstractNum w:abstractNumId="13">
+  <w:abstractNum w:abstractNumId="13" w15:restartNumberingAfterBreak="0">
     <w:nsid w:val="3C8B59F5"/>
     <w:multiLevelType w:val="hybridMultilevel"/>
     <w:tmpl w:val="8A5A2BCC"/>
@@ -32115,7 +32095,7 @@
       </w:rPr>
     </w:lvl>
   </w:abstractNum>
-  <w:abstractNum w:abstractNumId="14">
+  <w:abstractNum w:abstractNumId="14" w15:restartNumberingAfterBreak="0">
     <w:nsid w:val="3D180879"/>
     <w:multiLevelType w:val="hybridMultilevel"/>
     <w:tmpl w:val="84CC2426"/>
@@ -32228,7 +32208,7 @@
       </w:pPr>
     </w:lvl>
   </w:abstractNum>
-  <w:abstractNum w:abstractNumId="15">
+  <w:abstractNum w:abstractNumId="15" w15:restartNumberingAfterBreak="0">
     <w:nsid w:val="413E1973"/>
     <w:multiLevelType w:val="hybridMultilevel"/>
     <w:tmpl w:val="C43A8106"/>
@@ -32317,7 +32297,7 @@
       </w:pPr>
     </w:lvl>
   </w:abstractNum>
-  <w:abstractNum w:abstractNumId="16">
+  <w:abstractNum w:abstractNumId="16" w15:restartNumberingAfterBreak="0">
     <w:nsid w:val="422247AF"/>
     <w:multiLevelType w:val="hybridMultilevel"/>
     <w:tmpl w:val="F07C6DD6"/>
@@ -32409,7 +32389,7 @@
       </w:pPr>
     </w:lvl>
   </w:abstractNum>
-  <w:abstractNum w:abstractNumId="17">
+  <w:abstractNum w:abstractNumId="17" w15:restartNumberingAfterBreak="0">
     <w:nsid w:val="4488552D"/>
     <w:multiLevelType w:val="hybridMultilevel"/>
     <w:tmpl w:val="618CB694"/>
@@ -32498,7 +32478,7 @@
       </w:pPr>
     </w:lvl>
   </w:abstractNum>
-  <w:abstractNum w:abstractNumId="18">
+  <w:abstractNum w:abstractNumId="18" w15:restartNumberingAfterBreak="0">
     <w:nsid w:val="453B3867"/>
     <w:multiLevelType w:val="hybridMultilevel"/>
     <w:tmpl w:val="0402312A"/>
@@ -32593,7 +32573,7 @@
       </w:pPr>
     </w:lvl>
   </w:abstractNum>
-  <w:abstractNum w:abstractNumId="19">
+  <w:abstractNum w:abstractNumId="19" w15:restartNumberingAfterBreak="0">
     <w:nsid w:val="47D3298B"/>
     <w:multiLevelType w:val="hybridMultilevel"/>
     <w:tmpl w:val="C57CD7D4"/>
@@ -32679,7 +32659,7 @@
       </w:pPr>
     </w:lvl>
   </w:abstractNum>
-  <w:abstractNum w:abstractNumId="20">
+  <w:abstractNum w:abstractNumId="20" w15:restartNumberingAfterBreak="0">
     <w:nsid w:val="48A36C08"/>
     <w:multiLevelType w:val="hybridMultilevel"/>
     <w:tmpl w:val="56D803F0"/>
@@ -32765,7 +32745,7 @@
       </w:pPr>
     </w:lvl>
   </w:abstractNum>
-  <w:abstractNum w:abstractNumId="21">
+  <w:abstractNum w:abstractNumId="21" w15:restartNumberingAfterBreak="0">
     <w:nsid w:val="4E3225C7"/>
     <w:multiLevelType w:val="hybridMultilevel"/>
     <w:tmpl w:val="F07C6DD6"/>
@@ -32857,7 +32837,7 @@
       </w:pPr>
     </w:lvl>
   </w:abstractNum>
-  <w:abstractNum w:abstractNumId="22">
+  <w:abstractNum w:abstractNumId="22" w15:restartNumberingAfterBreak="0">
     <w:nsid w:val="50A75801"/>
     <w:multiLevelType w:val="hybridMultilevel"/>
     <w:tmpl w:val="DB70EFF0"/>
@@ -32943,7 +32923,7 @@
       </w:pPr>
     </w:lvl>
   </w:abstractNum>
-  <w:abstractNum w:abstractNumId="23">
+  <w:abstractNum w:abstractNumId="23" w15:restartNumberingAfterBreak="0">
     <w:nsid w:val="51003237"/>
     <w:multiLevelType w:val="hybridMultilevel"/>
     <w:tmpl w:val="436CE986"/>
@@ -33038,7 +33018,7 @@
       </w:pPr>
     </w:lvl>
   </w:abstractNum>
-  <w:abstractNum w:abstractNumId="24">
+  <w:abstractNum w:abstractNumId="24" w15:restartNumberingAfterBreak="0">
     <w:nsid w:val="54B56B4C"/>
     <w:multiLevelType w:val="hybridMultilevel"/>
     <w:tmpl w:val="9B08F82E"/>
@@ -33148,7 +33128,7 @@
       </w:pPr>
     </w:lvl>
   </w:abstractNum>
-  <w:abstractNum w:abstractNumId="25">
+  <w:abstractNum w:abstractNumId="25" w15:restartNumberingAfterBreak="0">
     <w:nsid w:val="56832C1D"/>
     <w:multiLevelType w:val="hybridMultilevel"/>
     <w:tmpl w:val="F45CF464"/>
@@ -33237,7 +33217,7 @@
       </w:pPr>
     </w:lvl>
   </w:abstractNum>
-  <w:abstractNum w:abstractNumId="26">
+  <w:abstractNum w:abstractNumId="26" w15:restartNumberingAfterBreak="0">
     <w:nsid w:val="661867D6"/>
     <w:multiLevelType w:val="hybridMultilevel"/>
     <w:tmpl w:val="B204BB18"/>
@@ -33350,7 +33330,7 @@
       </w:rPr>
     </w:lvl>
   </w:abstractNum>
-  <w:abstractNum w:abstractNumId="27">
+  <w:abstractNum w:abstractNumId="27" w15:restartNumberingAfterBreak="0">
     <w:nsid w:val="6D452DC2"/>
     <w:multiLevelType w:val="hybridMultilevel"/>
     <w:tmpl w:val="302A4390"/>
@@ -33439,7 +33419,7 @@
       </w:pPr>
     </w:lvl>
   </w:abstractNum>
-  <w:abstractNum w:abstractNumId="28">
+  <w:abstractNum w:abstractNumId="28" w15:restartNumberingAfterBreak="0">
     <w:nsid w:val="712A1D8B"/>
     <w:multiLevelType w:val="hybridMultilevel"/>
     <w:tmpl w:val="1FAC84AE"/>
@@ -33549,7 +33529,7 @@
       </w:pPr>
     </w:lvl>
   </w:abstractNum>
-  <w:abstractNum w:abstractNumId="29">
+  <w:abstractNum w:abstractNumId="29" w15:restartNumberingAfterBreak="0">
     <w:nsid w:val="7C3D72AE"/>
     <w:multiLevelType w:val="hybridMultilevel"/>
     <w:tmpl w:val="7E2AA9E6"/>
@@ -34944,7 +34924,7 @@
 </file>
 
 <file path=customXml/itemProps1.xml><?xml version="1.0" encoding="utf-8"?>
-<ds:datastoreItem xmlns:ds="http://schemas.openxmlformats.org/officeDocument/2006/customXml" ds:itemID="{ABFE304C-04E6-4610-86C4-7A8D018A05B0}">
+<ds:datastoreItem xmlns:ds="http://schemas.openxmlformats.org/officeDocument/2006/customXml" ds:itemID="{C0E6BBFC-E738-4309-9D09-B19D6379B307}">
   <ds:schemaRefs>
     <ds:schemaRef ds:uri="http://schemas.openxmlformats.org/officeDocument/2006/bibliography"/>
   </ds:schemaRefs>

</xml_diff>

<commit_message>
Extra bug fixes in ReleaseNotes. Change release date.  #92
</commit_message>
<xml_diff>
--- a/Documentation/ProfilesRNS_InstallGuide.docx
+++ b/Documentation/ProfilesRNS_InstallGuide.docx
@@ -81,10 +81,16 @@
         <w:rPr>
           <w:rFonts w:cs="Arial"/>
         </w:rPr>
-        <w:t>April 29,</w:t>
+        <w:t>May 6</w:t>
       </w:r>
       <w:bookmarkStart w:id="0" w:name="_GoBack"/>
       <w:bookmarkEnd w:id="0"/>
+      <w:r>
+        <w:rPr>
+          <w:rFonts w:cs="Arial"/>
+        </w:rPr>
+        <w:t>,</w:t>
+      </w:r>
       <w:r>
         <w:rPr>
           <w:rFonts w:cs="Arial"/>
@@ -34283,7 +34289,7 @@
 </file>
 
 <file path=customXml/itemProps1.xml><?xml version="1.0" encoding="utf-8"?>
-<ds:datastoreItem xmlns:ds="http://schemas.openxmlformats.org/officeDocument/2006/customXml" ds:itemID="{8B17CCBC-B6AB-49BC-8184-DF20FD840F6E}">
+<ds:datastoreItem xmlns:ds="http://schemas.openxmlformats.org/officeDocument/2006/customXml" ds:itemID="{B24C8918-1F75-40DF-95E5-26BDC3C63293}">
   <ds:schemaRefs>
     <ds:schemaRef ds:uri="http://schemas.openxmlformats.org/officeDocument/2006/bibliography"/>
   </ds:schemaRefs>

</xml_diff>

<commit_message>
Remove unnecessary permissions given to database user by default. Minimal permissions to ProfilesRNS database are now given. Added note about changing database password to install documentation. #109
</commit_message>
<xml_diff>
--- a/Documentation/ProfilesRNS_InstallGuide.docx
+++ b/Documentation/ProfilesRNS_InstallGuide.docx
@@ -6186,6 +6186,41 @@
     </w:p>
     <w:p>
       <w:pPr>
+        <w:numPr>
+          <w:ilvl w:val="1"/>
+          <w:numId w:val="1"/>
+        </w:numPr>
+        <w:rPr>
+          <w:rFonts w:cs="Arial"/>
+          <w:szCs w:val="22"/>
+        </w:rPr>
+      </w:pPr>
+      <w:r>
+        <w:rPr>
+          <w:rFonts w:cs="Arial"/>
+          <w:szCs w:val="22"/>
+        </w:rPr>
+        <w:t>Edit line 16 to change the default password to a more se</w:t>
+      </w:r>
+      <w:r>
+        <w:rPr>
+          <w:rFonts w:cs="Arial"/>
+          <w:szCs w:val="22"/>
+        </w:rPr>
+        <w:t>cure value</w:t>
+      </w:r>
+      <w:bookmarkStart w:id="7" w:name="_GoBack"/>
+      <w:bookmarkEnd w:id="7"/>
+      <w:r>
+        <w:rPr>
+          <w:rFonts w:cs="Arial"/>
+          <w:szCs w:val="22"/>
+        </w:rPr>
+        <w:t xml:space="preserve">. </w:t>
+      </w:r>
+    </w:p>
+    <w:p>
+      <w:pPr>
         <w:pStyle w:val="ListParagraph"/>
         <w:numPr>
           <w:ilvl w:val="1"/>
@@ -6584,7 +6619,15 @@
           <w:rFonts w:cs="Arial"/>
           <w:szCs w:val="22"/>
         </w:rPr>
-        <w:t>assumes you are placing the website at</w:t>
+        <w:t xml:space="preserve">assumes you </w:t>
+      </w:r>
+      <w:r>
+        <w:rPr>
+          <w:rFonts w:cs="Arial"/>
+          <w:szCs w:val="22"/>
+        </w:rPr>
+        <w:lastRenderedPageBreak/>
+        <w:t>are placing the website at</w:t>
       </w:r>
       <w:r>
         <w:rPr>
@@ -6697,7 +6740,6 @@
           <w:rFonts w:cs="Arial"/>
           <w:szCs w:val="22"/>
         </w:rPr>
-        <w:lastRenderedPageBreak/>
         <w:t>Click the execute button to run the script. It might take several minutes to process all the files.</w:t>
       </w:r>
     </w:p>
@@ -6748,12 +6790,12 @@
       <w:pPr>
         <w:pStyle w:val="Heading1"/>
       </w:pPr>
-      <w:bookmarkStart w:id="7" w:name="_Toc426038548"/>
+      <w:bookmarkStart w:id="8" w:name="_Toc426038548"/>
       <w:r>
         <w:lastRenderedPageBreak/>
         <w:t>Loading Person Data</w:t>
       </w:r>
-      <w:bookmarkEnd w:id="7"/>
+      <w:bookmarkEnd w:id="8"/>
       <w:r>
         <w:t xml:space="preserve"> </w:t>
       </w:r>
@@ -6979,7 +7021,7 @@
       <w:pPr>
         <w:pStyle w:val="Heading2"/>
       </w:pPr>
-      <w:bookmarkStart w:id="8" w:name="_Toc426038549"/>
+      <w:bookmarkStart w:id="9" w:name="_Toc426038549"/>
       <w:r>
         <w:t xml:space="preserve">Loading Person Data: </w:t>
       </w:r>
@@ -6997,7 +7039,7 @@
       <w:r>
         <w:t xml:space="preserve"> Database</w:t>
       </w:r>
-      <w:bookmarkEnd w:id="8"/>
+      <w:bookmarkEnd w:id="9"/>
     </w:p>
     <w:p>
       <w:pPr>
@@ -8391,7 +8433,7 @@
       <w:pPr>
         <w:pStyle w:val="Heading2"/>
       </w:pPr>
-      <w:bookmarkStart w:id="9" w:name="_Toc426038550"/>
+      <w:bookmarkStart w:id="10" w:name="_Toc426038550"/>
       <w:r>
         <w:t xml:space="preserve">Loading Person Data: </w:t>
       </w:r>
@@ -8407,7 +8449,7 @@
       <w:r>
         <w:t>Demographic Data</w:t>
       </w:r>
-      <w:bookmarkEnd w:id="9"/>
+      <w:bookmarkEnd w:id="10"/>
     </w:p>
     <w:p>
       <w:pPr>
@@ -19956,7 +19998,7 @@
       <w:pPr>
         <w:pStyle w:val="Heading2"/>
       </w:pPr>
-      <w:bookmarkStart w:id="10" w:name="_Toc426038551"/>
+      <w:bookmarkStart w:id="11" w:name="_Toc426038551"/>
       <w:r>
         <w:t xml:space="preserve">Loading Person Data: </w:t>
       </w:r>
@@ -19972,7 +20014,7 @@
       <w:r>
         <w:t>Geocoding</w:t>
       </w:r>
-      <w:bookmarkEnd w:id="10"/>
+      <w:bookmarkEnd w:id="11"/>
     </w:p>
     <w:p>
       <w:pPr>
@@ -20272,7 +20314,7 @@
       <w:pPr>
         <w:pStyle w:val="Heading2"/>
       </w:pPr>
-      <w:bookmarkStart w:id="11" w:name="_Toc426038552"/>
+      <w:bookmarkStart w:id="12" w:name="_Toc426038552"/>
       <w:r>
         <w:t xml:space="preserve">Loading Person Data: </w:t>
       </w:r>
@@ -20288,7 +20330,7 @@
       <w:r>
         <w:t>Obtaining Publications</w:t>
       </w:r>
-      <w:bookmarkEnd w:id="11"/>
+      <w:bookmarkEnd w:id="12"/>
     </w:p>
     <w:p>
       <w:pPr>
@@ -21679,7 +21721,7 @@
       <w:pPr>
         <w:pStyle w:val="Heading2"/>
       </w:pPr>
-      <w:bookmarkStart w:id="12" w:name="_Toc426038553"/>
+      <w:bookmarkStart w:id="13" w:name="_Toc426038553"/>
       <w:r>
         <w:t xml:space="preserve">Loading Person Data: </w:t>
       </w:r>
@@ -21695,7 +21737,7 @@
       <w:r>
         <w:t>Convert data to RDF</w:t>
       </w:r>
-      <w:bookmarkEnd w:id="12"/>
+      <w:bookmarkEnd w:id="13"/>
     </w:p>
     <w:p>
       <w:pPr>
@@ -21730,7 +21772,7 @@
       <w:pPr>
         <w:pStyle w:val="Heading1"/>
       </w:pPr>
-      <w:bookmarkStart w:id="13" w:name="_Toc426038554"/>
+      <w:bookmarkStart w:id="14" w:name="_Toc426038554"/>
       <w:r>
         <w:lastRenderedPageBreak/>
         <w:t>Scheduling</w:t>
@@ -21738,7 +21780,7 @@
       <w:r>
         <w:t xml:space="preserve"> Database Jobs</w:t>
       </w:r>
-      <w:bookmarkEnd w:id="13"/>
+      <w:bookmarkEnd w:id="14"/>
     </w:p>
     <w:p>
       <w:pPr>
@@ -22719,7 +22761,7 @@
           <w:sz w:val="22"/>
         </w:rPr>
       </w:pPr>
-      <w:bookmarkStart w:id="14" w:name="_Toc426038555"/>
+      <w:bookmarkStart w:id="15" w:name="_Toc426038555"/>
       <w:r>
         <w:lastRenderedPageBreak/>
         <w:t xml:space="preserve">Installing the </w:t>
@@ -22727,7 +22769,7 @@
       <w:r>
         <w:t>Website</w:t>
       </w:r>
-      <w:bookmarkEnd w:id="14"/>
+      <w:bookmarkEnd w:id="15"/>
     </w:p>
     <w:p>
       <w:pPr>
@@ -23665,7 +23707,7 @@
       <w:pPr>
         <w:pStyle w:val="Heading1"/>
       </w:pPr>
-      <w:bookmarkStart w:id="15" w:name="_Toc426038556"/>
+      <w:bookmarkStart w:id="16" w:name="_Toc426038556"/>
       <w:r>
         <w:lastRenderedPageBreak/>
         <w:t>Test</w:t>
@@ -23676,7 +23718,7 @@
       <w:r>
         <w:t xml:space="preserve"> the Website</w:t>
       </w:r>
-      <w:bookmarkEnd w:id="15"/>
+      <w:bookmarkEnd w:id="16"/>
     </w:p>
     <w:p>
       <w:r>
@@ -23926,12 +23968,12 @@
       <w:pPr>
         <w:pStyle w:val="Heading1"/>
       </w:pPr>
-      <w:bookmarkStart w:id="16" w:name="_Toc426038557"/>
+      <w:bookmarkStart w:id="17" w:name="_Toc426038557"/>
       <w:r>
         <w:lastRenderedPageBreak/>
         <w:t>Using the Website</w:t>
       </w:r>
-      <w:bookmarkEnd w:id="16"/>
+      <w:bookmarkEnd w:id="17"/>
     </w:p>
     <w:p>
       <w:pPr>
@@ -24256,7 +24298,7 @@
       <w:pPr>
         <w:pStyle w:val="Heading1"/>
       </w:pPr>
-      <w:bookmarkStart w:id="17" w:name="_Toc426038558"/>
+      <w:bookmarkStart w:id="18" w:name="_Toc426038558"/>
       <w:r>
         <w:lastRenderedPageBreak/>
         <w:t>Additional Website Configuration</w:t>
@@ -24264,17 +24306,17 @@
       <w:r>
         <w:t xml:space="preserve"> and Optional Extensions</w:t>
       </w:r>
-      <w:bookmarkEnd w:id="17"/>
+      <w:bookmarkEnd w:id="18"/>
     </w:p>
     <w:p>
       <w:pPr>
         <w:pStyle w:val="Heading2"/>
       </w:pPr>
-      <w:bookmarkStart w:id="18" w:name="_Toc426038559"/>
+      <w:bookmarkStart w:id="19" w:name="_Toc426038559"/>
       <w:r>
         <w:t>Logging and performance</w:t>
       </w:r>
-      <w:bookmarkEnd w:id="18"/>
+      <w:bookmarkEnd w:id="19"/>
     </w:p>
     <w:p>
       <w:r>
@@ -24487,11 +24529,11 @@
       <w:pPr>
         <w:pStyle w:val="Heading2"/>
       </w:pPr>
-      <w:bookmarkStart w:id="19" w:name="_Toc426038560"/>
+      <w:bookmarkStart w:id="20" w:name="_Toc426038560"/>
       <w:r>
         <w:t>Search Options</w:t>
       </w:r>
-      <w:bookmarkEnd w:id="19"/>
+      <w:bookmarkEnd w:id="20"/>
     </w:p>
     <w:p>
       <w:r>
@@ -24707,8 +24749,6 @@
       <w:r>
         <w:t xml:space="preserve"> on every page if a tracking ID</w:t>
       </w:r>
-      <w:bookmarkStart w:id="20" w:name="_GoBack"/>
-      <w:bookmarkEnd w:id="20"/>
       <w:r>
         <w:t xml:space="preserve"> is included in the </w:t>
       </w:r>
@@ -24865,7 +24905,7 @@
           <w:sz w:val="20"/>
           <w:szCs w:val="20"/>
         </w:rPr>
-        <w:t xml:space="preserve"> </w:t>
+        <w:t xml:space="preserve"> GoogleAnalytics.TrackingID</w:t>
       </w:r>
       <w:r>
         <w:rPr>
@@ -24875,7 +24915,41 @@
           <w:sz w:val="20"/>
           <w:szCs w:val="20"/>
         </w:rPr>
-        <w:t>GoogleAnalytics.TrackingID</w:t>
+        <w:t>2</w:t>
+      </w:r>
+      <w:r>
+        <w:rPr>
+          <w:rFonts w:cs="Arial"/>
+        </w:rPr>
+        <w:t xml:space="preserve">: </w:t>
+      </w:r>
+      <w:r>
+        <w:rPr>
+          <w:rFonts w:cs="Arial"/>
+        </w:rPr>
+        <w:t>Optional, set this to add a second tracking ID.</w:t>
+      </w:r>
+    </w:p>
+    <w:p>
+      <w:pPr>
+        <w:pStyle w:val="ListParagraph"/>
+        <w:numPr>
+          <w:ilvl w:val="0"/>
+          <w:numId w:val="32"/>
+        </w:numPr>
+        <w:rPr>
+          <w:rFonts w:cs="Arial"/>
+        </w:rPr>
+      </w:pPr>
+      <w:r>
+        <w:rPr>
+          <w:rFonts w:ascii="Courier New" w:hAnsi="Courier New" w:cs="Courier New"/>
+          <w:noProof/>
+          <w:color w:val="A31515"/>
+          <w:sz w:val="20"/>
+          <w:szCs w:val="20"/>
+        </w:rPr>
+        <w:t>appSettings/@key=</w:t>
       </w:r>
       <w:r>
         <w:rPr>
@@ -24885,41 +24959,7 @@
           <w:sz w:val="20"/>
           <w:szCs w:val="20"/>
         </w:rPr>
-        <w:t>2</w:t>
-      </w:r>
-      <w:r>
-        <w:rPr>
-          <w:rFonts w:cs="Arial"/>
-        </w:rPr>
-        <w:t xml:space="preserve">: </w:t>
-      </w:r>
-      <w:r>
-        <w:rPr>
-          <w:rFonts w:cs="Arial"/>
-        </w:rPr>
-        <w:t>Optional, set this to add a second tracking ID.</w:t>
-      </w:r>
-    </w:p>
-    <w:p>
-      <w:pPr>
-        <w:pStyle w:val="ListParagraph"/>
-        <w:numPr>
-          <w:ilvl w:val="0"/>
-          <w:numId w:val="32"/>
-        </w:numPr>
-        <w:rPr>
-          <w:rFonts w:cs="Arial"/>
-        </w:rPr>
-      </w:pPr>
-      <w:r>
-        <w:rPr>
-          <w:rFonts w:ascii="Courier New" w:hAnsi="Courier New" w:cs="Courier New"/>
-          <w:noProof/>
-          <w:color w:val="A31515"/>
-          <w:sz w:val="20"/>
-          <w:szCs w:val="20"/>
-        </w:rPr>
-        <w:t>appSettings/@key=</w:t>
+        <w:t xml:space="preserve"> GoogleAnalytics.</w:t>
       </w:r>
       <w:r>
         <w:rPr>
@@ -24929,37 +24969,7 @@
           <w:sz w:val="20"/>
           <w:szCs w:val="20"/>
         </w:rPr>
-        <w:t xml:space="preserve"> </w:t>
-      </w:r>
-      <w:r>
-        <w:rPr>
-          <w:rFonts w:ascii="Courier New" w:hAnsi="Courier New" w:cs="Courier New"/>
-          <w:noProof/>
-          <w:color w:val="0000FF"/>
-          <w:sz w:val="20"/>
-          <w:szCs w:val="20"/>
-        </w:rPr>
-        <w:t>GoogleAnalytics.</w:t>
-      </w:r>
-      <w:r>
-        <w:rPr>
-          <w:rFonts w:ascii="Courier New" w:hAnsi="Courier New" w:cs="Courier New"/>
-          <w:noProof/>
-          <w:color w:val="0000FF"/>
-          <w:sz w:val="20"/>
-          <w:szCs w:val="20"/>
-        </w:rPr>
-        <w:t>Domain</w:t>
-      </w:r>
-      <w:r>
-        <w:rPr>
-          <w:rFonts w:ascii="Courier New" w:hAnsi="Courier New" w:cs="Courier New"/>
-          <w:noProof/>
-          <w:color w:val="0000FF"/>
-          <w:sz w:val="20"/>
-          <w:szCs w:val="20"/>
-        </w:rPr>
-        <w:t>2</w:t>
+        <w:t>Domain2</w:t>
       </w:r>
       <w:r>
         <w:rPr>
@@ -24971,25 +24981,7 @@
         <w:rPr>
           <w:rFonts w:cs="Arial"/>
         </w:rPr>
-        <w:t>Sets the domain for Google Analytics tracking</w:t>
-      </w:r>
-      <w:r>
-        <w:rPr>
-          <w:rFonts w:cs="Arial"/>
-        </w:rPr>
-        <w:t xml:space="preserve"> for the second tracking ID</w:t>
-      </w:r>
-      <w:r>
-        <w:rPr>
-          <w:rFonts w:cs="Arial"/>
-        </w:rPr>
-        <w:t>. Remove this key to for Google Analytics to use automatic domain tracking (recommended)</w:t>
-      </w:r>
-      <w:r>
-        <w:rPr>
-          <w:rFonts w:cs="Arial"/>
-        </w:rPr>
-        <w:t>.</w:t>
+        <w:t>Sets the domain for Google Analytics tracking for the second tracking ID. Remove this key to for Google Analytics to use automatic domain tracking (recommended).</w:t>
       </w:r>
     </w:p>
     <w:p>
@@ -35631,7 +35623,7 @@
             <w:noProof/>
             <w:szCs w:val="22"/>
           </w:rPr>
-          <w:t>35</w:t>
+          <w:t>22</w:t>
         </w:r>
         <w:r>
           <w:rPr>
@@ -41101,7 +41093,7 @@
 </file>
 
 <file path=customXml/itemProps1.xml><?xml version="1.0" encoding="utf-8"?>
-<ds:datastoreItem xmlns:ds="http://schemas.openxmlformats.org/officeDocument/2006/customXml" ds:itemID="{24AABD8D-AD9B-4794-88A6-E5C76F1F1C57}">
+<ds:datastoreItem xmlns:ds="http://schemas.openxmlformats.org/officeDocument/2006/customXml" ds:itemID="{70338C82-3980-43D0-9749-FC8B14037B02}">
   <ds:schemaRefs>
     <ds:schemaRef ds:uri="http://schemas.openxmlformats.org/officeDocument/2006/bibliography"/>
   </ds:schemaRefs>

</xml_diff>

<commit_message>
Typo in install guide
</commit_message>
<xml_diff>
--- a/Documentation/ProfilesRNS_InstallGuide.docx
+++ b/Documentation/ProfilesRNS_InstallGuide.docx
@@ -83,8 +83,6 @@
         </w:rPr>
         <w:t>May 1</w:t>
       </w:r>
-      <w:bookmarkStart w:id="0" w:name="_GoBack"/>
-      <w:bookmarkEnd w:id="0"/>
       <w:r>
         <w:rPr>
           <w:rFonts w:cs="Arial"/>
@@ -3978,12 +3976,12 @@
           <w:szCs w:val="22"/>
         </w:rPr>
       </w:pPr>
-      <w:bookmarkStart w:id="1" w:name="_Toc507407718"/>
+      <w:bookmarkStart w:id="0" w:name="_Toc507407718"/>
       <w:r>
         <w:lastRenderedPageBreak/>
         <w:t>Introduction</w:t>
       </w:r>
-      <w:bookmarkEnd w:id="1"/>
+      <w:bookmarkEnd w:id="0"/>
     </w:p>
     <w:p>
       <w:pPr>
@@ -4187,33 +4185,49 @@
       <w:pPr>
         <w:pStyle w:val="Heading1"/>
       </w:pPr>
-      <w:bookmarkStart w:id="2" w:name="_Toc507407719"/>
+      <w:bookmarkStart w:id="1" w:name="_Toc507407719"/>
       <w:r>
         <w:lastRenderedPageBreak/>
         <w:t>Hardware and Operating System Requirements</w:t>
       </w:r>
+      <w:bookmarkEnd w:id="1"/>
+    </w:p>
+    <w:p>
+      <w:pPr>
+        <w:rPr>
+          <w:rFonts w:cs="Arial"/>
+          <w:szCs w:val="22"/>
+        </w:rPr>
+      </w:pPr>
+      <w:r>
+        <w:rPr>
+          <w:rFonts w:cs="Arial"/>
+          <w:szCs w:val="22"/>
+        </w:rPr>
+        <w:t xml:space="preserve">Profiles RNS </w:t>
+      </w:r>
+      <w:r>
+        <w:rPr>
+          <w:rFonts w:cs="Arial"/>
+          <w:szCs w:val="22"/>
+        </w:rPr>
+        <w:t xml:space="preserve">is a Microsoft .NET </w:t>
+      </w:r>
+      <w:r>
+        <w:rPr>
+          <w:rFonts w:cs="Arial"/>
+          <w:szCs w:val="22"/>
+        </w:rPr>
+        <w:t>4.6.2</w:t>
+      </w:r>
+      <w:bookmarkStart w:id="2" w:name="_GoBack"/>
       <w:bookmarkEnd w:id="2"/>
-    </w:p>
-    <w:p>
-      <w:pPr>
-        <w:rPr>
-          <w:rFonts w:cs="Arial"/>
-          <w:szCs w:val="22"/>
-        </w:rPr>
-      </w:pPr>
-      <w:r>
-        <w:rPr>
-          <w:rFonts w:cs="Arial"/>
-          <w:szCs w:val="22"/>
-        </w:rPr>
-        <w:t xml:space="preserve">Profiles RNS </w:t>
-      </w:r>
-      <w:r>
-        <w:rPr>
-          <w:rFonts w:cs="Arial"/>
-          <w:szCs w:val="22"/>
-        </w:rPr>
-        <w:t xml:space="preserve">is a Microsoft .NET 3.5 website that uses a Microsoft SQL Server </w:t>
+      <w:r>
+        <w:rPr>
+          <w:rFonts w:cs="Arial"/>
+          <w:szCs w:val="22"/>
+        </w:rPr>
+        <w:t xml:space="preserve"> website that uses a Microsoft SQL Server </w:t>
       </w:r>
       <w:r>
         <w:rPr>
@@ -39391,7 +39405,7 @@
 </file>
 
 <file path=customXml/itemProps1.xml><?xml version="1.0" encoding="utf-8"?>
-<ds:datastoreItem xmlns:ds="http://schemas.openxmlformats.org/officeDocument/2006/customXml" ds:itemID="{9DA7C4B5-D5A9-484B-A895-CF3541477BC2}">
+<ds:datastoreItem xmlns:ds="http://schemas.openxmlformats.org/officeDocument/2006/customXml" ds:itemID="{86D26E31-A10D-4D9A-89A7-064334C8702C}">
   <ds:schemaRefs>
     <ds:schemaRef ds:uri="http://schemas.openxmlformats.org/officeDocument/2006/bibliography"/>
   </ds:schemaRefs>

</xml_diff>

<commit_message>
Small changed from release build
</commit_message>
<xml_diff>
--- a/Documentation/ProfilesRNS_InstallGuide.docx
+++ b/Documentation/ProfilesRNS_InstallGuide.docx
@@ -23480,8 +23480,6 @@
         <w:pStyle w:val="Heading2"/>
       </w:pPr>
       <w:bookmarkStart w:id="20" w:name="_Toc71117160"/>
-      <w:bookmarkStart w:id="21" w:name="_GoBack"/>
-      <w:bookmarkEnd w:id="21"/>
       <w:r>
         <w:t>Windows Server 2012 and 2012 R2</w:t>
       </w:r>
@@ -23638,6 +23636,194 @@
     <w:p/>
     <w:p>
       <w:pPr>
+        <w:pStyle w:val="Heading2"/>
+      </w:pPr>
+      <w:r>
+        <w:t>Windows Server 201</w:t>
+      </w:r>
+      <w:r>
+        <w:t>6</w:t>
+      </w:r>
+      <w:r>
+        <w:t xml:space="preserve"> and 201</w:t>
+      </w:r>
+      <w:r>
+        <w:t>9</w:t>
+      </w:r>
+    </w:p>
+    <w:p>
+      <w:r>
+        <w:t>1</w:t>
+      </w:r>
+      <w:r>
+        <w:t xml:space="preserve">. Install Web Server (IIS) Role using the “Add Roles and Features Wizard”. </w:t>
+      </w:r>
+    </w:p>
+    <w:p>
+      <w:r>
+        <w:t>2</w:t>
+      </w:r>
+      <w:r>
+        <w:t>. On the roles page, ensure “.Net Extensibility 4.</w:t>
+      </w:r>
+      <w:r>
+        <w:t>6</w:t>
+      </w:r>
+      <w:r>
+        <w:t>”</w:t>
+      </w:r>
+      <w:r>
+        <w:t xml:space="preserve"> (</w:t>
+      </w:r>
+      <w:r>
+        <w:t>“.Net Extensibility 4.</w:t>
+      </w:r>
+      <w:r>
+        <w:t>7</w:t>
+      </w:r>
+      <w:r>
+        <w:t>”</w:t>
+      </w:r>
+      <w:r>
+        <w:t xml:space="preserve"> for Server 2019)</w:t>
+      </w:r>
+      <w:r>
+        <w:t>, ISAPI Filters and ISAPI Extensions are selected.</w:t>
+      </w:r>
+      <w:r>
+        <w:t xml:space="preserve"> The .Net Framework will be installed automatically when this is selected. </w:t>
+      </w:r>
+    </w:p>
+    <w:p>
+      <w:r>
+        <w:rPr>
+          <w:noProof/>
+        </w:rPr>
+        <w:drawing>
+          <wp:inline distT="0" distB="0" distL="0" distR="0">
+            <wp:extent cx="3324225" cy="3543300"/>
+            <wp:effectExtent l="0" t="0" r="0" b="0"/>
+            <wp:docPr id="6" name="Picture 6"/>
+            <wp:cNvGraphicFramePr>
+              <a:graphicFrameLocks xmlns:a="http://schemas.openxmlformats.org/drawingml/2006/main" noChangeAspect="1"/>
+            </wp:cNvGraphicFramePr>
+            <a:graphic xmlns:a="http://schemas.openxmlformats.org/drawingml/2006/main">
+              <a:graphicData uri="http://schemas.openxmlformats.org/drawingml/2006/picture">
+                <pic:pic xmlns:pic="http://schemas.openxmlformats.org/drawingml/2006/picture">
+                  <pic:nvPicPr>
+                    <pic:cNvPr id="0" name="Picture 1"/>
+                    <pic:cNvPicPr>
+                      <a:picLocks noChangeAspect="1" noChangeArrowheads="1"/>
+                    </pic:cNvPicPr>
+                  </pic:nvPicPr>
+                  <pic:blipFill>
+                    <a:blip r:embed="rId26">
+                      <a:extLst>
+                        <a:ext uri="{28A0092B-C50C-407E-A947-70E740481C1C}">
+                          <a14:useLocalDpi xmlns:a14="http://schemas.microsoft.com/office/drawing/2010/main" val="0"/>
+                        </a:ext>
+                      </a:extLst>
+                    </a:blip>
+                    <a:srcRect/>
+                    <a:stretch>
+                      <a:fillRect/>
+                    </a:stretch>
+                  </pic:blipFill>
+                  <pic:spPr bwMode="auto">
+                    <a:xfrm>
+                      <a:off x="0" y="0"/>
+                      <a:ext cx="3324225" cy="3543300"/>
+                    </a:xfrm>
+                    <a:prstGeom prst="rect">
+                      <a:avLst/>
+                    </a:prstGeom>
+                    <a:noFill/>
+                    <a:ln>
+                      <a:noFill/>
+                    </a:ln>
+                  </pic:spPr>
+                </pic:pic>
+              </a:graphicData>
+            </a:graphic>
+          </wp:inline>
+        </w:drawing>
+      </w:r>
+    </w:p>
+    <w:p>
+      <w:r>
+        <w:t>3</w:t>
+      </w:r>
+      <w:r>
+        <w:t>.On the features page expand “.NET Framework 4.</w:t>
+      </w:r>
+      <w:r>
+        <w:t>6 / 4.7</w:t>
+      </w:r>
+      <w:bookmarkStart w:id="21" w:name="_GoBack"/>
+      <w:bookmarkEnd w:id="21"/>
+      <w:r>
+        <w:t xml:space="preserve"> Features”, then “WCF Services” then ensure “HTTP Activation” is selected.</w:t>
+      </w:r>
+    </w:p>
+    <w:p>
+      <w:r>
+        <w:rPr>
+          <w:noProof/>
+        </w:rPr>
+        <w:lastRenderedPageBreak/>
+        <w:drawing>
+          <wp:inline distT="0" distB="0" distL="0" distR="0" wp14:anchorId="0F62DE89" wp14:editId="5EFFE66A">
+            <wp:extent cx="3219450" cy="2352675"/>
+            <wp:effectExtent l="0" t="0" r="0" b="0"/>
+            <wp:docPr id="5" name="Picture 5"/>
+            <wp:cNvGraphicFramePr>
+              <a:graphicFrameLocks xmlns:a="http://schemas.openxmlformats.org/drawingml/2006/main" noChangeAspect="1"/>
+            </wp:cNvGraphicFramePr>
+            <a:graphic xmlns:a="http://schemas.openxmlformats.org/drawingml/2006/main">
+              <a:graphicData uri="http://schemas.openxmlformats.org/drawingml/2006/picture">
+                <pic:pic xmlns:pic="http://schemas.openxmlformats.org/drawingml/2006/picture">
+                  <pic:nvPicPr>
+                    <pic:cNvPr id="0" name="Picture 3"/>
+                    <pic:cNvPicPr>
+                      <a:picLocks noChangeAspect="1" noChangeArrowheads="1"/>
+                    </pic:cNvPicPr>
+                  </pic:nvPicPr>
+                  <pic:blipFill>
+                    <a:blip r:embed="rId25">
+                      <a:extLst>
+                        <a:ext uri="{28A0092B-C50C-407E-A947-70E740481C1C}">
+                          <a14:useLocalDpi xmlns:a14="http://schemas.microsoft.com/office/drawing/2010/main" val="0"/>
+                        </a:ext>
+                      </a:extLst>
+                    </a:blip>
+                    <a:srcRect/>
+                    <a:stretch>
+                      <a:fillRect/>
+                    </a:stretch>
+                  </pic:blipFill>
+                  <pic:spPr bwMode="auto">
+                    <a:xfrm>
+                      <a:off x="0" y="0"/>
+                      <a:ext cx="3219450" cy="2352675"/>
+                    </a:xfrm>
+                    <a:prstGeom prst="rect">
+                      <a:avLst/>
+                    </a:prstGeom>
+                    <a:noFill/>
+                    <a:ln>
+                      <a:noFill/>
+                    </a:ln>
+                  </pic:spPr>
+                </pic:pic>
+              </a:graphicData>
+            </a:graphic>
+          </wp:inline>
+        </w:drawing>
+      </w:r>
+    </w:p>
+    <w:p/>
+    <w:p>
+      <w:pPr>
         <w:pStyle w:val="Heading1"/>
         <w:rPr>
           <w:rFonts w:cs="Arial"/>
@@ -23936,7 +24122,7 @@
       <w:r>
         <w:t xml:space="preserve">1. Go to the search page: Navigate to your profiles (e.g. </w:t>
       </w:r>
-      <w:hyperlink r:id="rId26" w:history="1">
+      <w:hyperlink r:id="rId27" w:history="1">
         <w:r>
           <w:rPr>
             <w:rStyle w:val="Hyperlink"/>
@@ -23971,7 +24157,7 @@
       <w:r>
         <w:t xml:space="preserve">Failure: Page redirects to </w:t>
       </w:r>
-      <w:hyperlink r:id="rId27" w:history="1">
+      <w:hyperlink r:id="rId28" w:history="1">
         <w:r>
           <w:rPr>
             <w:rStyle w:val="Hyperlink"/>
@@ -24043,7 +24229,7 @@
                     </pic:cNvPicPr>
                   </pic:nvPicPr>
                   <pic:blipFill>
-                    <a:blip r:embed="rId28">
+                    <a:blip r:embed="rId29">
                       <a:extLst>
                         <a:ext uri="{28A0092B-C50C-407E-A947-70E740481C1C}">
                           <a14:useLocalDpi xmlns:a14="http://schemas.microsoft.com/office/drawing/2010/main" val="0"/>
@@ -26111,7 +26297,7 @@
         </w:rPr>
         <w:t>DIRECT2Experts (</w:t>
       </w:r>
-      <w:hyperlink r:id="rId29" w:history="1">
+      <w:hyperlink r:id="rId30" w:history="1">
         <w:r>
           <w:rPr>
             <w:rStyle w:val="Hyperlink"/>
@@ -26808,7 +26994,7 @@
         <w:lastRenderedPageBreak/>
         <w:t xml:space="preserve">Email the full URL of your DIRECT.xml file to </w:t>
       </w:r>
-      <w:hyperlink r:id="rId30" w:history="1">
+      <w:hyperlink r:id="rId31" w:history="1">
         <w:r>
           <w:rPr>
             <w:rStyle w:val="Hyperlink"/>
@@ -28031,7 +28217,7 @@
         </w:rPr>
         <w:t xml:space="preserve">For further details about ORCID see </w:t>
       </w:r>
-      <w:hyperlink r:id="rId31" w:history="1">
+      <w:hyperlink r:id="rId32" w:history="1">
         <w:r>
           <w:rPr>
             <w:rStyle w:val="Hyperlink"/>
@@ -29155,7 +29341,7 @@
         </w:rPr>
         <w:t>ion must be an ORCID member (</w:t>
       </w:r>
-      <w:hyperlink r:id="rId32" w:history="1">
+      <w:hyperlink r:id="rId33" w:history="1">
         <w:r>
           <w:rPr>
             <w:rStyle w:val="Hyperlink"/>
@@ -34857,7 +35043,7 @@
       <w:r>
         <w:t xml:space="preserve"> post the following XML to your search API URL. (e.g. </w:t>
       </w:r>
-      <w:hyperlink r:id="rId33" w:history="1">
+      <w:hyperlink r:id="rId34" w:history="1">
         <w:r>
           <w:rPr>
             <w:rStyle w:val="Hyperlink"/>
@@ -35366,7 +35552,7 @@
                     </pic:cNvPicPr>
                   </pic:nvPicPr>
                   <pic:blipFill>
-                    <a:blip r:embed="rId34">
+                    <a:blip r:embed="rId35">
                       <a:extLst>
                         <a:ext uri="{28A0092B-C50C-407E-A947-70E740481C1C}">
                           <a14:useLocalDpi xmlns:a14="http://schemas.microsoft.com/office/drawing/2010/main" val="0"/>
@@ -35421,7 +35607,7 @@
       <w:r>
         <w:t xml:space="preserve">To test the Profiles SPARQL API post the following XML to your SPARQL API URL. (e.g. </w:t>
       </w:r>
-      <w:hyperlink r:id="rId35" w:history="1">
+      <w:hyperlink r:id="rId36" w:history="1">
         <w:r>
           <w:rPr>
             <w:rStyle w:val="Hyperlink"/>
@@ -36272,7 +36458,7 @@
       </w:r>
     </w:p>
     <w:sectPr>
-      <w:footerReference w:type="default" r:id="rId36"/>
+      <w:footerReference w:type="default" r:id="rId37"/>
       <w:pgSz w:w="12240" w:h="15840"/>
       <w:pgMar w:top="1440" w:right="1440" w:bottom="1440" w:left="1440" w:header="720" w:footer="720" w:gutter="0"/>
       <w:cols w:space="720"/>
@@ -42167,7 +42353,7 @@
 </file>
 
 <file path=customXml/itemProps1.xml><?xml version="1.0" encoding="utf-8"?>
-<ds:datastoreItem xmlns:ds="http://schemas.openxmlformats.org/officeDocument/2006/customXml" ds:itemID="{CD53089C-8ACF-4C62-AC18-3FFB7B4C696C}">
+<ds:datastoreItem xmlns:ds="http://schemas.openxmlformats.org/officeDocument/2006/customXml" ds:itemID="{64468B1F-57D4-43AE-8B66-E64F5A6D32AE}">
   <ds:schemaRefs>
     <ds:schemaRef ds:uri="http://schemas.openxmlformats.org/officeDocument/2006/bibliography"/>
   </ds:schemaRefs>

</xml_diff>

<commit_message>
v3.1.0 documentation typo fix
</commit_message>
<xml_diff>
--- a/Documentation/ProfilesRNS_InstallGuide.docx
+++ b/Documentation/ProfilesRNS_InstallGuide.docx
@@ -184,6 +184,8 @@
         </w:rPr>
       </w:sdtEndPr>
       <w:sdtContent>
+        <w:bookmarkStart w:id="0" w:name="_GoBack" w:displacedByCustomXml="prev"/>
+        <w:bookmarkEnd w:id="0" w:displacedByCustomXml="prev"/>
         <w:p>
           <w:pPr>
             <w:pStyle w:val="TOC1"/>
@@ -214,7 +216,7 @@
             </w:rPr>
             <w:fldChar w:fldCharType="separate"/>
           </w:r>
-          <w:hyperlink w:anchor="_Toc71117144" w:history="1">
+          <w:hyperlink w:anchor="_Toc71621544" w:history="1">
             <w:r>
               <w:rPr>
                 <w:rStyle w:val="Hyperlink"/>
@@ -241,7 +243,7 @@
                 <w:noProof/>
                 <w:webHidden/>
               </w:rPr>
-              <w:instrText xml:space="preserve"> PAGEREF _Toc71117144 \h </w:instrText>
+              <w:instrText xml:space="preserve"> PAGEREF _Toc71621544 \h </w:instrText>
             </w:r>
             <w:r>
               <w:rPr>
@@ -281,7 +283,7 @@
               <w:szCs w:val="22"/>
             </w:rPr>
           </w:pPr>
-          <w:hyperlink w:anchor="_Toc71117145" w:history="1">
+          <w:hyperlink w:anchor="_Toc71621545" w:history="1">
             <w:r>
               <w:rPr>
                 <w:rStyle w:val="Hyperlink"/>
@@ -308,7 +310,7 @@
                 <w:noProof/>
                 <w:webHidden/>
               </w:rPr>
-              <w:instrText xml:space="preserve"> PAGEREF _Toc71117145 \h </w:instrText>
+              <w:instrText xml:space="preserve"> PAGEREF _Toc71621545 \h </w:instrText>
             </w:r>
             <w:r>
               <w:rPr>
@@ -348,7 +350,7 @@
               <w:szCs w:val="22"/>
             </w:rPr>
           </w:pPr>
-          <w:hyperlink w:anchor="_Toc71117146" w:history="1">
+          <w:hyperlink w:anchor="_Toc71621546" w:history="1">
             <w:r>
               <w:rPr>
                 <w:rStyle w:val="Hyperlink"/>
@@ -375,7 +377,7 @@
                 <w:noProof/>
                 <w:webHidden/>
               </w:rPr>
-              <w:instrText xml:space="preserve"> PAGEREF _Toc71117146 \h </w:instrText>
+              <w:instrText xml:space="preserve"> PAGEREF _Toc71621546 \h </w:instrText>
             </w:r>
             <w:r>
               <w:rPr>
@@ -415,7 +417,7 @@
               <w:szCs w:val="22"/>
             </w:rPr>
           </w:pPr>
-          <w:hyperlink w:anchor="_Toc71117147" w:history="1">
+          <w:hyperlink w:anchor="_Toc71621547" w:history="1">
             <w:r>
               <w:rPr>
                 <w:rStyle w:val="Hyperlink"/>
@@ -442,7 +444,7 @@
                 <w:noProof/>
                 <w:webHidden/>
               </w:rPr>
-              <w:instrText xml:space="preserve"> PAGEREF _Toc71117147 \h </w:instrText>
+              <w:instrText xml:space="preserve"> PAGEREF _Toc71621547 \h </w:instrText>
             </w:r>
             <w:r>
               <w:rPr>
@@ -485,7 +487,7 @@
               <w:szCs w:val="22"/>
             </w:rPr>
           </w:pPr>
-          <w:hyperlink w:anchor="_Toc71117148" w:history="1">
+          <w:hyperlink w:anchor="_Toc71621548" w:history="1">
             <w:r>
               <w:rPr>
                 <w:rStyle w:val="Hyperlink"/>
@@ -512,7 +514,7 @@
                 <w:noProof/>
                 <w:webHidden/>
               </w:rPr>
-              <w:instrText xml:space="preserve"> PAGEREF _Toc71117148 \h </w:instrText>
+              <w:instrText xml:space="preserve"> PAGEREF _Toc71621548 \h </w:instrText>
             </w:r>
             <w:r>
               <w:rPr>
@@ -552,7 +554,7 @@
               <w:szCs w:val="22"/>
             </w:rPr>
           </w:pPr>
-          <w:hyperlink w:anchor="_Toc71117149" w:history="1">
+          <w:hyperlink w:anchor="_Toc71621549" w:history="1">
             <w:r>
               <w:rPr>
                 <w:rStyle w:val="Hyperlink"/>
@@ -579,7 +581,7 @@
                 <w:noProof/>
                 <w:webHidden/>
               </w:rPr>
-              <w:instrText xml:space="preserve"> PAGEREF _Toc71117149 \h </w:instrText>
+              <w:instrText xml:space="preserve"> PAGEREF _Toc71621549 \h </w:instrText>
             </w:r>
             <w:r>
               <w:rPr>
@@ -619,7 +621,7 @@
               <w:szCs w:val="22"/>
             </w:rPr>
           </w:pPr>
-          <w:hyperlink w:anchor="_Toc71117150" w:history="1">
+          <w:hyperlink w:anchor="_Toc71621550" w:history="1">
             <w:r>
               <w:rPr>
                 <w:rStyle w:val="Hyperlink"/>
@@ -646,7 +648,7 @@
                 <w:noProof/>
                 <w:webHidden/>
               </w:rPr>
-              <w:instrText xml:space="preserve"> PAGEREF _Toc71117150 \h </w:instrText>
+              <w:instrText xml:space="preserve"> PAGEREF _Toc71621550 \h </w:instrText>
             </w:r>
             <w:r>
               <w:rPr>
@@ -689,7 +691,7 @@
               <w:szCs w:val="22"/>
             </w:rPr>
           </w:pPr>
-          <w:hyperlink w:anchor="_Toc71117151" w:history="1">
+          <w:hyperlink w:anchor="_Toc71621551" w:history="1">
             <w:r>
               <w:rPr>
                 <w:rStyle w:val="Hyperlink"/>
@@ -716,7 +718,7 @@
                 <w:noProof/>
                 <w:webHidden/>
               </w:rPr>
-              <w:instrText xml:space="preserve"> PAGEREF _Toc71117151 \h </w:instrText>
+              <w:instrText xml:space="preserve"> PAGEREF _Toc71621551 \h </w:instrText>
             </w:r>
             <w:r>
               <w:rPr>
@@ -759,7 +761,7 @@
               <w:szCs w:val="22"/>
             </w:rPr>
           </w:pPr>
-          <w:hyperlink w:anchor="_Toc71117152" w:history="1">
+          <w:hyperlink w:anchor="_Toc71621552" w:history="1">
             <w:r>
               <w:rPr>
                 <w:rStyle w:val="Hyperlink"/>
@@ -786,7 +788,7 @@
                 <w:noProof/>
                 <w:webHidden/>
               </w:rPr>
-              <w:instrText xml:space="preserve"> PAGEREF _Toc71117152 \h </w:instrText>
+              <w:instrText xml:space="preserve"> PAGEREF _Toc71621552 \h </w:instrText>
             </w:r>
             <w:r>
               <w:rPr>
@@ -829,7 +831,7 @@
               <w:szCs w:val="22"/>
             </w:rPr>
           </w:pPr>
-          <w:hyperlink w:anchor="_Toc71117153" w:history="1">
+          <w:hyperlink w:anchor="_Toc71621553" w:history="1">
             <w:r>
               <w:rPr>
                 <w:rStyle w:val="Hyperlink"/>
@@ -856,7 +858,7 @@
                 <w:noProof/>
                 <w:webHidden/>
               </w:rPr>
-              <w:instrText xml:space="preserve"> PAGEREF _Toc71117153 \h </w:instrText>
+              <w:instrText xml:space="preserve"> PAGEREF _Toc71621553 \h </w:instrText>
             </w:r>
             <w:r>
               <w:rPr>
@@ -899,7 +901,7 @@
               <w:szCs w:val="22"/>
             </w:rPr>
           </w:pPr>
-          <w:hyperlink w:anchor="_Toc71117154" w:history="1">
+          <w:hyperlink w:anchor="_Toc71621554" w:history="1">
             <w:r>
               <w:rPr>
                 <w:rStyle w:val="Hyperlink"/>
@@ -926,7 +928,7 @@
                 <w:noProof/>
                 <w:webHidden/>
               </w:rPr>
-              <w:instrText xml:space="preserve"> PAGEREF _Toc71117154 \h </w:instrText>
+              <w:instrText xml:space="preserve"> PAGEREF _Toc71621554 \h </w:instrText>
             </w:r>
             <w:r>
               <w:rPr>
@@ -969,7 +971,7 @@
               <w:szCs w:val="22"/>
             </w:rPr>
           </w:pPr>
-          <w:hyperlink w:anchor="_Toc71117155" w:history="1">
+          <w:hyperlink w:anchor="_Toc71621555" w:history="1">
             <w:r>
               <w:rPr>
                 <w:rStyle w:val="Hyperlink"/>
@@ -996,7 +998,7 @@
                 <w:noProof/>
                 <w:webHidden/>
               </w:rPr>
-              <w:instrText xml:space="preserve"> PAGEREF _Toc71117155 \h </w:instrText>
+              <w:instrText xml:space="preserve"> PAGEREF _Toc71621555 \h </w:instrText>
             </w:r>
             <w:r>
               <w:rPr>
@@ -1016,7 +1018,7 @@
                 <w:noProof/>
                 <w:webHidden/>
               </w:rPr>
-              <w:t>24</w:t>
+              <w:t>23</w:t>
             </w:r>
             <w:r>
               <w:rPr>
@@ -1039,7 +1041,7 @@
               <w:szCs w:val="22"/>
             </w:rPr>
           </w:pPr>
-          <w:hyperlink w:anchor="_Toc71117156" w:history="1">
+          <w:hyperlink w:anchor="_Toc71621556" w:history="1">
             <w:r>
               <w:rPr>
                 <w:rStyle w:val="Hyperlink"/>
@@ -1066,7 +1068,7 @@
                 <w:noProof/>
                 <w:webHidden/>
               </w:rPr>
-              <w:instrText xml:space="preserve"> PAGEREF _Toc71117156 \h </w:instrText>
+              <w:instrText xml:space="preserve"> PAGEREF _Toc71621556 \h </w:instrText>
             </w:r>
             <w:r>
               <w:rPr>
@@ -1086,7 +1088,7 @@
                 <w:noProof/>
                 <w:webHidden/>
               </w:rPr>
-              <w:t>25</w:t>
+              <w:t>24</w:t>
             </w:r>
             <w:r>
               <w:rPr>
@@ -1106,7 +1108,7 @@
               <w:szCs w:val="22"/>
             </w:rPr>
           </w:pPr>
-          <w:hyperlink w:anchor="_Toc71117157" w:history="1">
+          <w:hyperlink w:anchor="_Toc71621557" w:history="1">
             <w:r>
               <w:rPr>
                 <w:rStyle w:val="Hyperlink"/>
@@ -1133,7 +1135,7 @@
                 <w:noProof/>
                 <w:webHidden/>
               </w:rPr>
-              <w:instrText xml:space="preserve"> PAGEREF _Toc71117157 \h </w:instrText>
+              <w:instrText xml:space="preserve"> PAGEREF _Toc71621557 \h </w:instrText>
             </w:r>
             <w:r>
               <w:rPr>
@@ -1153,7 +1155,7 @@
                 <w:noProof/>
                 <w:webHidden/>
               </w:rPr>
-              <w:t>26</w:t>
+              <w:t>25</w:t>
             </w:r>
             <w:r>
               <w:rPr>
@@ -1173,7 +1175,7 @@
               <w:szCs w:val="22"/>
             </w:rPr>
           </w:pPr>
-          <w:hyperlink w:anchor="_Toc71117158" w:history="1">
+          <w:hyperlink w:anchor="_Toc71621558" w:history="1">
             <w:r>
               <w:rPr>
                 <w:rStyle w:val="Hyperlink"/>
@@ -1200,7 +1202,7 @@
                 <w:noProof/>
                 <w:webHidden/>
               </w:rPr>
-              <w:instrText xml:space="preserve"> PAGEREF _Toc71117158 \h </w:instrText>
+              <w:instrText xml:space="preserve"> PAGEREF _Toc71621558 \h </w:instrText>
             </w:r>
             <w:r>
               <w:rPr>
@@ -1220,7 +1222,7 @@
                 <w:noProof/>
                 <w:webHidden/>
               </w:rPr>
-              <w:t>30</w:t>
+              <w:t>29</w:t>
             </w:r>
             <w:r>
               <w:rPr>
@@ -1243,27 +1245,13 @@
               <w:szCs w:val="22"/>
             </w:rPr>
           </w:pPr>
-          <w:hyperlink w:anchor="_Toc71117159" w:history="1">
+          <w:hyperlink w:anchor="_Toc71621559" w:history="1">
             <w:r>
               <w:rPr>
                 <w:rStyle w:val="Hyperlink"/>
                 <w:noProof/>
               </w:rPr>
-              <w:t>Windows Server 2008 and 20</w:t>
-            </w:r>
-            <w:r>
-              <w:rPr>
-                <w:rStyle w:val="Hyperlink"/>
-                <w:noProof/>
-              </w:rPr>
-              <w:t>0</w:t>
-            </w:r>
-            <w:r>
-              <w:rPr>
-                <w:rStyle w:val="Hyperlink"/>
-                <w:noProof/>
-              </w:rPr>
-              <w:t>8 R2</w:t>
+              <w:t>Windows Server 2012 and 2012 R2</w:t>
             </w:r>
             <w:r>
               <w:rPr>
@@ -1284,7 +1272,7 @@
                 <w:noProof/>
                 <w:webHidden/>
               </w:rPr>
-              <w:instrText xml:space="preserve"> PAGEREF _Toc71117159 \h </w:instrText>
+              <w:instrText xml:space="preserve"> PAGEREF _Toc71621559 \h </w:instrText>
             </w:r>
             <w:r>
               <w:rPr>
@@ -1304,7 +1292,7 @@
                 <w:noProof/>
                 <w:webHidden/>
               </w:rPr>
-              <w:t>30</w:t>
+              <w:t>29</w:t>
             </w:r>
             <w:r>
               <w:rPr>
@@ -1327,13 +1315,13 @@
               <w:szCs w:val="22"/>
             </w:rPr>
           </w:pPr>
-          <w:hyperlink w:anchor="_Toc71117160" w:history="1">
+          <w:hyperlink w:anchor="_Toc71621560" w:history="1">
             <w:r>
               <w:rPr>
                 <w:rStyle w:val="Hyperlink"/>
                 <w:noProof/>
               </w:rPr>
-              <w:t>Windows Server 2012 and 2012 R2</w:t>
+              <w:t>Windows Server 2016 and 2019</w:t>
             </w:r>
             <w:r>
               <w:rPr>
@@ -1354,7 +1342,7 @@
                 <w:noProof/>
                 <w:webHidden/>
               </w:rPr>
-              <w:instrText xml:space="preserve"> PAGEREF _Toc71117160 \h </w:instrText>
+              <w:instrText xml:space="preserve"> PAGEREF _Toc71621560 \h </w:instrText>
             </w:r>
             <w:r>
               <w:rPr>
@@ -1394,7 +1382,7 @@
               <w:szCs w:val="22"/>
             </w:rPr>
           </w:pPr>
-          <w:hyperlink w:anchor="_Toc71117161" w:history="1">
+          <w:hyperlink w:anchor="_Toc71621561" w:history="1">
             <w:r>
               <w:rPr>
                 <w:rStyle w:val="Hyperlink"/>
@@ -1421,7 +1409,7 @@
                 <w:noProof/>
                 <w:webHidden/>
               </w:rPr>
-              <w:instrText xml:space="preserve"> PAGEREF _Toc71117161 \h </w:instrText>
+              <w:instrText xml:space="preserve"> PAGEREF _Toc71621561 \h </w:instrText>
             </w:r>
             <w:r>
               <w:rPr>
@@ -1461,7 +1449,7 @@
               <w:szCs w:val="22"/>
             </w:rPr>
           </w:pPr>
-          <w:hyperlink w:anchor="_Toc71117162" w:history="1">
+          <w:hyperlink w:anchor="_Toc71621562" w:history="1">
             <w:r>
               <w:rPr>
                 <w:rStyle w:val="Hyperlink"/>
@@ -1488,7 +1476,7 @@
                 <w:noProof/>
                 <w:webHidden/>
               </w:rPr>
-              <w:instrText xml:space="preserve"> PAGEREF _Toc71117162 \h </w:instrText>
+              <w:instrText xml:space="preserve"> PAGEREF _Toc71621562 \h </w:instrText>
             </w:r>
             <w:r>
               <w:rPr>
@@ -1528,7 +1516,7 @@
               <w:szCs w:val="22"/>
             </w:rPr>
           </w:pPr>
-          <w:hyperlink w:anchor="_Toc71117163" w:history="1">
+          <w:hyperlink w:anchor="_Toc71621563" w:history="1">
             <w:r>
               <w:rPr>
                 <w:rStyle w:val="Hyperlink"/>
@@ -1555,7 +1543,7 @@
                 <w:noProof/>
                 <w:webHidden/>
               </w:rPr>
-              <w:instrText xml:space="preserve"> PAGEREF _Toc71117163 \h </w:instrText>
+              <w:instrText xml:space="preserve"> PAGEREF _Toc71621563 \h </w:instrText>
             </w:r>
             <w:r>
               <w:rPr>
@@ -1595,7 +1583,7 @@
               <w:szCs w:val="22"/>
             </w:rPr>
           </w:pPr>
-          <w:hyperlink w:anchor="_Toc71117164" w:history="1">
+          <w:hyperlink w:anchor="_Toc71621564" w:history="1">
             <w:r>
               <w:rPr>
                 <w:rStyle w:val="Hyperlink"/>
@@ -1622,7 +1610,7 @@
                 <w:noProof/>
                 <w:webHidden/>
               </w:rPr>
-              <w:instrText xml:space="preserve"> PAGEREF _Toc71117164 \h </w:instrText>
+              <w:instrText xml:space="preserve"> PAGEREF _Toc71621564 \h </w:instrText>
             </w:r>
             <w:r>
               <w:rPr>
@@ -1665,7 +1653,7 @@
               <w:szCs w:val="22"/>
             </w:rPr>
           </w:pPr>
-          <w:hyperlink w:anchor="_Toc71117165" w:history="1">
+          <w:hyperlink w:anchor="_Toc71621565" w:history="1">
             <w:r>
               <w:rPr>
                 <w:rStyle w:val="Hyperlink"/>
@@ -1692,7 +1680,7 @@
                 <w:noProof/>
                 <w:webHidden/>
               </w:rPr>
-              <w:instrText xml:space="preserve"> PAGEREF _Toc71117165 \h </w:instrText>
+              <w:instrText xml:space="preserve"> PAGEREF _Toc71621565 \h </w:instrText>
             </w:r>
             <w:r>
               <w:rPr>
@@ -1735,7 +1723,7 @@
               <w:szCs w:val="22"/>
             </w:rPr>
           </w:pPr>
-          <w:hyperlink w:anchor="_Toc71117166" w:history="1">
+          <w:hyperlink w:anchor="_Toc71621566" w:history="1">
             <w:r>
               <w:rPr>
                 <w:rStyle w:val="Hyperlink"/>
@@ -1762,7 +1750,7 @@
                 <w:noProof/>
                 <w:webHidden/>
               </w:rPr>
-              <w:instrText xml:space="preserve"> PAGEREF _Toc71117166 \h </w:instrText>
+              <w:instrText xml:space="preserve"> PAGEREF _Toc71621566 \h </w:instrText>
             </w:r>
             <w:r>
               <w:rPr>
@@ -1805,7 +1793,7 @@
               <w:szCs w:val="22"/>
             </w:rPr>
           </w:pPr>
-          <w:hyperlink w:anchor="_Toc71117167" w:history="1">
+          <w:hyperlink w:anchor="_Toc71621567" w:history="1">
             <w:r>
               <w:rPr>
                 <w:rStyle w:val="Hyperlink"/>
@@ -1832,7 +1820,7 @@
                 <w:noProof/>
                 <w:webHidden/>
               </w:rPr>
-              <w:instrText xml:space="preserve"> PAGEREF _Toc71117167 \h </w:instrText>
+              <w:instrText xml:space="preserve"> PAGEREF _Toc71621567 \h </w:instrText>
             </w:r>
             <w:r>
               <w:rPr>
@@ -1875,7 +1863,7 @@
               <w:szCs w:val="22"/>
             </w:rPr>
           </w:pPr>
-          <w:hyperlink w:anchor="_Toc71117168" w:history="1">
+          <w:hyperlink w:anchor="_Toc71621568" w:history="1">
             <w:r>
               <w:rPr>
                 <w:rStyle w:val="Hyperlink"/>
@@ -1902,7 +1890,7 @@
                 <w:noProof/>
                 <w:webHidden/>
               </w:rPr>
-              <w:instrText xml:space="preserve"> PAGEREF _Toc71117168 \h </w:instrText>
+              <w:instrText xml:space="preserve"> PAGEREF _Toc71621568 \h </w:instrText>
             </w:r>
             <w:r>
               <w:rPr>
@@ -1945,7 +1933,7 @@
               <w:szCs w:val="22"/>
             </w:rPr>
           </w:pPr>
-          <w:hyperlink w:anchor="_Toc71117169" w:history="1">
+          <w:hyperlink w:anchor="_Toc71621569" w:history="1">
             <w:r>
               <w:rPr>
                 <w:rStyle w:val="Hyperlink"/>
@@ -1972,7 +1960,7 @@
                 <w:noProof/>
                 <w:webHidden/>
               </w:rPr>
-              <w:instrText xml:space="preserve"> PAGEREF _Toc71117169 \h </w:instrText>
+              <w:instrText xml:space="preserve"> PAGEREF _Toc71621569 \h </w:instrText>
             </w:r>
             <w:r>
               <w:rPr>
@@ -2015,7 +2003,7 @@
               <w:szCs w:val="22"/>
             </w:rPr>
           </w:pPr>
-          <w:hyperlink w:anchor="_Toc71117170" w:history="1">
+          <w:hyperlink w:anchor="_Toc71621570" w:history="1">
             <w:r>
               <w:rPr>
                 <w:rStyle w:val="Hyperlink"/>
@@ -2042,7 +2030,7 @@
                 <w:noProof/>
                 <w:webHidden/>
               </w:rPr>
-              <w:instrText xml:space="preserve"> PAGEREF _Toc71117170 \h </w:instrText>
+              <w:instrText xml:space="preserve"> PAGEREF _Toc71621570 \h </w:instrText>
             </w:r>
             <w:r>
               <w:rPr>
@@ -2085,7 +2073,7 @@
               <w:szCs w:val="22"/>
             </w:rPr>
           </w:pPr>
-          <w:hyperlink w:anchor="_Toc71117171" w:history="1">
+          <w:hyperlink w:anchor="_Toc71621571" w:history="1">
             <w:r>
               <w:rPr>
                 <w:rStyle w:val="Hyperlink"/>
@@ -2112,7 +2100,7 @@
                 <w:noProof/>
                 <w:webHidden/>
               </w:rPr>
-              <w:instrText xml:space="preserve"> PAGEREF _Toc71117171 \h </w:instrText>
+              <w:instrText xml:space="preserve"> PAGEREF _Toc71621571 \h </w:instrText>
             </w:r>
             <w:r>
               <w:rPr>
@@ -2155,7 +2143,7 @@
               <w:szCs w:val="22"/>
             </w:rPr>
           </w:pPr>
-          <w:hyperlink w:anchor="_Toc71117172" w:history="1">
+          <w:hyperlink w:anchor="_Toc71621572" w:history="1">
             <w:r>
               <w:rPr>
                 <w:rStyle w:val="Hyperlink"/>
@@ -2182,7 +2170,7 @@
                 <w:noProof/>
                 <w:webHidden/>
               </w:rPr>
-              <w:instrText xml:space="preserve"> PAGEREF _Toc71117172 \h </w:instrText>
+              <w:instrText xml:space="preserve"> PAGEREF _Toc71621572 \h </w:instrText>
             </w:r>
             <w:r>
               <w:rPr>
@@ -2225,7 +2213,7 @@
               <w:szCs w:val="22"/>
             </w:rPr>
           </w:pPr>
-          <w:hyperlink w:anchor="_Toc71117173" w:history="1">
+          <w:hyperlink w:anchor="_Toc71621573" w:history="1">
             <w:r>
               <w:rPr>
                 <w:rStyle w:val="Hyperlink"/>
@@ -2252,7 +2240,7 @@
                 <w:noProof/>
                 <w:webHidden/>
               </w:rPr>
-              <w:instrText xml:space="preserve"> PAGEREF _Toc71117173 \h </w:instrText>
+              <w:instrText xml:space="preserve"> PAGEREF _Toc71621573 \h </w:instrText>
             </w:r>
             <w:r>
               <w:rPr>
@@ -2295,7 +2283,7 @@
               <w:szCs w:val="22"/>
             </w:rPr>
           </w:pPr>
-          <w:hyperlink w:anchor="_Toc71117174" w:history="1">
+          <w:hyperlink w:anchor="_Toc71621574" w:history="1">
             <w:r>
               <w:rPr>
                 <w:rStyle w:val="Hyperlink"/>
@@ -2322,7 +2310,7 @@
                 <w:noProof/>
                 <w:webHidden/>
               </w:rPr>
-              <w:instrText xml:space="preserve"> PAGEREF _Toc71117174 \h </w:instrText>
+              <w:instrText xml:space="preserve"> PAGEREF _Toc71621574 \h </w:instrText>
             </w:r>
             <w:r>
               <w:rPr>
@@ -2365,7 +2353,7 @@
               <w:szCs w:val="22"/>
             </w:rPr>
           </w:pPr>
-          <w:hyperlink w:anchor="_Toc71117175" w:history="1">
+          <w:hyperlink w:anchor="_Toc71621575" w:history="1">
             <w:r>
               <w:rPr>
                 <w:rStyle w:val="Hyperlink"/>
@@ -2392,7 +2380,7 @@
                 <w:noProof/>
                 <w:webHidden/>
               </w:rPr>
-              <w:instrText xml:space="preserve"> PAGEREF _Toc71117175 \h </w:instrText>
+              <w:instrText xml:space="preserve"> PAGEREF _Toc71621575 \h </w:instrText>
             </w:r>
             <w:r>
               <w:rPr>
@@ -2435,7 +2423,7 @@
               <w:szCs w:val="22"/>
             </w:rPr>
           </w:pPr>
-          <w:hyperlink w:anchor="_Toc71117176" w:history="1">
+          <w:hyperlink w:anchor="_Toc71621576" w:history="1">
             <w:r>
               <w:rPr>
                 <w:rStyle w:val="Hyperlink"/>
@@ -2462,7 +2450,7 @@
                 <w:noProof/>
                 <w:webHidden/>
               </w:rPr>
-              <w:instrText xml:space="preserve"> PAGEREF _Toc71117176 \h </w:instrText>
+              <w:instrText xml:space="preserve"> PAGEREF _Toc71621576 \h </w:instrText>
             </w:r>
             <w:r>
               <w:rPr>
@@ -2505,7 +2493,7 @@
               <w:szCs w:val="22"/>
             </w:rPr>
           </w:pPr>
-          <w:hyperlink w:anchor="_Toc71117177" w:history="1">
+          <w:hyperlink w:anchor="_Toc71621577" w:history="1">
             <w:r>
               <w:rPr>
                 <w:rStyle w:val="Hyperlink"/>
@@ -2532,7 +2520,7 @@
                 <w:noProof/>
                 <w:webHidden/>
               </w:rPr>
-              <w:instrText xml:space="preserve"> PAGEREF _Toc71117177 \h </w:instrText>
+              <w:instrText xml:space="preserve"> PAGEREF _Toc71621577 \h </w:instrText>
             </w:r>
             <w:r>
               <w:rPr>
@@ -2575,7 +2563,7 @@
               <w:szCs w:val="22"/>
             </w:rPr>
           </w:pPr>
-          <w:hyperlink w:anchor="_Toc71117178" w:history="1">
+          <w:hyperlink w:anchor="_Toc71621578" w:history="1">
             <w:r>
               <w:rPr>
                 <w:rStyle w:val="Hyperlink"/>
@@ -2602,7 +2590,7 @@
                 <w:noProof/>
                 <w:webHidden/>
               </w:rPr>
-              <w:instrText xml:space="preserve"> PAGEREF _Toc71117178 \h </w:instrText>
+              <w:instrText xml:space="preserve"> PAGEREF _Toc71621578 \h </w:instrText>
             </w:r>
             <w:r>
               <w:rPr>
@@ -2645,7 +2633,7 @@
               <w:szCs w:val="22"/>
             </w:rPr>
           </w:pPr>
-          <w:hyperlink w:anchor="_Toc71117179" w:history="1">
+          <w:hyperlink w:anchor="_Toc71621579" w:history="1">
             <w:r>
               <w:rPr>
                 <w:rStyle w:val="Hyperlink"/>
@@ -2672,7 +2660,7 @@
                 <w:noProof/>
                 <w:webHidden/>
               </w:rPr>
-              <w:instrText xml:space="preserve"> PAGEREF _Toc71117179 \h </w:instrText>
+              <w:instrText xml:space="preserve"> PAGEREF _Toc71621579 \h </w:instrText>
             </w:r>
             <w:r>
               <w:rPr>
@@ -2715,7 +2703,7 @@
               <w:szCs w:val="22"/>
             </w:rPr>
           </w:pPr>
-          <w:hyperlink w:anchor="_Toc71117180" w:history="1">
+          <w:hyperlink w:anchor="_Toc71621580" w:history="1">
             <w:r>
               <w:rPr>
                 <w:rStyle w:val="Hyperlink"/>
@@ -2742,7 +2730,7 @@
                 <w:noProof/>
                 <w:webHidden/>
               </w:rPr>
-              <w:instrText xml:space="preserve"> PAGEREF _Toc71117180 \h </w:instrText>
+              <w:instrText xml:space="preserve"> PAGEREF _Toc71621580 \h </w:instrText>
             </w:r>
             <w:r>
               <w:rPr>
@@ -2785,7 +2773,7 @@
               <w:szCs w:val="22"/>
             </w:rPr>
           </w:pPr>
-          <w:hyperlink w:anchor="_Toc71117181" w:history="1">
+          <w:hyperlink w:anchor="_Toc71621581" w:history="1">
             <w:r>
               <w:rPr>
                 <w:rStyle w:val="Hyperlink"/>
@@ -2812,7 +2800,7 @@
                 <w:noProof/>
                 <w:webHidden/>
               </w:rPr>
-              <w:instrText xml:space="preserve"> PAGEREF _Toc71117181 \h </w:instrText>
+              <w:instrText xml:space="preserve"> PAGEREF _Toc71621581 \h </w:instrText>
             </w:r>
             <w:r>
               <w:rPr>
@@ -2855,7 +2843,7 @@
               <w:szCs w:val="22"/>
             </w:rPr>
           </w:pPr>
-          <w:hyperlink w:anchor="_Toc71117182" w:history="1">
+          <w:hyperlink w:anchor="_Toc71621582" w:history="1">
             <w:r>
               <w:rPr>
                 <w:rStyle w:val="Hyperlink"/>
@@ -2882,7 +2870,7 @@
                 <w:noProof/>
                 <w:webHidden/>
               </w:rPr>
-              <w:instrText xml:space="preserve"> PAGEREF _Toc71117182 \h </w:instrText>
+              <w:instrText xml:space="preserve"> PAGEREF _Toc71621582 \h </w:instrText>
             </w:r>
             <w:r>
               <w:rPr>
@@ -2925,7 +2913,7 @@
               <w:szCs w:val="22"/>
             </w:rPr>
           </w:pPr>
-          <w:hyperlink w:anchor="_Toc71117183" w:history="1">
+          <w:hyperlink w:anchor="_Toc71621583" w:history="1">
             <w:r>
               <w:rPr>
                 <w:rStyle w:val="Hyperlink"/>
@@ -2952,7 +2940,7 @@
                 <w:noProof/>
                 <w:webHidden/>
               </w:rPr>
-              <w:instrText xml:space="preserve"> PAGEREF _Toc71117183 \h </w:instrText>
+              <w:instrText xml:space="preserve"> PAGEREF _Toc71621583 \h </w:instrText>
             </w:r>
             <w:r>
               <w:rPr>
@@ -2995,7 +2983,7 @@
               <w:szCs w:val="22"/>
             </w:rPr>
           </w:pPr>
-          <w:hyperlink w:anchor="_Toc71117184" w:history="1">
+          <w:hyperlink w:anchor="_Toc71621584" w:history="1">
             <w:r>
               <w:rPr>
                 <w:rStyle w:val="Hyperlink"/>
@@ -3022,7 +3010,7 @@
                 <w:noProof/>
                 <w:webHidden/>
               </w:rPr>
-              <w:instrText xml:space="preserve"> PAGEREF _Toc71117184 \h </w:instrText>
+              <w:instrText xml:space="preserve"> PAGEREF _Toc71621584 \h </w:instrText>
             </w:r>
             <w:r>
               <w:rPr>
@@ -3062,7 +3050,7 @@
               <w:szCs w:val="22"/>
             </w:rPr>
           </w:pPr>
-          <w:hyperlink w:anchor="_Toc71117185" w:history="1">
+          <w:hyperlink w:anchor="_Toc71621585" w:history="1">
             <w:r>
               <w:rPr>
                 <w:rStyle w:val="Hyperlink"/>
@@ -3089,7 +3077,7 @@
                 <w:noProof/>
                 <w:webHidden/>
               </w:rPr>
-              <w:instrText xml:space="preserve"> PAGEREF _Toc71117185 \h </w:instrText>
+              <w:instrText xml:space="preserve"> PAGEREF _Toc71621585 \h </w:instrText>
             </w:r>
             <w:r>
               <w:rPr>
@@ -3129,7 +3117,7 @@
               <w:szCs w:val="22"/>
             </w:rPr>
           </w:pPr>
-          <w:hyperlink w:anchor="_Toc71117186" w:history="1">
+          <w:hyperlink w:anchor="_Toc71621586" w:history="1">
             <w:r>
               <w:rPr>
                 <w:rStyle w:val="Hyperlink"/>
@@ -3156,7 +3144,7 @@
                 <w:noProof/>
                 <w:webHidden/>
               </w:rPr>
-              <w:instrText xml:space="preserve"> PAGEREF _Toc71117186 \h </w:instrText>
+              <w:instrText xml:space="preserve"> PAGEREF _Toc71621586 \h </w:instrText>
             </w:r>
             <w:r>
               <w:rPr>
@@ -3196,7 +3184,7 @@
               <w:szCs w:val="22"/>
             </w:rPr>
           </w:pPr>
-          <w:hyperlink w:anchor="_Toc71117187" w:history="1">
+          <w:hyperlink w:anchor="_Toc71621587" w:history="1">
             <w:r>
               <w:rPr>
                 <w:rStyle w:val="Hyperlink"/>
@@ -3223,7 +3211,7 @@
                 <w:noProof/>
                 <w:webHidden/>
               </w:rPr>
-              <w:instrText xml:space="preserve"> PAGEREF _Toc71117187 \h </w:instrText>
+              <w:instrText xml:space="preserve"> PAGEREF _Toc71621587 \h </w:instrText>
             </w:r>
             <w:r>
               <w:rPr>
@@ -3263,7 +3251,7 @@
               <w:szCs w:val="22"/>
             </w:rPr>
           </w:pPr>
-          <w:hyperlink w:anchor="_Toc71117188" w:history="1">
+          <w:hyperlink w:anchor="_Toc71621588" w:history="1">
             <w:r>
               <w:rPr>
                 <w:rStyle w:val="Hyperlink"/>
@@ -3290,7 +3278,7 @@
                 <w:noProof/>
                 <w:webHidden/>
               </w:rPr>
-              <w:instrText xml:space="preserve"> PAGEREF _Toc71117188 \h </w:instrText>
+              <w:instrText xml:space="preserve"> PAGEREF _Toc71621588 \h </w:instrText>
             </w:r>
             <w:r>
               <w:rPr>
@@ -3330,7 +3318,7 @@
               <w:szCs w:val="22"/>
             </w:rPr>
           </w:pPr>
-          <w:hyperlink w:anchor="_Toc71117189" w:history="1">
+          <w:hyperlink w:anchor="_Toc71621589" w:history="1">
             <w:r>
               <w:rPr>
                 <w:rStyle w:val="Hyperlink"/>
@@ -3357,7 +3345,7 @@
                 <w:noProof/>
                 <w:webHidden/>
               </w:rPr>
-              <w:instrText xml:space="preserve"> PAGEREF _Toc71117189 \h </w:instrText>
+              <w:instrText xml:space="preserve"> PAGEREF _Toc71621589 \h </w:instrText>
             </w:r>
             <w:r>
               <w:rPr>
@@ -3430,12 +3418,12 @@
           <w:szCs w:val="22"/>
         </w:rPr>
       </w:pPr>
-      <w:bookmarkStart w:id="0" w:name="_Toc71117144"/>
+      <w:bookmarkStart w:id="1" w:name="_Toc71621544"/>
       <w:r>
         <w:lastRenderedPageBreak/>
         <w:t>Introduction</w:t>
       </w:r>
-      <w:bookmarkEnd w:id="0"/>
+      <w:bookmarkEnd w:id="1"/>
     </w:p>
     <w:p>
       <w:pPr>
@@ -3625,12 +3613,12 @@
       <w:pPr>
         <w:pStyle w:val="Heading1"/>
       </w:pPr>
-      <w:bookmarkStart w:id="1" w:name="_Toc71117145"/>
+      <w:bookmarkStart w:id="2" w:name="_Toc71621545"/>
       <w:r>
         <w:lastRenderedPageBreak/>
         <w:t>Hardware and Operating System Requirements</w:t>
       </w:r>
-      <w:bookmarkEnd w:id="1"/>
+      <w:bookmarkEnd w:id="2"/>
     </w:p>
     <w:p>
       <w:pPr>
@@ -3794,13 +3782,13 @@
       <w:pPr>
         <w:pStyle w:val="Heading1"/>
       </w:pPr>
-      <w:bookmarkStart w:id="2" w:name="_Toc71117146"/>
       <w:bookmarkStart w:id="3" w:name="_Toc329021282"/>
+      <w:bookmarkStart w:id="4" w:name="_Toc71621546"/>
       <w:r>
         <w:lastRenderedPageBreak/>
         <w:t>Download Options</w:t>
       </w:r>
-      <w:bookmarkEnd w:id="2"/>
+      <w:bookmarkEnd w:id="4"/>
     </w:p>
     <w:p>
       <w:pPr>
@@ -4088,8 +4076,8 @@
       <w:pPr>
         <w:pStyle w:val="Heading1"/>
       </w:pPr>
-      <w:bookmarkStart w:id="4" w:name="_Toc363649026"/>
-      <w:bookmarkStart w:id="5" w:name="_Toc71117147"/>
+      <w:bookmarkStart w:id="5" w:name="_Toc363649026"/>
+      <w:bookmarkStart w:id="6" w:name="_Toc71621547"/>
       <w:r>
         <w:lastRenderedPageBreak/>
         <w:t xml:space="preserve">Upgrading from </w:t>
@@ -4097,8 +4085,8 @@
       <w:r>
         <w:t>a Prior Version</w:t>
       </w:r>
-      <w:bookmarkEnd w:id="4"/>
       <w:bookmarkEnd w:id="5"/>
+      <w:bookmarkEnd w:id="6"/>
     </w:p>
     <w:p>
       <w:pPr>
@@ -4393,7 +4381,7 @@
       <w:pPr>
         <w:pStyle w:val="Heading2"/>
       </w:pPr>
-      <w:bookmarkStart w:id="6" w:name="_Toc71117148"/>
+      <w:bookmarkStart w:id="7" w:name="_Toc71621548"/>
       <w:r>
         <w:t xml:space="preserve">Upgrading from Version </w:t>
       </w:r>
@@ -4412,7 +4400,7 @@
       <w:r>
         <w:t>.0</w:t>
       </w:r>
-      <w:bookmarkEnd w:id="6"/>
+      <w:bookmarkEnd w:id="7"/>
     </w:p>
     <w:p>
       <w:pPr>
@@ -5345,13 +5333,13 @@
       <w:pPr>
         <w:pStyle w:val="Heading1"/>
       </w:pPr>
-      <w:bookmarkStart w:id="7" w:name="_Toc71117149"/>
+      <w:bookmarkStart w:id="8" w:name="_Toc71621549"/>
       <w:bookmarkEnd w:id="3"/>
       <w:r>
         <w:lastRenderedPageBreak/>
         <w:t>Installing the Database</w:t>
       </w:r>
-      <w:bookmarkEnd w:id="7"/>
+      <w:bookmarkEnd w:id="8"/>
     </w:p>
     <w:p>
       <w:pPr>
@@ -6677,12 +6665,12 @@
       <w:pPr>
         <w:pStyle w:val="Heading1"/>
       </w:pPr>
-      <w:bookmarkStart w:id="8" w:name="_Toc71117150"/>
+      <w:bookmarkStart w:id="9" w:name="_Toc71621550"/>
       <w:r>
         <w:lastRenderedPageBreak/>
         <w:t>Loading Person Data</w:t>
       </w:r>
-      <w:bookmarkEnd w:id="8"/>
+      <w:bookmarkEnd w:id="9"/>
       <w:r>
         <w:t xml:space="preserve"> </w:t>
       </w:r>
@@ -6900,7 +6888,7 @@
       <w:pPr>
         <w:pStyle w:val="Heading2"/>
       </w:pPr>
-      <w:bookmarkStart w:id="9" w:name="_Toc71117151"/>
+      <w:bookmarkStart w:id="10" w:name="_Toc71621551"/>
       <w:r>
         <w:t xml:space="preserve">Loading Person Data: </w:t>
       </w:r>
@@ -6918,7 +6906,7 @@
       <w:r>
         <w:t xml:space="preserve"> Database</w:t>
       </w:r>
-      <w:bookmarkEnd w:id="9"/>
+      <w:bookmarkEnd w:id="10"/>
     </w:p>
     <w:p>
       <w:r>
@@ -8354,7 +8342,7 @@
       <w:pPr>
         <w:pStyle w:val="Heading2"/>
       </w:pPr>
-      <w:bookmarkStart w:id="10" w:name="_Toc71117152"/>
+      <w:bookmarkStart w:id="11" w:name="_Toc71621552"/>
       <w:r>
         <w:t xml:space="preserve">Loading Person Data: </w:t>
       </w:r>
@@ -8370,7 +8358,7 @@
       <w:r>
         <w:t>Demographic Data</w:t>
       </w:r>
-      <w:bookmarkEnd w:id="10"/>
+      <w:bookmarkEnd w:id="11"/>
     </w:p>
     <w:p>
       <w:pPr>
@@ -19834,9 +19822,9 @@
       <w:pPr>
         <w:pStyle w:val="Heading2"/>
       </w:pPr>
-      <w:bookmarkStart w:id="11" w:name="_Loading_Person_Data:_1"/>
-      <w:bookmarkStart w:id="12" w:name="_Toc71117153"/>
-      <w:bookmarkEnd w:id="11"/>
+      <w:bookmarkStart w:id="12" w:name="_Loading_Person_Data:_1"/>
+      <w:bookmarkStart w:id="13" w:name="_Toc71621553"/>
+      <w:bookmarkEnd w:id="12"/>
       <w:r>
         <w:lastRenderedPageBreak/>
         <w:t xml:space="preserve">Loading Person Data: </w:t>
@@ -19853,7 +19841,7 @@
       <w:r>
         <w:t>Geocoding</w:t>
       </w:r>
-      <w:bookmarkEnd w:id="12"/>
+      <w:bookmarkEnd w:id="13"/>
     </w:p>
     <w:p>
       <w:r>
@@ -20214,7 +20202,7 @@
       <w:pPr>
         <w:pStyle w:val="Heading2"/>
       </w:pPr>
-      <w:bookmarkStart w:id="13" w:name="_Toc71117154"/>
+      <w:bookmarkStart w:id="14" w:name="_Toc71621554"/>
       <w:r>
         <w:t xml:space="preserve">Loading Person Data: </w:t>
       </w:r>
@@ -20230,7 +20218,7 @@
       <w:r>
         <w:t>Obtaining Publications</w:t>
       </w:r>
-      <w:bookmarkEnd w:id="13"/>
+      <w:bookmarkEnd w:id="14"/>
     </w:p>
     <w:p>
       <w:pPr>
@@ -21659,9 +21647,9 @@
       <w:pPr>
         <w:pStyle w:val="Heading2"/>
       </w:pPr>
-      <w:bookmarkStart w:id="14" w:name="_Loading_Person_Data:"/>
-      <w:bookmarkStart w:id="15" w:name="_Toc71117155"/>
-      <w:bookmarkEnd w:id="14"/>
+      <w:bookmarkStart w:id="15" w:name="_Loading_Person_Data:"/>
+      <w:bookmarkStart w:id="16" w:name="_Toc71621555"/>
+      <w:bookmarkEnd w:id="15"/>
       <w:r>
         <w:t xml:space="preserve">Loading Person Data: </w:t>
       </w:r>
@@ -21677,7 +21665,7 @@
       <w:r>
         <w:t>Obtaining Funding Data</w:t>
       </w:r>
-      <w:bookmarkEnd w:id="15"/>
+      <w:bookmarkEnd w:id="16"/>
     </w:p>
     <w:p>
       <w:pPr>
@@ -22406,7 +22394,7 @@
       <w:pPr>
         <w:pStyle w:val="Heading2"/>
       </w:pPr>
-      <w:bookmarkStart w:id="16" w:name="_Toc71117156"/>
+      <w:bookmarkStart w:id="17" w:name="_Toc71621556"/>
       <w:r>
         <w:t xml:space="preserve">Loading Person Data: </w:t>
       </w:r>
@@ -22422,7 +22410,7 @@
       <w:r>
         <w:t>Convert data to RDF</w:t>
       </w:r>
-      <w:bookmarkEnd w:id="16"/>
+      <w:bookmarkEnd w:id="17"/>
     </w:p>
     <w:p>
       <w:pPr>
@@ -22457,7 +22445,7 @@
       <w:pPr>
         <w:pStyle w:val="Heading1"/>
       </w:pPr>
-      <w:bookmarkStart w:id="17" w:name="_Toc71117157"/>
+      <w:bookmarkStart w:id="18" w:name="_Toc71621557"/>
       <w:r>
         <w:lastRenderedPageBreak/>
         <w:t>Scheduling</w:t>
@@ -22465,7 +22453,7 @@
       <w:r>
         <w:t xml:space="preserve"> Database Jobs</w:t>
       </w:r>
-      <w:bookmarkEnd w:id="17"/>
+      <w:bookmarkEnd w:id="18"/>
     </w:p>
     <w:p>
       <w:pPr>
@@ -23037,7 +23025,7 @@
           <w:noProof/>
         </w:rPr>
         <w:drawing>
-          <wp:anchor distT="0" distB="0" distL="114300" distR="114300" simplePos="0" relativeHeight="251658240" behindDoc="0" locked="0" layoutInCell="1" allowOverlap="1" wp14:anchorId="1D093776" wp14:editId="05A163A4">
+          <wp:anchor distT="0" distB="0" distL="114300" distR="114300" simplePos="0" relativeHeight="251657216" behindDoc="0" locked="0" layoutInCell="1" allowOverlap="1" wp14:anchorId="1D093776" wp14:editId="05A163A4">
             <wp:simplePos x="0" y="0"/>
             <wp:positionH relativeFrom="column">
               <wp:posOffset>0</wp:posOffset>
@@ -23446,14 +23434,14 @@
       <w:pPr>
         <w:pStyle w:val="Heading1"/>
       </w:pPr>
-      <w:bookmarkStart w:id="18" w:name="_Configuring_the_Webserver"/>
-      <w:bookmarkStart w:id="19" w:name="_Toc71117158"/>
-      <w:bookmarkEnd w:id="18"/>
+      <w:bookmarkStart w:id="19" w:name="_Configuring_the_Webserver"/>
+      <w:bookmarkStart w:id="20" w:name="_Toc71621558"/>
+      <w:bookmarkEnd w:id="19"/>
       <w:r>
         <w:lastRenderedPageBreak/>
         <w:t>Configuring the Webserver</w:t>
       </w:r>
-      <w:bookmarkEnd w:id="19"/>
+      <w:bookmarkEnd w:id="20"/>
     </w:p>
     <w:p>
       <w:r>
@@ -23479,11 +23467,11 @@
       <w:pPr>
         <w:pStyle w:val="Heading2"/>
       </w:pPr>
-      <w:bookmarkStart w:id="20" w:name="_Toc71117160"/>
+      <w:bookmarkStart w:id="21" w:name="_Toc71621559"/>
       <w:r>
         <w:t>Windows Server 2012 and 2012 R2</w:t>
       </w:r>
-      <w:bookmarkEnd w:id="20"/>
+      <w:bookmarkEnd w:id="21"/>
     </w:p>
     <w:p>
       <w:r>
@@ -23638,6 +23626,7 @@
       <w:pPr>
         <w:pStyle w:val="Heading2"/>
       </w:pPr>
+      <w:bookmarkStart w:id="22" w:name="_Toc71621560"/>
       <w:r>
         <w:t>Windows Server 201</w:t>
       </w:r>
@@ -23650,6 +23639,7 @@
       <w:r>
         <w:t>9</w:t>
       </w:r>
+      <w:bookmarkEnd w:id="22"/>
     </w:p>
     <w:p>
       <w:r>
@@ -23759,8 +23749,6 @@
       <w:r>
         <w:t>6 / 4.7</w:t>
       </w:r>
-      <w:bookmarkStart w:id="21" w:name="_GoBack"/>
-      <w:bookmarkEnd w:id="21"/>
       <w:r>
         <w:t xml:space="preserve"> Features”, then “WCF Services” then ensure “HTTP Activation” is selected.</w:t>
       </w:r>
@@ -23830,9 +23818,9 @@
           <w:sz w:val="22"/>
         </w:rPr>
       </w:pPr>
-      <w:bookmarkStart w:id="22" w:name="_Installing_the_Website"/>
-      <w:bookmarkStart w:id="23" w:name="_Toc71117161"/>
-      <w:bookmarkEnd w:id="22"/>
+      <w:bookmarkStart w:id="23" w:name="_Installing_the_Website"/>
+      <w:bookmarkStart w:id="24" w:name="_Toc71621561"/>
+      <w:bookmarkEnd w:id="23"/>
       <w:r>
         <w:lastRenderedPageBreak/>
         <w:t xml:space="preserve">Installing the </w:t>
@@ -23840,7 +23828,7 @@
       <w:r>
         <w:t>Website</w:t>
       </w:r>
-      <w:bookmarkEnd w:id="23"/>
+      <w:bookmarkEnd w:id="24"/>
     </w:p>
     <w:p>
       <w:pPr>
@@ -24083,7 +24071,7 @@
       <w:pPr>
         <w:pStyle w:val="Heading1"/>
       </w:pPr>
-      <w:bookmarkStart w:id="24" w:name="_Toc71117162"/>
+      <w:bookmarkStart w:id="25" w:name="_Toc71621562"/>
       <w:r>
         <w:lastRenderedPageBreak/>
         <w:t>Test</w:t>
@@ -24094,7 +24082,7 @@
       <w:r>
         <w:t xml:space="preserve"> the Website</w:t>
       </w:r>
-      <w:bookmarkEnd w:id="24"/>
+      <w:bookmarkEnd w:id="25"/>
     </w:p>
     <w:p>
       <w:r>
@@ -24329,12 +24317,12 @@
       <w:pPr>
         <w:pStyle w:val="Heading1"/>
       </w:pPr>
-      <w:bookmarkStart w:id="25" w:name="_Toc71117163"/>
+      <w:bookmarkStart w:id="26" w:name="_Toc71621563"/>
       <w:r>
         <w:lastRenderedPageBreak/>
         <w:t>Using the Website</w:t>
       </w:r>
-      <w:bookmarkEnd w:id="25"/>
+      <w:bookmarkEnd w:id="26"/>
     </w:p>
     <w:p>
       <w:pPr>
@@ -24650,7 +24638,7 @@
       <w:pPr>
         <w:pStyle w:val="Heading1"/>
       </w:pPr>
-      <w:bookmarkStart w:id="26" w:name="_Toc71117164"/>
+      <w:bookmarkStart w:id="27" w:name="_Toc71621564"/>
       <w:r>
         <w:lastRenderedPageBreak/>
         <w:t>Additional Website Configuration</w:t>
@@ -24658,17 +24646,17 @@
       <w:r>
         <w:t xml:space="preserve"> and Optional Extensions</w:t>
       </w:r>
-      <w:bookmarkEnd w:id="26"/>
+      <w:bookmarkEnd w:id="27"/>
     </w:p>
     <w:p>
       <w:pPr>
         <w:pStyle w:val="Heading2"/>
       </w:pPr>
-      <w:bookmarkStart w:id="27" w:name="_Toc71117165"/>
+      <w:bookmarkStart w:id="28" w:name="_Toc71621565"/>
       <w:r>
         <w:t>Logging and performance</w:t>
       </w:r>
-      <w:bookmarkEnd w:id="27"/>
+      <w:bookmarkEnd w:id="28"/>
     </w:p>
     <w:p>
       <w:r>
@@ -24881,11 +24869,11 @@
       <w:pPr>
         <w:pStyle w:val="Heading2"/>
       </w:pPr>
-      <w:bookmarkStart w:id="28" w:name="_Toc71117166"/>
+      <w:bookmarkStart w:id="29" w:name="_Toc71621566"/>
       <w:r>
         <w:t>Search Options</w:t>
       </w:r>
-      <w:bookmarkEnd w:id="28"/>
+      <w:bookmarkEnd w:id="29"/>
     </w:p>
     <w:p>
       <w:r>
@@ -25096,11 +25084,11 @@
       <w:pPr>
         <w:pStyle w:val="Heading2"/>
       </w:pPr>
-      <w:bookmarkStart w:id="29" w:name="_Toc71117167"/>
+      <w:bookmarkStart w:id="30" w:name="_Toc71621567"/>
       <w:r>
         <w:t>Google Analytics</w:t>
       </w:r>
-      <w:bookmarkEnd w:id="29"/>
+      <w:bookmarkEnd w:id="30"/>
     </w:p>
     <w:p>
       <w:r>
@@ -25356,11 +25344,11 @@
       <w:pPr>
         <w:pStyle w:val="Heading2"/>
       </w:pPr>
-      <w:bookmarkStart w:id="30" w:name="_Toc71117168"/>
+      <w:bookmarkStart w:id="31" w:name="_Toc71621568"/>
       <w:r>
         <w:t>Authentication</w:t>
       </w:r>
-      <w:bookmarkEnd w:id="30"/>
+      <w:bookmarkEnd w:id="31"/>
     </w:p>
     <w:p>
       <w:r>
@@ -25371,12 +25359,12 @@
       <w:pPr>
         <w:pStyle w:val="Heading3"/>
       </w:pPr>
-      <w:bookmarkStart w:id="31" w:name="_Toc71117169"/>
+      <w:bookmarkStart w:id="32" w:name="_Toc71621569"/>
       <w:r>
         <w:lastRenderedPageBreak/>
         <w:t>Profiles Authentication</w:t>
       </w:r>
-      <w:bookmarkEnd w:id="31"/>
+      <w:bookmarkEnd w:id="32"/>
     </w:p>
     <w:p>
       <w:r>
@@ -25515,11 +25503,11 @@
       <w:pPr>
         <w:pStyle w:val="Heading3"/>
       </w:pPr>
-      <w:bookmarkStart w:id="32" w:name="_Toc71117170"/>
+      <w:bookmarkStart w:id="33" w:name="_Toc71621570"/>
       <w:r>
         <w:t>Shibboleth Authentication</w:t>
       </w:r>
-      <w:bookmarkEnd w:id="32"/>
+      <w:bookmarkEnd w:id="33"/>
     </w:p>
     <w:p>
       <w:pPr>
@@ -25861,11 +25849,11 @@
       <w:pPr>
         <w:pStyle w:val="Heading3"/>
       </w:pPr>
-      <w:bookmarkStart w:id="33" w:name="_Toc71117171"/>
+      <w:bookmarkStart w:id="34" w:name="_Toc71621571"/>
       <w:r>
         <w:t>Active Directory Authentication</w:t>
       </w:r>
-      <w:bookmarkEnd w:id="33"/>
+      <w:bookmarkEnd w:id="34"/>
     </w:p>
     <w:p>
       <w:pPr>
@@ -26167,14 +26155,14 @@
       <w:pPr>
         <w:pStyle w:val="Heading2"/>
       </w:pPr>
-      <w:bookmarkStart w:id="34" w:name="_Toc71117172"/>
+      <w:bookmarkStart w:id="35" w:name="_Toc71621572"/>
       <w:r>
         <w:t>Map</w:t>
       </w:r>
       <w:r>
         <w:t>s</w:t>
       </w:r>
-      <w:bookmarkEnd w:id="34"/>
+      <w:bookmarkEnd w:id="35"/>
     </w:p>
     <w:p>
       <w:r>
@@ -26279,11 +26267,11 @@
       <w:pPr>
         <w:pStyle w:val="Heading2"/>
       </w:pPr>
-      <w:bookmarkStart w:id="35" w:name="_Toc71117173"/>
+      <w:bookmarkStart w:id="36" w:name="_Toc71621573"/>
       <w:r>
         <w:t>DIRECT2Experts</w:t>
       </w:r>
-      <w:bookmarkEnd w:id="35"/>
+      <w:bookmarkEnd w:id="36"/>
     </w:p>
     <w:p>
       <w:pPr>
@@ -27059,12 +27047,12 @@
       <w:pPr>
         <w:pStyle w:val="Heading2"/>
       </w:pPr>
-      <w:bookmarkStart w:id="36" w:name="_Toc71117174"/>
       <w:bookmarkStart w:id="37" w:name="_Toc363567758"/>
+      <w:bookmarkStart w:id="38" w:name="_Toc71621574"/>
       <w:r>
         <w:t>Group Profiles</w:t>
       </w:r>
-      <w:bookmarkEnd w:id="36"/>
+      <w:bookmarkEnd w:id="38"/>
     </w:p>
     <w:p>
       <w:pPr>
@@ -27086,11 +27074,11 @@
       <w:pPr>
         <w:pStyle w:val="Heading3"/>
       </w:pPr>
-      <w:bookmarkStart w:id="38" w:name="_Toc71117175"/>
+      <w:bookmarkStart w:id="39" w:name="_Toc71621575"/>
       <w:r>
         <w:t>Group Profiles – Background</w:t>
       </w:r>
-      <w:bookmarkEnd w:id="38"/>
+      <w:bookmarkEnd w:id="39"/>
     </w:p>
     <w:p>
       <w:r>
@@ -27101,11 +27089,11 @@
       <w:pPr>
         <w:pStyle w:val="Heading3"/>
       </w:pPr>
-      <w:bookmarkStart w:id="39" w:name="_Toc71117176"/>
+      <w:bookmarkStart w:id="40" w:name="_Toc71621576"/>
       <w:r>
         <w:t>Group Profiles – Key Features</w:t>
       </w:r>
-      <w:bookmarkEnd w:id="39"/>
+      <w:bookmarkEnd w:id="40"/>
     </w:p>
     <w:p>
       <w:pPr>
@@ -27366,11 +27354,11 @@
       <w:pPr>
         <w:pStyle w:val="Heading3"/>
       </w:pPr>
-      <w:bookmarkStart w:id="40" w:name="_Toc71117177"/>
+      <w:bookmarkStart w:id="41" w:name="_Toc71621577"/>
       <w:r>
         <w:t>Group Profiles – Roles</w:t>
       </w:r>
-      <w:bookmarkEnd w:id="40"/>
+      <w:bookmarkEnd w:id="41"/>
     </w:p>
     <w:p>
       <w:r>
@@ -27485,11 +27473,11 @@
       <w:pPr>
         <w:pStyle w:val="Heading3"/>
       </w:pPr>
-      <w:bookmarkStart w:id="41" w:name="_Toc71117178"/>
+      <w:bookmarkStart w:id="42" w:name="_Toc71621578"/>
       <w:r>
         <w:t>Group Profiles – Initial Setup</w:t>
       </w:r>
-      <w:bookmarkEnd w:id="41"/>
+      <w:bookmarkEnd w:id="42"/>
     </w:p>
     <w:p>
       <w:r>
@@ -27615,11 +27603,11 @@
       <w:pPr>
         <w:pStyle w:val="Heading3"/>
       </w:pPr>
-      <w:bookmarkStart w:id="42" w:name="_Toc71117179"/>
+      <w:bookmarkStart w:id="43" w:name="_Toc71621579"/>
       <w:r>
         <w:t>Group Profiles - Ontology</w:t>
       </w:r>
-      <w:bookmarkEnd w:id="42"/>
+      <w:bookmarkEnd w:id="43"/>
     </w:p>
     <w:p>
       <w:pPr>
@@ -28116,12 +28104,12 @@
       <w:pPr>
         <w:pStyle w:val="Heading2"/>
       </w:pPr>
-      <w:bookmarkStart w:id="43" w:name="_Toc71117180"/>
+      <w:bookmarkStart w:id="44" w:name="_Toc71621580"/>
       <w:bookmarkEnd w:id="37"/>
       <w:r>
         <w:t>ORCID Extension</w:t>
       </w:r>
-      <w:bookmarkEnd w:id="43"/>
+      <w:bookmarkEnd w:id="44"/>
     </w:p>
     <w:p>
       <w:pPr>
@@ -28237,11 +28225,11 @@
       <w:pPr>
         <w:pStyle w:val="Heading3"/>
       </w:pPr>
-      <w:bookmarkStart w:id="44" w:name="_Toc71117181"/>
+      <w:bookmarkStart w:id="45" w:name="_Toc71621581"/>
       <w:r>
         <w:t>Basic ORCID Module</w:t>
       </w:r>
-      <w:bookmarkEnd w:id="44"/>
+      <w:bookmarkEnd w:id="45"/>
     </w:p>
     <w:p>
       <w:pPr>
@@ -29304,12 +29292,12 @@
       <w:pPr>
         <w:pStyle w:val="Heading3"/>
       </w:pPr>
-      <w:bookmarkStart w:id="45" w:name="_Toc71117182"/>
+      <w:bookmarkStart w:id="46" w:name="_Toc71621582"/>
       <w:r>
         <w:lastRenderedPageBreak/>
         <w:t>ORCID Integration Module</w:t>
       </w:r>
-      <w:bookmarkEnd w:id="45"/>
+      <w:bookmarkEnd w:id="46"/>
     </w:p>
     <w:p>
       <w:pPr>
@@ -29361,11 +29349,11 @@
       <w:pPr>
         <w:pStyle w:val="Heading4"/>
       </w:pPr>
-      <w:bookmarkStart w:id="46" w:name="_Toc394742921"/>
+      <w:bookmarkStart w:id="47" w:name="_Toc394742921"/>
       <w:r>
         <w:t>Development and Testing Environments</w:t>
       </w:r>
-      <w:bookmarkEnd w:id="46"/>
+      <w:bookmarkEnd w:id="47"/>
     </w:p>
     <w:p>
       <w:pPr>
@@ -29501,11 +29489,11 @@
       <w:pPr>
         <w:pStyle w:val="Heading4"/>
       </w:pPr>
-      <w:bookmarkStart w:id="47" w:name="_Toc394742922"/>
+      <w:bookmarkStart w:id="48" w:name="_Toc394742922"/>
       <w:r>
         <w:t>Registering as a Client Application</w:t>
       </w:r>
-      <w:bookmarkEnd w:id="47"/>
+      <w:bookmarkEnd w:id="48"/>
     </w:p>
     <w:p>
       <w:pPr>
@@ -29795,11 +29783,11 @@
       <w:pPr>
         <w:pStyle w:val="Heading4"/>
       </w:pPr>
-      <w:bookmarkStart w:id="48" w:name="_Toc394742923"/>
+      <w:bookmarkStart w:id="49" w:name="_Toc394742923"/>
       <w:r>
         <w:t>Enabling ORCID</w:t>
       </w:r>
-      <w:bookmarkEnd w:id="48"/>
+      <w:bookmarkEnd w:id="49"/>
       <w:r>
         <w:t xml:space="preserve"> Integration Module</w:t>
       </w:r>
@@ -31050,11 +31038,11 @@
       <w:pPr>
         <w:pStyle w:val="Heading4"/>
       </w:pPr>
-      <w:bookmarkStart w:id="49" w:name="_Toc394742924"/>
+      <w:bookmarkStart w:id="50" w:name="_Toc394742924"/>
       <w:r>
         <w:t>Other ORCID Settings</w:t>
       </w:r>
-      <w:bookmarkEnd w:id="49"/>
+      <w:bookmarkEnd w:id="50"/>
     </w:p>
     <w:p>
       <w:pPr>
@@ -31452,11 +31440,11 @@
       <w:pPr>
         <w:pStyle w:val="Heading2"/>
       </w:pPr>
-      <w:bookmarkStart w:id="50" w:name="_Toc71117183"/>
+      <w:bookmarkStart w:id="51" w:name="_Toc71621583"/>
       <w:r>
         <w:t>EAGLE-I Extension</w:t>
       </w:r>
-      <w:bookmarkEnd w:id="50"/>
+      <w:bookmarkEnd w:id="51"/>
     </w:p>
     <w:p>
       <w:pPr>
@@ -32789,7 +32777,7 @@
       <w:pPr>
         <w:pStyle w:val="Heading3"/>
       </w:pPr>
-      <w:bookmarkStart w:id="51" w:name="_Toc71117184"/>
+      <w:bookmarkStart w:id="52" w:name="_Toc71621584"/>
       <w:r>
         <w:t>Loading eagle-</w:t>
       </w:r>
@@ -32801,7 +32789,7 @@
       <w:r>
         <w:t xml:space="preserve"> Data</w:t>
       </w:r>
-      <w:bookmarkEnd w:id="51"/>
+      <w:bookmarkEnd w:id="52"/>
     </w:p>
     <w:p>
       <w:pPr>
@@ -34375,12 +34363,12 @@
       <w:pPr>
         <w:pStyle w:val="Heading1"/>
       </w:pPr>
-      <w:bookmarkStart w:id="52" w:name="_Toc71117185"/>
+      <w:bookmarkStart w:id="53" w:name="_Toc71621585"/>
       <w:r>
         <w:lastRenderedPageBreak/>
         <w:t>Customizing Profiles</w:t>
       </w:r>
-      <w:bookmarkEnd w:id="52"/>
+      <w:bookmarkEnd w:id="53"/>
     </w:p>
     <w:p>
       <w:r>
@@ -34418,14 +34406,14 @@
       <w:pPr>
         <w:pStyle w:val="Heading1"/>
       </w:pPr>
-      <w:bookmarkStart w:id="53" w:name="_Installing_the_APIs"/>
-      <w:bookmarkStart w:id="54" w:name="_Toc71117186"/>
-      <w:bookmarkEnd w:id="53"/>
+      <w:bookmarkStart w:id="54" w:name="_Installing_the_APIs"/>
+      <w:bookmarkStart w:id="55" w:name="_Toc71621586"/>
+      <w:bookmarkEnd w:id="54"/>
       <w:r>
         <w:lastRenderedPageBreak/>
         <w:t>Installing the APIs</w:t>
       </w:r>
-      <w:bookmarkEnd w:id="54"/>
+      <w:bookmarkEnd w:id="55"/>
     </w:p>
     <w:p>
       <w:pPr>
@@ -35008,12 +34996,12 @@
       <w:pPr>
         <w:pStyle w:val="Heading1"/>
       </w:pPr>
-      <w:bookmarkStart w:id="55" w:name="_Toc71117187"/>
+      <w:bookmarkStart w:id="56" w:name="_Toc71621587"/>
       <w:r>
         <w:lastRenderedPageBreak/>
         <w:t>Testing the APIs</w:t>
       </w:r>
-      <w:bookmarkEnd w:id="55"/>
+      <w:bookmarkEnd w:id="56"/>
     </w:p>
     <w:p>
       <w:r>
@@ -35773,12 +35761,12 @@
       <w:pPr>
         <w:pStyle w:val="Heading1"/>
       </w:pPr>
-      <w:bookmarkStart w:id="56" w:name="_Toc71117188"/>
+      <w:bookmarkStart w:id="57" w:name="_Toc71621588"/>
       <w:r>
         <w:lastRenderedPageBreak/>
         <w:t>Using the APIs</w:t>
       </w:r>
-      <w:bookmarkEnd w:id="56"/>
+      <w:bookmarkEnd w:id="57"/>
     </w:p>
     <w:p>
       <w:r>
@@ -35797,7 +35785,7 @@
       <w:pPr>
         <w:pStyle w:val="Heading1"/>
       </w:pPr>
-      <w:bookmarkStart w:id="57" w:name="_Toc71117189"/>
+      <w:bookmarkStart w:id="58" w:name="_Toc71621589"/>
       <w:r>
         <w:lastRenderedPageBreak/>
         <w:t xml:space="preserve">Additional API </w:t>
@@ -35808,7 +35796,7 @@
       <w:r>
         <w:t>ation</w:t>
       </w:r>
-      <w:bookmarkEnd w:id="57"/>
+      <w:bookmarkEnd w:id="58"/>
     </w:p>
     <w:p>
       <w:pPr>
@@ -42353,7 +42341,7 @@
 </file>
 
 <file path=customXml/itemProps1.xml><?xml version="1.0" encoding="utf-8"?>
-<ds:datastoreItem xmlns:ds="http://schemas.openxmlformats.org/officeDocument/2006/customXml" ds:itemID="{64468B1F-57D4-43AE-8B66-E64F5A6D32AE}">
+<ds:datastoreItem xmlns:ds="http://schemas.openxmlformats.org/officeDocument/2006/customXml" ds:itemID="{2833C86F-54E5-46D1-BDDA-4B78BA4E0967}">
   <ds:schemaRefs>
     <ds:schemaRef ds:uri="http://schemas.openxmlformats.org/officeDocument/2006/bibliography"/>
   </ds:schemaRefs>

</xml_diff>

<commit_message>
Bug fix in Lists DataIO
</commit_message>
<xml_diff>
--- a/Documentation/ProfilesRNS_InstallGuide.docx
+++ b/Documentation/ProfilesRNS_InstallGuide.docx
@@ -81,22 +81,10 @@
         <w:rPr>
           <w:rFonts w:cs="Arial"/>
         </w:rPr>
-        <w:t>June</w:t>
+        <w:t>July 5</w:t>
       </w:r>
       <w:bookmarkStart w:id="0" w:name="_GoBack"/>
       <w:bookmarkEnd w:id="0"/>
-      <w:r>
-        <w:rPr>
-          <w:rFonts w:cs="Arial"/>
-        </w:rPr>
-        <w:t xml:space="preserve"> 2</w:t>
-      </w:r>
-      <w:r>
-        <w:rPr>
-          <w:rFonts w:cs="Arial"/>
-        </w:rPr>
-        <w:t>8</w:t>
-      </w:r>
       <w:r>
         <w:rPr>
           <w:rFonts w:cs="Arial"/>
@@ -4075,7 +4063,6 @@
       <w:bookmarkStart w:id="5" w:name="_Toc363649026"/>
       <w:bookmarkStart w:id="6" w:name="_Toc71621547"/>
       <w:r>
-        <w:lastRenderedPageBreak/>
         <w:t xml:space="preserve">Upgrading from </w:t>
       </w:r>
       <w:r>
@@ -4988,7 +4975,6 @@
           <w:rFonts w:cs="Arial"/>
           <w:szCs w:val="22"/>
         </w:rPr>
-        <w:lastRenderedPageBreak/>
         <w:t xml:space="preserve">The Profiles RNS </w:t>
       </w:r>
       <w:r>
@@ -5041,7 +5027,6 @@
       <w:bookmarkStart w:id="8" w:name="_Toc71621549"/>
       <w:bookmarkEnd w:id="4"/>
       <w:r>
-        <w:lastRenderedPageBreak/>
         <w:t>Installing the Database</w:t>
       </w:r>
       <w:bookmarkEnd w:id="8"/>
@@ -5457,7 +5442,6 @@
           <w:noProof/>
           <w:szCs w:val="22"/>
         </w:rPr>
-        <w:lastRenderedPageBreak/>
         <w:drawing>
           <wp:inline distT="0" distB="0" distL="0" distR="0">
             <wp:extent cx="5934075" cy="3048000"/>
@@ -5615,7 +5599,6 @@
           <w:noProof/>
           <w:szCs w:val="22"/>
         </w:rPr>
-        <w:lastRenderedPageBreak/>
         <w:drawing>
           <wp:inline distT="0" distB="0" distL="0" distR="0">
             <wp:extent cx="5943600" cy="3714750"/>
@@ -6154,15 +6137,7 @@
           <w:rFonts w:cs="Arial"/>
           <w:szCs w:val="22"/>
         </w:rPr>
-        <w:t xml:space="preserve">assumes you are </w:t>
-      </w:r>
-      <w:r>
-        <w:rPr>
-          <w:rFonts w:cs="Arial"/>
-          <w:szCs w:val="22"/>
-        </w:rPr>
-        <w:lastRenderedPageBreak/>
-        <w:t>placing the website at</w:t>
+        <w:t>assumes you are placing the website at</w:t>
       </w:r>
       <w:r>
         <w:rPr>
@@ -6311,7 +6286,6 @@
       </w:pPr>
       <w:bookmarkStart w:id="9" w:name="_Toc71621550"/>
       <w:r>
-        <w:lastRenderedPageBreak/>
         <w:t>Loading Person Data</w:t>
       </w:r>
       <w:bookmarkEnd w:id="9"/>
@@ -6787,7 +6761,6 @@
           <w:rFonts w:cs="Arial"/>
           <w:szCs w:val="22"/>
         </w:rPr>
-        <w:lastRenderedPageBreak/>
         <w:t xml:space="preserve">Expand the </w:t>
       </w:r>
       <w:r>
@@ -7388,7 +7361,6 @@
           <w:rFonts w:cs="Arial"/>
           <w:szCs w:val="22"/>
         </w:rPr>
-        <w:lastRenderedPageBreak/>
         <w:t>ProfilesRNS_BibliometricsJob.sql</w:t>
       </w:r>
     </w:p>
@@ -8085,7 +8057,6 @@
           <w:rFonts w:cs="Arial"/>
           <w:szCs w:val="22"/>
         </w:rPr>
-        <w:lastRenderedPageBreak/>
         <w:t xml:space="preserve">The </w:t>
       </w:r>
       <w:r>
@@ -8785,7 +8756,6 @@
           <w:rFonts w:cs="Arial"/>
           <w:szCs w:val="22"/>
         </w:rPr>
-        <w:lastRenderedPageBreak/>
         <w:t xml:space="preserve">Table: </w:t>
       </w:r>
       <w:r>
@@ -12480,15 +12450,7 @@
           <w:rFonts w:cs="Arial"/>
           <w:szCs w:val="22"/>
         </w:rPr>
-        <w:t xml:space="preserve"> process to determine the latitude and longitude of the person. The addressstring should be a valid street address (i.e. street number, city, state, zip) and should not contain department names, room numbers, mailbox numbers, etc. The addressstring column is only required if you want to be able to display the location of people on a map or take </w:t>
-      </w:r>
-      <w:r>
-        <w:rPr>
-          <w:rFonts w:cs="Arial"/>
-          <w:szCs w:val="22"/>
-        </w:rPr>
-        <w:lastRenderedPageBreak/>
-        <w:t>advantage of physical distance metrics in Profiles. Otherwise, you can leave it blank. Note that the addressstring column is not automatically formed from the addressline1-4 columns and vice versa; in general, you will want to list the address in both places so that it appears on the website AND the person appears on maps. The latitude and longitude columns will override the results of the automatic geocoding, which can be useful if you do not have a precise street address for a person.</w:t>
+        <w:t xml:space="preserve"> process to determine the latitude and longitude of the person. The addressstring should be a valid street address (i.e. street number, city, state, zip) and should not contain department names, room numbers, mailbox numbers, etc. The addressstring column is only required if you want to be able to display the location of people on a map or take advantage of physical distance metrics in Profiles. Otherwise, you can leave it blank. Note that the addressstring column is not automatically formed from the addressline1-4 columns and vice versa; in general, you will want to list the address in both places so that it appears on the website AND the person appears on maps. The latitude and longitude columns will override the results of the automatic geocoding, which can be useful if you do not have a precise street address for a person.</w:t>
       </w:r>
     </w:p>
     <w:p>
@@ -14373,7 +14335,6 @@
           <w:rFonts w:cs="Arial"/>
           <w:szCs w:val="22"/>
         </w:rPr>
-        <w:lastRenderedPageBreak/>
         <w:t>c.</w:t>
       </w:r>
       <w:r>
@@ -15819,7 +15780,6 @@
                 <w:sz w:val="20"/>
                 <w:szCs w:val="20"/>
               </w:rPr>
-              <w:lastRenderedPageBreak/>
               <w:t>D</w:t>
             </w:r>
             <w:r>
@@ -16986,7 +16946,6 @@
       <w:bookmarkStart w:id="13" w:name="_Toc71621553"/>
       <w:bookmarkEnd w:id="12"/>
       <w:r>
-        <w:lastRenderedPageBreak/>
         <w:t xml:space="preserve">Loading Person Data: </w:t>
       </w:r>
       <w:r>
@@ -17606,7 +17565,6 @@
                 <w:sz w:val="18"/>
                 <w:szCs w:val="18"/>
               </w:rPr>
-              <w:lastRenderedPageBreak/>
               <w:t xml:space="preserve">   </w:t>
             </w:r>
             <w:r>
@@ -17788,7 +17746,6 @@
         <w:rPr>
           <w:rFonts w:cs="Arial"/>
         </w:rPr>
-        <w:lastRenderedPageBreak/>
         <w:t xml:space="preserve">Examples of strings that we do </w:t>
       </w:r>
       <w:r>
@@ -17947,7 +17904,6 @@
         <w:rPr>
           <w:rFonts w:cs="Arial"/>
         </w:rPr>
-        <w:lastRenderedPageBreak/>
         <w:t xml:space="preserve">Once this job has completed (typically several hours), you should run the </w:t>
       </w:r>
       <w:r>
@@ -18172,7 +18128,6 @@
         <w:rPr>
           <w:rFonts w:cs="Arial"/>
         </w:rPr>
-        <w:lastRenderedPageBreak/>
         <w:t xml:space="preserve">All publications are assigned a match probability. By default, the disambiguation engine uses a 98% probability threshold, meaning it will only return publications that are very likely correct matches. You have the option of lowering this threshold. This will reduce the chances that correct publications are missed, but it will increase the chances that incorrect publications are added to people’s profiles. In general, select a low threshold if your goal is to create the “most accurate” profiles, meaning as many people as possible have close to correct publication lists. However, select a high threshold if your goal is to create the “cleanest” search results and passive networks. We set the default threshold high because it is easy for faculty (or their proxies) to add missing publications, but the website loses much of its value if the search results return the wrong people or if passive networks (e.g., top keywords, co-authors, similar people, etc.) contain meaningless information. Note that just a single incorrect publication can greatly alter a person’s passive networks, but even multiple missing publications will have far less effect because an expert in a field will have many other publications in that same area. To change the threshold, modify the @threshold variable value defined within the </w:t>
       </w:r>
       <w:r>
@@ -18387,14 +18342,7 @@
         <w:rPr>
           <w:rFonts w:cs="Arial"/>
         </w:rPr>
-        <w:t xml:space="preserve"> to map all institutions in your database to an NIH organization name. The </w:t>
-      </w:r>
-      <w:r>
-        <w:rPr>
-          <w:rFonts w:cs="Arial"/>
-        </w:rPr>
-        <w:lastRenderedPageBreak/>
-        <w:t>organization names have to be exactly as they appear in the NIH RePORTER website. They cannot contain wildcard characters. If you do not know the exact organization names, go to the search form on the NIH RePORTER website:</w:t>
+        <w:t xml:space="preserve"> to map all institutions in your database to an NIH organization name. The organization names have to be exactly as they appear in the NIH RePORTER website. They cannot contain wildcard characters. If you do not know the exact organization names, go to the search form on the NIH RePORTER website:</w:t>
       </w:r>
     </w:p>
     <w:p>
@@ -18750,7 +18698,6 @@
       </w:pPr>
       <w:bookmarkStart w:id="18" w:name="_Toc71621557"/>
       <w:r>
-        <w:lastRenderedPageBreak/>
         <w:t>Scheduling</w:t>
       </w:r>
       <w:r>
@@ -19227,7 +19174,6 @@
         <w:rPr>
           <w:rFonts w:cs="Arial"/>
         </w:rPr>
-        <w:lastRenderedPageBreak/>
         <w:t>Select “steps” from the left pane and hit the “new” button.Create a step name and select “Transact-SQL script” as the job type</w:t>
       </w:r>
     </w:p>
@@ -19324,7 +19270,6 @@
           <w:rFonts w:cs="Arial"/>
           <w:noProof/>
         </w:rPr>
-        <w:lastRenderedPageBreak/>
         <w:drawing>
           <wp:inline distT="0" distB="0" distL="0" distR="0">
             <wp:extent cx="5686425" cy="2771775"/>
@@ -19590,7 +19535,6 @@
           <w:rFonts w:cs="Arial"/>
           <w:b/>
         </w:rPr>
-        <w:lastRenderedPageBreak/>
         <w:t>NOTE</w:t>
       </w:r>
       <w:r>
@@ -19611,7 +19555,6 @@
       <w:bookmarkStart w:id="20" w:name="_Toc71621558"/>
       <w:bookmarkEnd w:id="19"/>
       <w:r>
-        <w:lastRenderedPageBreak/>
         <w:t>Configuring the Webserver</w:t>
       </w:r>
       <w:bookmarkEnd w:id="20"/>
@@ -19743,7 +19686,6 @@
         <w:rPr>
           <w:noProof/>
         </w:rPr>
-        <w:lastRenderedPageBreak/>
         <w:drawing>
           <wp:inline distT="0" distB="0" distL="0" distR="0">
             <wp:extent cx="3219450" cy="2352675"/>
@@ -19880,7 +19822,6 @@
         <w:rPr>
           <w:noProof/>
         </w:rPr>
-        <w:lastRenderedPageBreak/>
         <w:drawing>
           <wp:inline distT="0" distB="0" distL="0" distR="0" wp14:anchorId="0F62DE89" wp14:editId="5EFFE66A">
             <wp:extent cx="3219450" cy="2352675"/>
@@ -19944,7 +19885,6 @@
       <w:bookmarkStart w:id="24" w:name="_Toc71621561"/>
       <w:bookmarkEnd w:id="23"/>
       <w:r>
-        <w:lastRenderedPageBreak/>
         <w:t xml:space="preserve">Installing the </w:t>
       </w:r>
       <w:r>
@@ -20139,7 +20079,6 @@
       </w:pPr>
       <w:bookmarkStart w:id="25" w:name="_Toc71621562"/>
       <w:r>
-        <w:lastRenderedPageBreak/>
         <w:t>Test</w:t>
       </w:r>
       <w:r>
@@ -20345,7 +20284,6 @@
       </w:pPr>
       <w:bookmarkStart w:id="26" w:name="_Toc71621563"/>
       <w:r>
-        <w:lastRenderedPageBreak/>
         <w:t>Using the Website</w:t>
       </w:r>
       <w:bookmarkEnd w:id="26"/>
@@ -20666,7 +20604,6 @@
       </w:pPr>
       <w:bookmarkStart w:id="27" w:name="_Toc71621564"/>
       <w:r>
-        <w:lastRenderedPageBreak/>
         <w:t>Additional Website Configuration</w:t>
       </w:r>
       <w:r>
@@ -21335,7 +21272,6 @@
       </w:pPr>
       <w:bookmarkStart w:id="32" w:name="_Toc71621569"/>
       <w:r>
-        <w:lastRenderedPageBreak/>
         <w:t>Profiles Authentication</w:t>
       </w:r>
       <w:bookmarkEnd w:id="32"/>
@@ -21910,7 +21846,6 @@
           <w:sz w:val="20"/>
           <w:szCs w:val="20"/>
         </w:rPr>
-        <w:lastRenderedPageBreak/>
         <w:t>appSettings/@key=</w:t>
       </w:r>
       <w:r>
@@ -22752,7 +22687,6 @@
         <w:rPr>
           <w:rFonts w:cs="Arial"/>
         </w:rPr>
-        <w:lastRenderedPageBreak/>
         <w:t xml:space="preserve">Email the full URL of your DIRECT.xml file to </w:t>
       </w:r>
       <w:hyperlink r:id="rId31" w:history="1">
@@ -23115,11 +23049,7 @@
         <w:t xml:space="preserve">Members can be given custom titles, such as “Director” or “Contact Person”. </w:t>
       </w:r>
       <w:r>
-        <w:t xml:space="preserve">VIVO RDF is used to link the user to the group. (In the future, users will be able </w:t>
-      </w:r>
-      <w:r>
-        <w:lastRenderedPageBreak/>
-        <w:t>to request to join a group through a web interface, but it must be approved by a manager or admin. In Phase 1, users can email a group manager.)</w:t>
+        <w:t>VIVO RDF is used to link the user to the group. (In the future, users will be able to request to join a group through a web interface, but it must be approved by a manager or admin. In Phase 1, users can email a group manager.)</w:t>
       </w:r>
     </w:p>
     <w:p>
@@ -23537,7 +23467,6 @@
         <w:contextualSpacing/>
       </w:pPr>
       <w:r>
-        <w:lastRenderedPageBreak/>
         <w:t>http://www.w3.org/1999/02/22-rdf-syntax-ns#type</w:t>
       </w:r>
     </w:p>
@@ -24830,7 +24759,6 @@
       </w:pPr>
       <w:bookmarkStart w:id="46" w:name="_Toc71621582"/>
       <w:r>
-        <w:lastRenderedPageBreak/>
         <w:t>ORCID Integration Module</w:t>
       </w:r>
       <w:bookmarkEnd w:id="46"/>
@@ -25479,7 +25407,6 @@
           <w:sz w:val="19"/>
           <w:szCs w:val="19"/>
         </w:rPr>
-        <w:lastRenderedPageBreak/>
         <w:tab/>
       </w:r>
       <w:r>
@@ -26938,7 +26865,6 @@
           <w:sz w:val="19"/>
           <w:szCs w:val="19"/>
         </w:rPr>
-        <w:lastRenderedPageBreak/>
         <w:t>UPDATE</w:t>
       </w:r>
       <w:r>
@@ -28673,7 +28599,6 @@
           <w:rFonts w:cs="Arial"/>
           <w:szCs w:val="22"/>
         </w:rPr>
-        <w:lastRenderedPageBreak/>
         <w:t xml:space="preserve">Expand newly added </w:t>
       </w:r>
       <w:r>
@@ -29126,7 +29051,6 @@
       </w:pPr>
       <w:bookmarkStart w:id="53" w:name="_Toc71621585"/>
       <w:r>
-        <w:lastRenderedPageBreak/>
         <w:t>Customizing Profiles</w:t>
       </w:r>
       <w:bookmarkEnd w:id="53"/>
@@ -29147,7 +29071,6 @@
       <w:bookmarkStart w:id="55" w:name="_Toc71621586"/>
       <w:bookmarkEnd w:id="54"/>
       <w:r>
-        <w:lastRenderedPageBreak/>
         <w:t>Installing the APIs</w:t>
       </w:r>
       <w:bookmarkEnd w:id="55"/>
@@ -29525,7 +29448,6 @@
       </w:pPr>
       <w:bookmarkStart w:id="56" w:name="_Toc71621587"/>
       <w:r>
-        <w:lastRenderedPageBreak/>
         <w:t>Testing the APIs</w:t>
       </w:r>
       <w:bookmarkEnd w:id="56"/>
@@ -29847,7 +29769,6 @@
     </w:p>
     <w:p>
       <w:r>
-        <w:lastRenderedPageBreak/>
         <w:t xml:space="preserve">The response should be an XML document, The value of the </w:t>
       </w:r>
       <w:r>
@@ -29928,7 +29849,6 @@
       </w:pPr>
       <w:bookmarkStart w:id="57" w:name="_Toc71621588"/>
       <w:r>
-        <w:lastRenderedPageBreak/>
         <w:t>Using the APIs</w:t>
       </w:r>
       <w:bookmarkEnd w:id="57"/>
@@ -29944,7 +29864,6 @@
       </w:pPr>
       <w:bookmarkStart w:id="58" w:name="_Toc71621589"/>
       <w:r>
-        <w:lastRenderedPageBreak/>
         <w:t xml:space="preserve">Additional API </w:t>
       </w:r>
       <w:r>
@@ -36334,7 +36253,7 @@
 </file>
 
 <file path=customXml/itemProps1.xml><?xml version="1.0" encoding="utf-8"?>
-<ds:datastoreItem xmlns:ds="http://schemas.openxmlformats.org/officeDocument/2006/customXml" ds:itemID="{E717902D-D5D9-44E7-A79B-8DEB9A135510}">
+<ds:datastoreItem xmlns:ds="http://schemas.openxmlformats.org/officeDocument/2006/customXml" ds:itemID="{53443363-989C-404B-A713-28C15CC57539}">
   <ds:schemaRefs>
     <ds:schemaRef ds:uri="http://schemas.openxmlformats.org/officeDocument/2006/bibliography"/>
   </ds:schemaRefs>

</xml_diff>